<commit_message>
penambahan materi bab 3
</commit_message>
<xml_diff>
--- a/PROSKRIP/BAB_III.docx
+++ b/PROSKRIP/BAB_III.docx
@@ -3839,8 +3839,6 @@
         </w:rPr>
         <w:t xml:space="preserve"> </w:t>
       </w:r>
-      <w:bookmarkStart w:id="0" w:name="_GoBack"/>
-      <w:bookmarkEnd w:id="0"/>
       <w:r>
         <w:rPr>
           <w:rFonts w:ascii="Times New Roman" w:hAnsi="Times New Roman" w:cs="Times New Roman"/>
@@ -3975,7 +3973,6 @@
       <w:pPr>
         <w:pStyle w:val="NoSpacing"/>
         <w:spacing w:line="480" w:lineRule="auto"/>
-        <w:ind w:left="1260"/>
         <w:jc w:val="center"/>
         <w:rPr>
           <w:rFonts w:ascii="Times New Roman" w:hAnsi="Times New Roman" w:cs="Times New Roman"/>
@@ -4592,19 +4589,125 @@
           <w:sz w:val="24"/>
           <w:szCs w:val="24"/>
         </w:rPr>
-        <w:t>Koefisien Korelasi Parsial</w:t>
+        <w:t xml:space="preserve">Koefisien </w:t>
+      </w:r>
+      <w:r>
+        <w:rPr>
+          <w:rFonts w:ascii="Times New Roman" w:hAnsi="Times New Roman" w:cs="Times New Roman"/>
+          <w:b/>
+          <w:i w:val="0"/>
+          <w:color w:val="000000" w:themeColor="text1"/>
+          <w:sz w:val="24"/>
+          <w:szCs w:val="24"/>
+          <w:lang w:val="en-US"/>
+        </w:rPr>
+        <w:t>Determinasi</w:t>
       </w:r>
     </w:p>
     <w:p>
       <w:pPr>
         <w:pStyle w:val="NoSpacing"/>
         <w:spacing w:line="480" w:lineRule="auto"/>
-        <w:rPr>
-          <w:rFonts w:ascii="Times New Roman" w:hAnsi="Times New Roman" w:cs="Times New Roman"/>
-          <w:sz w:val="24"/>
-          <w:szCs w:val="24"/>
-        </w:rPr>
-      </w:pPr>
+        <w:ind w:firstLine="630"/>
+        <w:jc w:val="both"/>
+        <w:rPr>
+          <w:rFonts w:ascii="Times New Roman" w:hAnsi="Times New Roman" w:cs="Times New Roman"/>
+          <w:sz w:val="24"/>
+          <w:szCs w:val="24"/>
+          <w:lang w:val="en-US"/>
+        </w:rPr>
+      </w:pPr>
+      <w:r>
+        <w:rPr>
+          <w:rFonts w:ascii="Times New Roman" w:hAnsi="Times New Roman" w:cs="Times New Roman"/>
+          <w:sz w:val="24"/>
+          <w:szCs w:val="24"/>
+        </w:rPr>
+        <w:t xml:space="preserve">Nilai koefisien determinasi (R2) menunjukkan persentase pengaruh semua variabel independen </w:t>
+      </w:r>
+      <w:r>
+        <w:rPr>
+          <w:rFonts w:ascii="Times New Roman" w:hAnsi="Times New Roman" w:cs="Times New Roman"/>
+          <w:sz w:val="24"/>
+          <w:szCs w:val="24"/>
+          <w:lang w:val="en-US"/>
+        </w:rPr>
+        <w:t>(</w:t>
+      </w:r>
+      <w:r>
+        <w:rPr>
+          <w:rFonts w:ascii="Times New Roman" w:hAnsi="Times New Roman" w:cs="Times New Roman"/>
+          <w:i/>
+          <w:sz w:val="24"/>
+          <w:szCs w:val="24"/>
+          <w:lang w:val="en-US"/>
+        </w:rPr>
+        <w:t>Debt to Equity Ratio</w:t>
+      </w:r>
+      <w:r>
+        <w:rPr>
+          <w:rFonts w:ascii="Times New Roman" w:hAnsi="Times New Roman" w:cs="Times New Roman"/>
+          <w:sz w:val="24"/>
+          <w:szCs w:val="24"/>
+          <w:lang w:val="en-US"/>
+        </w:rPr>
+        <w:t xml:space="preserve">, </w:t>
+      </w:r>
+      <w:r>
+        <w:rPr>
+          <w:rFonts w:ascii="Times New Roman" w:hAnsi="Times New Roman" w:cs="Times New Roman"/>
+          <w:i/>
+          <w:sz w:val="24"/>
+          <w:szCs w:val="24"/>
+          <w:lang w:val="en-US"/>
+        </w:rPr>
+        <w:t>Return On Asset</w:t>
+      </w:r>
+      <w:r>
+        <w:rPr>
+          <w:rFonts w:ascii="Times New Roman" w:hAnsi="Times New Roman" w:cs="Times New Roman"/>
+          <w:sz w:val="24"/>
+          <w:szCs w:val="24"/>
+          <w:lang w:val="en-US"/>
+        </w:rPr>
+        <w:t xml:space="preserve">, dan </w:t>
+      </w:r>
+      <w:r>
+        <w:rPr>
+          <w:rFonts w:ascii="Times New Roman" w:hAnsi="Times New Roman" w:cs="Times New Roman"/>
+          <w:i/>
+          <w:sz w:val="24"/>
+          <w:szCs w:val="24"/>
+          <w:lang w:val="en-US"/>
+        </w:rPr>
+        <w:t>Net Profit Margin</w:t>
+      </w:r>
+      <w:r>
+        <w:rPr>
+          <w:rFonts w:ascii="Times New Roman" w:hAnsi="Times New Roman" w:cs="Times New Roman"/>
+          <w:sz w:val="24"/>
+          <w:szCs w:val="24"/>
+          <w:lang w:val="en-US"/>
+        </w:rPr>
+        <w:t xml:space="preserve">) </w:t>
+      </w:r>
+      <w:r>
+        <w:rPr>
+          <w:rFonts w:ascii="Times New Roman" w:hAnsi="Times New Roman" w:cs="Times New Roman"/>
+          <w:sz w:val="24"/>
+          <w:szCs w:val="24"/>
+        </w:rPr>
+        <w:t>terhadap harga saham. Nilai R2 mempunyai interval mulai dari 0 sampai 1 ( 0 &lt; R2 &lt; 1 ). Semakin besar R2 (mendekati 1), semakin baik hasil untuk model regresi tersebut dan semakin mendekati 0, maka variabel independen secara keseluruhan tidak dapat menjelaskan variabel dependen</w:t>
+      </w:r>
+      <w:r>
+        <w:rPr>
+          <w:rFonts w:ascii="Times New Roman" w:hAnsi="Times New Roman" w:cs="Times New Roman"/>
+          <w:sz w:val="24"/>
+          <w:szCs w:val="24"/>
+          <w:lang w:val="en-US"/>
+        </w:rPr>
+        <w:t>.</w:t>
+      </w:r>
     </w:p>
     <w:p>
       <w:pPr>
@@ -4622,6 +4725,7 @@
         <w:pStyle w:val="Heading3"/>
         <w:spacing w:line="480" w:lineRule="auto"/>
         <w:ind w:left="630" w:hanging="630"/>
+        <w:jc w:val="both"/>
         <w:rPr>
           <w:rFonts w:ascii="Times New Roman" w:hAnsi="Times New Roman" w:cs="Times New Roman"/>
           <w:b/>
@@ -4649,23 +4753,187 @@
       <w:pPr>
         <w:pStyle w:val="NoSpacing"/>
         <w:spacing w:line="480" w:lineRule="auto"/>
-        <w:rPr>
-          <w:rFonts w:ascii="Times New Roman" w:hAnsi="Times New Roman" w:cs="Times New Roman"/>
-          <w:sz w:val="24"/>
-          <w:szCs w:val="24"/>
-        </w:rPr>
-      </w:pPr>
-    </w:p>
-    <w:p>
-      <w:pPr>
-        <w:spacing w:line="480" w:lineRule="auto"/>
-        <w:rPr>
-          <w:rFonts w:ascii="Times New Roman" w:hAnsi="Times New Roman" w:cs="Times New Roman"/>
-          <w:color w:val="000000" w:themeColor="text1"/>
-          <w:sz w:val="24"/>
-          <w:szCs w:val="24"/>
-        </w:rPr>
-      </w:pPr>
+        <w:jc w:val="both"/>
+        <w:rPr>
+          <w:rFonts w:ascii="Times New Roman" w:hAnsi="Times New Roman" w:cs="Times New Roman"/>
+          <w:sz w:val="24"/>
+          <w:szCs w:val="24"/>
+          <w:lang w:val="en-US"/>
+        </w:rPr>
+      </w:pPr>
+      <w:r>
+        <w:rPr>
+          <w:rFonts w:ascii="Times New Roman" w:hAnsi="Times New Roman" w:cs="Times New Roman"/>
+          <w:sz w:val="24"/>
+          <w:szCs w:val="24"/>
+        </w:rPr>
+        <w:t xml:space="preserve">Pengujian terhadap hipotesis yang dilakukan dalam penelitian ini dilakukan dengan cara </w:t>
+      </w:r>
+      <w:r>
+        <w:rPr>
+          <w:rFonts w:ascii="Times New Roman" w:hAnsi="Times New Roman" w:cs="Times New Roman"/>
+          <w:sz w:val="24"/>
+          <w:szCs w:val="24"/>
+          <w:lang w:val="en-US"/>
+        </w:rPr>
+        <w:t>pengujian secara parsial dan pengujian secara simultan.</w:t>
+      </w:r>
+    </w:p>
+    <w:p>
+      <w:pPr>
+        <w:pStyle w:val="Heading4"/>
+        <w:spacing w:line="480" w:lineRule="auto"/>
+        <w:jc w:val="both"/>
+        <w:rPr>
+          <w:rFonts w:ascii="Times New Roman" w:hAnsi="Times New Roman" w:cs="Times New Roman"/>
+          <w:b/>
+          <w:i w:val="0"/>
+          <w:color w:val="auto"/>
+          <w:sz w:val="24"/>
+          <w:szCs w:val="24"/>
+          <w:lang w:val="en-US"/>
+        </w:rPr>
+      </w:pPr>
+      <w:r>
+        <w:rPr>
+          <w:rFonts w:ascii="Times New Roman" w:hAnsi="Times New Roman" w:cs="Times New Roman"/>
+          <w:b/>
+          <w:i w:val="0"/>
+          <w:color w:val="auto"/>
+          <w:sz w:val="24"/>
+          <w:szCs w:val="24"/>
+          <w:lang w:val="en-US"/>
+        </w:rPr>
+        <w:t>U</w:t>
+      </w:r>
+      <w:r>
+        <w:rPr>
+          <w:rFonts w:ascii="Times New Roman" w:hAnsi="Times New Roman" w:cs="Times New Roman"/>
+          <w:b/>
+          <w:i w:val="0"/>
+          <w:color w:val="auto"/>
+          <w:sz w:val="24"/>
+          <w:szCs w:val="24"/>
+          <w:lang w:val="en-US"/>
+        </w:rPr>
+        <w:t>ji Parsial</w:t>
+      </w:r>
+    </w:p>
+    <w:p>
+      <w:pPr>
+        <w:pStyle w:val="NoSpacing"/>
+        <w:spacing w:line="480" w:lineRule="auto"/>
+        <w:ind w:firstLine="630"/>
+        <w:jc w:val="both"/>
+        <w:rPr>
+          <w:rFonts w:ascii="Times New Roman" w:hAnsi="Times New Roman" w:cs="Times New Roman"/>
+          <w:sz w:val="24"/>
+          <w:szCs w:val="24"/>
+          <w:lang w:val="en-US"/>
+        </w:rPr>
+      </w:pPr>
+      <w:r>
+        <w:rPr>
+          <w:rFonts w:ascii="Times New Roman" w:hAnsi="Times New Roman" w:cs="Times New Roman"/>
+          <w:sz w:val="24"/>
+          <w:szCs w:val="24"/>
+          <w:lang w:val="en-US"/>
+        </w:rPr>
+        <w:t>Tujuan pengujian ini adalah untuk mengetahui apakah masingmasing variable independen mempengaruhi variable dependen secara signifikan. Pengujian dilakukan dengan uji t dengan t-test, yaitu membandingk</w:t>
+      </w:r>
+      <w:r>
+        <w:rPr>
+          <w:rFonts w:ascii="Times New Roman" w:hAnsi="Times New Roman" w:cs="Times New Roman"/>
+          <w:sz w:val="24"/>
+          <w:szCs w:val="24"/>
+          <w:lang w:val="en-US"/>
+        </w:rPr>
+        <w:t>an antara t-hitung dengan t-tabe</w:t>
+      </w:r>
+      <w:r>
+        <w:rPr>
+          <w:rFonts w:ascii="Times New Roman" w:hAnsi="Times New Roman" w:cs="Times New Roman"/>
+          <w:sz w:val="24"/>
+          <w:szCs w:val="24"/>
+          <w:lang w:val="en-US"/>
+        </w:rPr>
+        <w:t>l</w:t>
+      </w:r>
+    </w:p>
+    <w:p>
+      <w:pPr>
+        <w:pStyle w:val="Heading4"/>
+        <w:spacing w:line="480" w:lineRule="auto"/>
+        <w:jc w:val="both"/>
+        <w:rPr>
+          <w:rFonts w:ascii="Times New Roman" w:hAnsi="Times New Roman" w:cs="Times New Roman"/>
+          <w:b/>
+          <w:i w:val="0"/>
+          <w:color w:val="auto"/>
+          <w:sz w:val="24"/>
+          <w:szCs w:val="24"/>
+          <w:lang w:val="en-US"/>
+        </w:rPr>
+      </w:pPr>
+      <w:r>
+        <w:rPr>
+          <w:rFonts w:ascii="Times New Roman" w:hAnsi="Times New Roman" w:cs="Times New Roman"/>
+          <w:b/>
+          <w:i w:val="0"/>
+          <w:color w:val="auto"/>
+          <w:sz w:val="24"/>
+          <w:szCs w:val="24"/>
+          <w:lang w:val="en-US"/>
+        </w:rPr>
+        <w:lastRenderedPageBreak/>
+        <w:t xml:space="preserve">Uji </w:t>
+      </w:r>
+      <w:bookmarkStart w:id="0" w:name="_GoBack"/>
+      <w:bookmarkEnd w:id="0"/>
+      <w:r>
+        <w:rPr>
+          <w:rFonts w:ascii="Times New Roman" w:hAnsi="Times New Roman" w:cs="Times New Roman"/>
+          <w:b/>
+          <w:i w:val="0"/>
+          <w:color w:val="auto"/>
+          <w:sz w:val="24"/>
+          <w:szCs w:val="24"/>
+          <w:lang w:val="en-US"/>
+        </w:rPr>
+        <w:t>Simultan</w:t>
+      </w:r>
+    </w:p>
+    <w:p>
+      <w:pPr>
+        <w:pStyle w:val="NoSpacing"/>
+        <w:spacing w:line="480" w:lineRule="auto"/>
+        <w:ind w:firstLine="630"/>
+        <w:jc w:val="both"/>
+        <w:rPr>
+          <w:rFonts w:ascii="Times New Roman" w:hAnsi="Times New Roman" w:cs="Times New Roman"/>
+          <w:sz w:val="24"/>
+          <w:szCs w:val="24"/>
+          <w:lang w:val="en-US"/>
+        </w:rPr>
+      </w:pPr>
+      <w:r>
+        <w:rPr>
+          <w:rFonts w:ascii="Times New Roman" w:hAnsi="Times New Roman" w:cs="Times New Roman"/>
+          <w:sz w:val="24"/>
+          <w:szCs w:val="24"/>
+          <w:lang w:val="en-US"/>
+        </w:rPr>
+        <w:t>Pengujian ini bertujuan untuk mengetahui apakah variablevariabel independen secara simultan atau nersama-sama mempengaruhi variable dependen. Pengujian ini menggunakan uji F yaitu perbandi</w:t>
+      </w:r>
+      <w:r>
+        <w:rPr>
+          <w:rFonts w:ascii="Times New Roman" w:hAnsi="Times New Roman" w:cs="Times New Roman"/>
+          <w:sz w:val="24"/>
+          <w:szCs w:val="24"/>
+          <w:lang w:val="en-US"/>
+        </w:rPr>
+        <w:t>ngan antara F hitung dan F tabel</w:t>
+      </w:r>
     </w:p>
     <w:sectPr>
       <w:footerReference w:type="default" r:id="rId7"/>
@@ -4738,7 +5006,7 @@
           <w:rPr>
             <w:noProof/>
           </w:rPr>
-          <w:t>16</w:t>
+          <w:t>18</w:t>
         </w:r>
         <w:r>
           <w:rPr>

</xml_diff>

<commit_message>
penambahan materi bab iii
</commit_message>
<xml_diff>
--- a/PROSKRIP/BAB_III.docx
+++ b/PROSKRIP/BAB_III.docx
@@ -584,6 +584,7 @@
           <w:color w:val="000000" w:themeColor="text1"/>
           <w:sz w:val="24"/>
           <w:szCs w:val="24"/>
+          <w:lang w:val="en-US"/>
         </w:rPr>
       </w:pPr>
       <w:r>
@@ -705,6 +706,675 @@
         <w:pStyle w:val="NoSpacing"/>
         <w:spacing w:line="480" w:lineRule="auto"/>
         <w:ind w:firstLine="630"/>
+        <w:jc w:val="center"/>
+        <w:rPr>
+          <w:rFonts w:ascii="Times New Roman" w:hAnsi="Times New Roman" w:cs="Times New Roman"/>
+          <w:color w:val="000000" w:themeColor="text1"/>
+          <w:sz w:val="24"/>
+          <w:szCs w:val="24"/>
+        </w:rPr>
+      </w:pPr>
+      <w:r>
+        <w:rPr>
+          <w:rFonts w:ascii="Times New Roman" w:hAnsi="Times New Roman" w:cs="Times New Roman"/>
+          <w:color w:val="000000" w:themeColor="text1"/>
+          <w:sz w:val="24"/>
+          <w:szCs w:val="24"/>
+          <w:lang w:val="en-US"/>
+        </w:rPr>
+        <w:t>Tabel</w:t>
+      </w:r>
+      <w:r>
+        <w:rPr>
+          <w:rFonts w:ascii="Times New Roman" w:hAnsi="Times New Roman" w:cs="Times New Roman"/>
+          <w:color w:val="000000" w:themeColor="text1"/>
+          <w:sz w:val="24"/>
+          <w:szCs w:val="24"/>
+          <w:lang w:val="en-US"/>
+        </w:rPr>
+        <w:t xml:space="preserve"> Variabel dan Pengukuran</w:t>
+      </w:r>
+    </w:p>
+    <w:tbl>
+      <w:tblPr>
+        <w:tblStyle w:val="TableGrid"/>
+        <w:tblW w:w="0" w:type="auto"/>
+        <w:jc w:val="center"/>
+        <w:tblLook w:val="04A0" w:firstRow="1" w:lastRow="0" w:firstColumn="1" w:lastColumn="0" w:noHBand="0" w:noVBand="1"/>
+      </w:tblPr>
+      <w:tblGrid>
+        <w:gridCol w:w="3145"/>
+        <w:gridCol w:w="3491"/>
+        <w:gridCol w:w="1660"/>
+      </w:tblGrid>
+      <w:tr>
+        <w:trPr>
+          <w:jc w:val="center"/>
+        </w:trPr>
+        <w:tc>
+          <w:tcPr>
+            <w:tcW w:w="3145" w:type="dxa"/>
+          </w:tcPr>
+          <w:p>
+            <w:pPr>
+              <w:pStyle w:val="NoSpacing"/>
+              <w:spacing w:line="480" w:lineRule="auto"/>
+              <w:jc w:val="center"/>
+              <w:rPr>
+                <w:rFonts w:ascii="Times New Roman" w:hAnsi="Times New Roman" w:cs="Times New Roman"/>
+                <w:b/>
+                <w:color w:val="000000" w:themeColor="text1"/>
+                <w:sz w:val="24"/>
+                <w:szCs w:val="24"/>
+                <w:lang w:val="en-US"/>
+              </w:rPr>
+            </w:pPr>
+            <w:r>
+              <w:rPr>
+                <w:rFonts w:ascii="Times New Roman" w:hAnsi="Times New Roman" w:cs="Times New Roman"/>
+                <w:b/>
+                <w:color w:val="000000" w:themeColor="text1"/>
+                <w:sz w:val="24"/>
+                <w:szCs w:val="24"/>
+                <w:lang w:val="en-US"/>
+              </w:rPr>
+              <w:t>Variabel</w:t>
+            </w:r>
+          </w:p>
+        </w:tc>
+        <w:tc>
+          <w:tcPr>
+            <w:tcW w:w="3491" w:type="dxa"/>
+          </w:tcPr>
+          <w:p>
+            <w:pPr>
+              <w:pStyle w:val="NoSpacing"/>
+              <w:spacing w:line="480" w:lineRule="auto"/>
+              <w:jc w:val="center"/>
+              <w:rPr>
+                <w:rFonts w:ascii="Times New Roman" w:hAnsi="Times New Roman" w:cs="Times New Roman"/>
+                <w:b/>
+                <w:color w:val="000000" w:themeColor="text1"/>
+                <w:sz w:val="24"/>
+                <w:szCs w:val="24"/>
+                <w:lang w:val="en-US"/>
+              </w:rPr>
+            </w:pPr>
+            <w:r>
+              <w:rPr>
+                <w:rFonts w:ascii="Times New Roman" w:hAnsi="Times New Roman" w:cs="Times New Roman"/>
+                <w:b/>
+                <w:color w:val="000000" w:themeColor="text1"/>
+                <w:sz w:val="24"/>
+                <w:szCs w:val="24"/>
+                <w:lang w:val="en-US"/>
+              </w:rPr>
+              <w:t>Pengu</w:t>
+            </w:r>
+            <w:r>
+              <w:rPr>
+                <w:rFonts w:ascii="Times New Roman" w:hAnsi="Times New Roman" w:cs="Times New Roman"/>
+                <w:b/>
+                <w:color w:val="000000" w:themeColor="text1"/>
+                <w:sz w:val="24"/>
+                <w:szCs w:val="24"/>
+                <w:lang w:val="en-US"/>
+              </w:rPr>
+              <w:t>kuran</w:t>
+            </w:r>
+          </w:p>
+        </w:tc>
+        <w:tc>
+          <w:tcPr>
+            <w:tcW w:w="1660" w:type="dxa"/>
+          </w:tcPr>
+          <w:p>
+            <w:pPr>
+              <w:pStyle w:val="NoSpacing"/>
+              <w:spacing w:line="480" w:lineRule="auto"/>
+              <w:jc w:val="center"/>
+              <w:rPr>
+                <w:rFonts w:ascii="Times New Roman" w:hAnsi="Times New Roman" w:cs="Times New Roman"/>
+                <w:b/>
+                <w:color w:val="000000" w:themeColor="text1"/>
+                <w:sz w:val="24"/>
+                <w:szCs w:val="24"/>
+              </w:rPr>
+            </w:pPr>
+            <w:r>
+              <w:rPr>
+                <w:rFonts w:ascii="Times New Roman" w:hAnsi="Times New Roman" w:cs="Times New Roman"/>
+                <w:b/>
+                <w:color w:val="000000" w:themeColor="text1"/>
+                <w:sz w:val="24"/>
+                <w:szCs w:val="24"/>
+                <w:lang w:val="en-US"/>
+              </w:rPr>
+              <w:t>Skala</w:t>
+            </w:r>
+          </w:p>
+        </w:tc>
+      </w:tr>
+      <w:tr>
+        <w:trPr>
+          <w:jc w:val="center"/>
+        </w:trPr>
+        <w:tc>
+          <w:tcPr>
+            <w:tcW w:w="3145" w:type="dxa"/>
+          </w:tcPr>
+          <w:p>
+            <w:pPr>
+              <w:pStyle w:val="NoSpacing"/>
+              <w:spacing w:line="360" w:lineRule="auto"/>
+              <w:rPr>
+                <w:rFonts w:ascii="Times New Roman" w:hAnsi="Times New Roman" w:cs="Times New Roman"/>
+                <w:color w:val="000000" w:themeColor="text1"/>
+                <w:sz w:val="24"/>
+                <w:szCs w:val="24"/>
+                <w:lang w:val="en-US"/>
+              </w:rPr>
+            </w:pPr>
+            <w:r>
+              <w:rPr>
+                <w:rFonts w:ascii="Times New Roman" w:hAnsi="Times New Roman" w:cs="Times New Roman"/>
+                <w:color w:val="000000" w:themeColor="text1"/>
+                <w:sz w:val="24"/>
+                <w:szCs w:val="24"/>
+                <w:lang w:val="en-US"/>
+              </w:rPr>
+              <w:lastRenderedPageBreak/>
+              <w:t>Harga Saham</w:t>
+            </w:r>
+            <w:r>
+              <w:rPr>
+                <w:rFonts w:ascii="Times New Roman" w:hAnsi="Times New Roman" w:cs="Times New Roman"/>
+                <w:color w:val="000000" w:themeColor="text1"/>
+                <w:sz w:val="24"/>
+                <w:szCs w:val="24"/>
+                <w:lang w:val="en-US"/>
+              </w:rPr>
+              <w:t xml:space="preserve"> (Y)</w:t>
+            </w:r>
+          </w:p>
+        </w:tc>
+        <w:tc>
+          <w:tcPr>
+            <w:tcW w:w="3491" w:type="dxa"/>
+          </w:tcPr>
+          <w:p>
+            <w:pPr>
+              <w:pStyle w:val="NoSpacing"/>
+              <w:spacing w:line="360" w:lineRule="auto"/>
+              <w:rPr>
+                <w:rFonts w:ascii="Times New Roman" w:hAnsi="Times New Roman" w:cs="Times New Roman"/>
+                <w:color w:val="000000" w:themeColor="text1"/>
+                <w:sz w:val="24"/>
+                <w:szCs w:val="24"/>
+                <w:lang w:val="en-US"/>
+              </w:rPr>
+            </w:pPr>
+            <w:r>
+              <w:rPr>
+                <w:rFonts w:ascii="Times New Roman" w:hAnsi="Times New Roman" w:cs="Times New Roman"/>
+                <w:color w:val="000000" w:themeColor="text1"/>
+                <w:sz w:val="24"/>
+                <w:szCs w:val="24"/>
+                <w:lang w:val="en-US"/>
+              </w:rPr>
+              <w:t>Harga saham pada penutupan periode akuntansi</w:t>
+            </w:r>
+          </w:p>
+        </w:tc>
+        <w:tc>
+          <w:tcPr>
+            <w:tcW w:w="1660" w:type="dxa"/>
+          </w:tcPr>
+          <w:p>
+            <w:pPr>
+              <w:pStyle w:val="NoSpacing"/>
+              <w:spacing w:line="360" w:lineRule="auto"/>
+              <w:jc w:val="center"/>
+              <w:rPr>
+                <w:rFonts w:ascii="Times New Roman" w:hAnsi="Times New Roman" w:cs="Times New Roman"/>
+                <w:color w:val="000000" w:themeColor="text1"/>
+                <w:sz w:val="24"/>
+                <w:szCs w:val="24"/>
+                <w:lang w:val="en-US"/>
+              </w:rPr>
+            </w:pPr>
+            <w:r>
+              <w:rPr>
+                <w:rFonts w:ascii="Times New Roman" w:hAnsi="Times New Roman" w:cs="Times New Roman"/>
+                <w:color w:val="000000" w:themeColor="text1"/>
+                <w:sz w:val="24"/>
+                <w:szCs w:val="24"/>
+                <w:lang w:val="en-US"/>
+              </w:rPr>
+              <w:t>Nominal</w:t>
+            </w:r>
+          </w:p>
+        </w:tc>
+      </w:tr>
+      <w:tr>
+        <w:trPr>
+          <w:jc w:val="center"/>
+        </w:trPr>
+        <w:tc>
+          <w:tcPr>
+            <w:tcW w:w="3145" w:type="dxa"/>
+          </w:tcPr>
+          <w:p>
+            <w:pPr>
+              <w:pStyle w:val="NoSpacing"/>
+              <w:spacing w:line="360" w:lineRule="auto"/>
+              <w:rPr>
+                <w:rFonts w:ascii="Times New Roman" w:hAnsi="Times New Roman" w:cs="Times New Roman"/>
+                <w:color w:val="000000" w:themeColor="text1"/>
+                <w:sz w:val="24"/>
+                <w:szCs w:val="24"/>
+                <w:lang w:val="en-US"/>
+              </w:rPr>
+            </w:pPr>
+            <w:r>
+              <w:rPr>
+                <w:rFonts w:ascii="Times New Roman" w:hAnsi="Times New Roman" w:cs="Times New Roman"/>
+                <w:i/>
+                <w:color w:val="000000" w:themeColor="text1"/>
+                <w:sz w:val="24"/>
+                <w:szCs w:val="24"/>
+                <w:lang w:val="en-US"/>
+              </w:rPr>
+              <w:t>Debt to Equity Ratio</w:t>
+            </w:r>
+            <w:r>
+              <w:rPr>
+                <w:rFonts w:ascii="Times New Roman" w:hAnsi="Times New Roman" w:cs="Times New Roman"/>
+                <w:color w:val="000000" w:themeColor="text1"/>
+                <w:sz w:val="24"/>
+                <w:szCs w:val="24"/>
+                <w:lang w:val="en-US"/>
+              </w:rPr>
+              <w:t xml:space="preserve"> (X1)</w:t>
+            </w:r>
+          </w:p>
+        </w:tc>
+        <w:tc>
+          <w:tcPr>
+            <w:tcW w:w="3491" w:type="dxa"/>
+          </w:tcPr>
+          <w:p>
+            <w:pPr>
+              <w:pStyle w:val="NoSpacing"/>
+              <w:spacing w:line="360" w:lineRule="auto"/>
+              <w:jc w:val="both"/>
+              <w:rPr>
+                <w:rFonts w:ascii="Times New Roman" w:hAnsi="Times New Roman" w:cs="Times New Roman"/>
+                <w:color w:val="000000" w:themeColor="text1"/>
+                <w:sz w:val="24"/>
+                <w:szCs w:val="24"/>
+                <w:lang w:val="en-US"/>
+              </w:rPr>
+            </w:pPr>
+            <m:oMathPara>
+              <m:oMathParaPr>
+                <m:jc m:val="center"/>
+              </m:oMathParaPr>
+              <m:oMath>
+                <m:f>
+                  <m:fPr>
+                    <m:ctrlPr>
+                      <w:rPr>
+                        <w:rFonts w:ascii="Cambria Math" w:hAnsi="Cambria Math" w:cs="Times New Roman"/>
+                        <w:i/>
+                        <w:color w:val="000000" w:themeColor="text1"/>
+                        <w:sz w:val="24"/>
+                        <w:szCs w:val="24"/>
+                        <w:lang w:val="en-US"/>
+                      </w:rPr>
+                    </m:ctrlPr>
+                  </m:fPr>
+                  <m:num>
+                    <m:r>
+                      <w:rPr>
+                        <w:rFonts w:ascii="Cambria Math" w:hAnsi="Cambria Math" w:cs="Times New Roman"/>
+                        <w:color w:val="000000" w:themeColor="text1"/>
+                        <w:sz w:val="24"/>
+                        <w:szCs w:val="24"/>
+                      </w:rPr>
+                      <m:t>Total Hutang</m:t>
+                    </m:r>
+                  </m:num>
+                  <m:den>
+                    <m:r>
+                      <w:rPr>
+                        <w:rFonts w:ascii="Cambria Math" w:hAnsi="Cambria Math" w:cs="Times New Roman"/>
+                        <w:color w:val="000000" w:themeColor="text1"/>
+                        <w:sz w:val="24"/>
+                        <w:szCs w:val="24"/>
+                      </w:rPr>
+                      <m:t>Modal Sendiri</m:t>
+                    </m:r>
+                  </m:den>
+                </m:f>
+              </m:oMath>
+            </m:oMathPara>
+          </w:p>
+        </w:tc>
+        <w:tc>
+          <w:tcPr>
+            <w:tcW w:w="1660" w:type="dxa"/>
+          </w:tcPr>
+          <w:p>
+            <w:pPr>
+              <w:pStyle w:val="NoSpacing"/>
+              <w:spacing w:line="360" w:lineRule="auto"/>
+              <w:jc w:val="center"/>
+              <w:rPr>
+                <w:rFonts w:ascii="Times New Roman" w:hAnsi="Times New Roman" w:cs="Times New Roman"/>
+                <w:color w:val="000000" w:themeColor="text1"/>
+                <w:sz w:val="24"/>
+                <w:szCs w:val="24"/>
+                <w:lang w:val="en-US"/>
+              </w:rPr>
+            </w:pPr>
+            <w:r>
+              <w:rPr>
+                <w:rFonts w:ascii="Times New Roman" w:hAnsi="Times New Roman" w:cs="Times New Roman"/>
+                <w:color w:val="000000" w:themeColor="text1"/>
+                <w:sz w:val="24"/>
+                <w:szCs w:val="24"/>
+                <w:lang w:val="en-US"/>
+              </w:rPr>
+              <w:t>Rasio</w:t>
+            </w:r>
+          </w:p>
+        </w:tc>
+      </w:tr>
+      <w:tr>
+        <w:trPr>
+          <w:jc w:val="center"/>
+        </w:trPr>
+        <w:tc>
+          <w:tcPr>
+            <w:tcW w:w="3145" w:type="dxa"/>
+          </w:tcPr>
+          <w:p>
+            <w:pPr>
+              <w:pStyle w:val="NoSpacing"/>
+              <w:spacing w:line="360" w:lineRule="auto"/>
+              <w:rPr>
+                <w:rFonts w:ascii="Times New Roman" w:hAnsi="Times New Roman" w:cs="Times New Roman"/>
+                <w:color w:val="000000" w:themeColor="text1"/>
+                <w:sz w:val="24"/>
+                <w:szCs w:val="24"/>
+                <w:lang w:val="en-US"/>
+              </w:rPr>
+            </w:pPr>
+            <w:r>
+              <w:rPr>
+                <w:rFonts w:ascii="Times New Roman" w:hAnsi="Times New Roman" w:cs="Times New Roman"/>
+                <w:i/>
+                <w:color w:val="000000" w:themeColor="text1"/>
+                <w:sz w:val="24"/>
+                <w:szCs w:val="24"/>
+                <w:lang w:val="en-US"/>
+              </w:rPr>
+              <w:t>Return On Asset</w:t>
+            </w:r>
+            <w:r>
+              <w:rPr>
+                <w:rFonts w:ascii="Times New Roman" w:hAnsi="Times New Roman" w:cs="Times New Roman"/>
+                <w:color w:val="000000" w:themeColor="text1"/>
+                <w:sz w:val="24"/>
+                <w:szCs w:val="24"/>
+                <w:lang w:val="en-US"/>
+              </w:rPr>
+              <w:t xml:space="preserve"> (X2)</w:t>
+            </w:r>
+          </w:p>
+        </w:tc>
+        <w:tc>
+          <w:tcPr>
+            <w:tcW w:w="3491" w:type="dxa"/>
+          </w:tcPr>
+          <w:p>
+            <w:pPr>
+              <w:pStyle w:val="NoSpacing"/>
+              <w:spacing w:line="360" w:lineRule="auto"/>
+              <w:jc w:val="both"/>
+              <w:rPr>
+                <w:rFonts w:ascii="Times New Roman" w:hAnsi="Times New Roman" w:cs="Times New Roman"/>
+                <w:color w:val="000000" w:themeColor="text1"/>
+                <w:sz w:val="24"/>
+                <w:szCs w:val="24"/>
+                <w:lang w:val="en-US"/>
+              </w:rPr>
+            </w:pPr>
+            <m:oMathPara>
+              <m:oMathParaPr>
+                <m:jc m:val="center"/>
+              </m:oMathParaPr>
+              <m:oMath>
+                <m:f>
+                  <m:fPr>
+                    <m:ctrlPr>
+                      <w:rPr>
+                        <w:rFonts w:ascii="Cambria Math" w:hAnsi="Cambria Math" w:cs="Times New Roman"/>
+                        <w:i/>
+                        <w:color w:val="000000" w:themeColor="text1"/>
+                        <w:sz w:val="24"/>
+                        <w:szCs w:val="24"/>
+                        <w:lang w:val="en-US"/>
+                      </w:rPr>
+                    </m:ctrlPr>
+                  </m:fPr>
+                  <m:num>
+                    <m:r>
+                      <w:rPr>
+                        <w:rFonts w:ascii="Cambria Math" w:hAnsi="Cambria Math" w:cs="Times New Roman"/>
+                        <w:color w:val="000000" w:themeColor="text1"/>
+                        <w:sz w:val="24"/>
+                        <w:szCs w:val="24"/>
+                      </w:rPr>
+                      <m:t>Laba Setelah Pajak</m:t>
+                    </m:r>
+                  </m:num>
+                  <m:den>
+                    <m:r>
+                      <w:rPr>
+                        <w:rFonts w:ascii="Cambria Math" w:hAnsi="Cambria Math" w:cs="Times New Roman"/>
+                        <w:color w:val="000000" w:themeColor="text1"/>
+                        <w:sz w:val="24"/>
+                        <w:szCs w:val="24"/>
+                      </w:rPr>
+                      <m:t>Total Aset</m:t>
+                    </m:r>
+                  </m:den>
+                </m:f>
+              </m:oMath>
+            </m:oMathPara>
+          </w:p>
+        </w:tc>
+        <w:tc>
+          <w:tcPr>
+            <w:tcW w:w="1660" w:type="dxa"/>
+          </w:tcPr>
+          <w:p>
+            <w:pPr>
+              <w:pStyle w:val="NoSpacing"/>
+              <w:spacing w:line="360" w:lineRule="auto"/>
+              <w:jc w:val="center"/>
+              <w:rPr>
+                <w:rFonts w:ascii="Times New Roman" w:hAnsi="Times New Roman" w:cs="Times New Roman"/>
+                <w:color w:val="000000" w:themeColor="text1"/>
+                <w:sz w:val="24"/>
+                <w:szCs w:val="24"/>
+                <w:lang w:val="en-US"/>
+              </w:rPr>
+            </w:pPr>
+            <w:r>
+              <w:rPr>
+                <w:rFonts w:ascii="Times New Roman" w:hAnsi="Times New Roman" w:cs="Times New Roman"/>
+                <w:color w:val="000000" w:themeColor="text1"/>
+                <w:sz w:val="24"/>
+                <w:szCs w:val="24"/>
+                <w:lang w:val="en-US"/>
+              </w:rPr>
+              <w:t>Rasio</w:t>
+            </w:r>
+          </w:p>
+        </w:tc>
+      </w:tr>
+      <w:tr>
+        <w:trPr>
+          <w:jc w:val="center"/>
+        </w:trPr>
+        <w:tc>
+          <w:tcPr>
+            <w:tcW w:w="3145" w:type="dxa"/>
+          </w:tcPr>
+          <w:p>
+            <w:pPr>
+              <w:pStyle w:val="NoSpacing"/>
+              <w:spacing w:line="360" w:lineRule="auto"/>
+              <w:rPr>
+                <w:rFonts w:ascii="Times New Roman" w:hAnsi="Times New Roman" w:cs="Times New Roman"/>
+                <w:color w:val="000000" w:themeColor="text1"/>
+                <w:sz w:val="24"/>
+                <w:szCs w:val="24"/>
+                <w:lang w:val="en-US"/>
+              </w:rPr>
+            </w:pPr>
+            <w:r>
+              <w:rPr>
+                <w:rFonts w:ascii="Times New Roman" w:hAnsi="Times New Roman" w:cs="Times New Roman"/>
+                <w:i/>
+                <w:color w:val="000000" w:themeColor="text1"/>
+                <w:sz w:val="24"/>
+                <w:szCs w:val="24"/>
+                <w:lang w:val="en-US"/>
+              </w:rPr>
+              <w:t>Net Profit Margin</w:t>
+            </w:r>
+            <w:r>
+              <w:rPr>
+                <w:rFonts w:ascii="Times New Roman" w:hAnsi="Times New Roman" w:cs="Times New Roman"/>
+                <w:color w:val="000000" w:themeColor="text1"/>
+                <w:sz w:val="24"/>
+                <w:szCs w:val="24"/>
+                <w:lang w:val="en-US"/>
+              </w:rPr>
+              <w:t xml:space="preserve"> (X3)</w:t>
+            </w:r>
+          </w:p>
+        </w:tc>
+        <w:tc>
+          <w:tcPr>
+            <w:tcW w:w="3491" w:type="dxa"/>
+          </w:tcPr>
+          <w:p>
+            <w:pPr>
+              <w:pStyle w:val="NoSpacing"/>
+              <w:spacing w:line="360" w:lineRule="auto"/>
+              <w:jc w:val="both"/>
+              <w:rPr>
+                <w:rFonts w:ascii="Times New Roman" w:hAnsi="Times New Roman" w:cs="Times New Roman"/>
+                <w:color w:val="000000" w:themeColor="text1"/>
+                <w:sz w:val="24"/>
+                <w:szCs w:val="24"/>
+                <w:lang w:val="en-US"/>
+              </w:rPr>
+            </w:pPr>
+            <m:oMathPara>
+              <m:oMathParaPr>
+                <m:jc m:val="center"/>
+              </m:oMathParaPr>
+              <m:oMath>
+                <m:f>
+                  <m:fPr>
+                    <m:ctrlPr>
+                      <w:rPr>
+                        <w:rFonts w:ascii="Cambria Math" w:hAnsi="Cambria Math" w:cs="Times New Roman"/>
+                        <w:i/>
+                        <w:color w:val="000000" w:themeColor="text1"/>
+                        <w:sz w:val="24"/>
+                        <w:szCs w:val="24"/>
+                        <w:lang w:val="en-US"/>
+                      </w:rPr>
+                    </m:ctrlPr>
+                  </m:fPr>
+                  <m:num>
+                    <m:r>
+                      <w:rPr>
+                        <w:rFonts w:ascii="Cambria Math" w:hAnsi="Cambria Math" w:cs="Times New Roman"/>
+                        <w:color w:val="000000" w:themeColor="text1"/>
+                        <w:sz w:val="24"/>
+                        <w:szCs w:val="24"/>
+                      </w:rPr>
+                      <m:t>La</m:t>
+                    </m:r>
+                    <m:r>
+                      <w:rPr>
+                        <w:rFonts w:ascii="Cambria Math" w:hAnsi="Cambria Math" w:cs="Times New Roman"/>
+                        <w:color w:val="000000" w:themeColor="text1"/>
+                        <w:sz w:val="24"/>
+                        <w:szCs w:val="24"/>
+                      </w:rPr>
+                      <m:t>ba Setelah Pajak</m:t>
+                    </m:r>
+                  </m:num>
+                  <m:den>
+                    <m:r>
+                      <w:rPr>
+                        <w:rFonts w:ascii="Cambria Math" w:hAnsi="Cambria Math" w:cs="Times New Roman"/>
+                        <w:color w:val="000000" w:themeColor="text1"/>
+                        <w:sz w:val="24"/>
+                        <w:szCs w:val="24"/>
+                      </w:rPr>
+                      <m:t>Penjualan Bersih</m:t>
+                    </m:r>
+                  </m:den>
+                </m:f>
+              </m:oMath>
+            </m:oMathPara>
+          </w:p>
+        </w:tc>
+        <w:tc>
+          <w:tcPr>
+            <w:tcW w:w="1660" w:type="dxa"/>
+          </w:tcPr>
+          <w:p>
+            <w:pPr>
+              <w:pStyle w:val="NoSpacing"/>
+              <w:spacing w:line="360" w:lineRule="auto"/>
+              <w:jc w:val="center"/>
+              <w:rPr>
+                <w:rFonts w:ascii="Times New Roman" w:hAnsi="Times New Roman" w:cs="Times New Roman"/>
+                <w:color w:val="000000" w:themeColor="text1"/>
+                <w:sz w:val="24"/>
+                <w:szCs w:val="24"/>
+                <w:lang w:val="en-US"/>
+              </w:rPr>
+            </w:pPr>
+            <w:r>
+              <w:rPr>
+                <w:rFonts w:ascii="Times New Roman" w:hAnsi="Times New Roman" w:cs="Times New Roman"/>
+                <w:color w:val="000000" w:themeColor="text1"/>
+                <w:sz w:val="24"/>
+                <w:szCs w:val="24"/>
+                <w:lang w:val="en-US"/>
+              </w:rPr>
+              <w:t>Rasio</w:t>
+            </w:r>
+          </w:p>
+        </w:tc>
+      </w:tr>
+    </w:tbl>
+    <w:p>
+      <w:pPr>
+        <w:pStyle w:val="NoSpacing"/>
+        <w:spacing w:line="480" w:lineRule="auto"/>
         <w:jc w:val="both"/>
         <w:rPr>
           <w:rFonts w:ascii="Times New Roman" w:hAnsi="Times New Roman" w:cs="Times New Roman"/>
@@ -733,7 +1403,6 @@
           <w:color w:val="000000" w:themeColor="text1"/>
           <w:lang w:val="en-US"/>
         </w:rPr>
-        <w:lastRenderedPageBreak/>
         <w:t>Variabel Terikat (Y)</w:t>
       </w:r>
     </w:p>
@@ -1070,6 +1739,7 @@
           <w:szCs w:val="24"/>
           <w:lang w:val="en-US"/>
         </w:rPr>
+        <w:lastRenderedPageBreak/>
         <w:t>Debt to Equity Ratio</w:t>
       </w:r>
       <w:r>
@@ -1222,7 +1892,6 @@
           <w:szCs w:val="24"/>
           <w:lang w:val="en-US"/>
         </w:rPr>
-        <w:lastRenderedPageBreak/>
         <w:t>Rasio ini membandingkan total jumlah laba bersih dengan total jumlah pendapatan perusahaan. Rasio ini digunakan untuk menentukan mana perusahaan yang dengan pendapatan tertentu dapat menghasilkan laba bersih maksimal</w:t>
       </w:r>
       <w:r>
@@ -1596,7 +2265,18 @@
           <w:szCs w:val="24"/>
           <w:lang w:val="en-US"/>
         </w:rPr>
-        <w:t xml:space="preserve"> adalah teknik penentuan sampel dengan pertimbangan tertentu”. </w:t>
+        <w:t xml:space="preserve"> adalah teknik penentuan sampel </w:t>
+      </w:r>
+      <w:r>
+        <w:rPr>
+          <w:rFonts w:ascii="Times New Roman" w:hAnsi="Times New Roman" w:cs="Times New Roman"/>
+          <w:color w:val="000000" w:themeColor="text1"/>
+          <w:sz w:val="24"/>
+          <w:szCs w:val="24"/>
+          <w:lang w:val="en-US"/>
+        </w:rPr>
+        <w:lastRenderedPageBreak/>
+        <w:t xml:space="preserve">dengan pertimbangan tertentu”. </w:t>
       </w:r>
       <w:r>
         <w:rPr>
@@ -1778,7 +2458,6 @@
           <w:sz w:val="24"/>
           <w:szCs w:val="24"/>
         </w:rPr>
-        <w:lastRenderedPageBreak/>
         <w:t xml:space="preserve">Perusahaan </w:t>
       </w:r>
       <w:r>
@@ -2632,6 +3311,7 @@
           <w:sz w:val="24"/>
           <w:szCs w:val="24"/>
         </w:rPr>
+        <w:lastRenderedPageBreak/>
         <w:t>Metode Pengumpulan Data</w:t>
       </w:r>
     </w:p>
@@ -2772,17 +3452,7 @@
           <w:sz w:val="24"/>
           <w:szCs w:val="24"/>
         </w:rPr>
-        <w:t xml:space="preserve">yang memenuhi kriteria </w:t>
-      </w:r>
-      <w:r>
-        <w:rPr>
-          <w:rFonts w:ascii="Times New Roman" w:hAnsi="Times New Roman" w:cs="Times New Roman"/>
-          <w:color w:val="000000" w:themeColor="text1"/>
-          <w:sz w:val="24"/>
-          <w:szCs w:val="24"/>
-        </w:rPr>
-        <w:lastRenderedPageBreak/>
-        <w:t xml:space="preserve">yang ditetapkan berdasarkan metode </w:t>
+        <w:t xml:space="preserve">yang memenuhi kriteria yang ditetapkan berdasarkan metode </w:t>
       </w:r>
       <w:r>
         <w:rPr>
@@ -2981,7 +3651,45 @@
           <w:sz w:val="24"/>
           <w:szCs w:val="24"/>
         </w:rPr>
-        <w:t xml:space="preserve"> terhadap harga saham baik secara simultan maupun parsial, peneliti menggunakan analisis statistik regresi linier berganda. Untuk pengujian penelitian ini dilakukan dengan beberapa tahapan yaitu, uji asumsi klasik, analisis regresi linier berganda, koefisien korelasi parsial, koefisien</w:t>
+        <w:t xml:space="preserve"> terhadap harga saham baik secara simultan maupun parsial, peneliti menggunakan analisis statistik regresi linier berganda. Untuk pengujian penelitian ini dilakukan dengan beberapa tahapan yaitu, uji asumsi klasik, analisis regresi linier berganda, </w:t>
+      </w:r>
+      <w:r>
+        <w:rPr>
+          <w:rFonts w:ascii="Times New Roman" w:hAnsi="Times New Roman" w:cs="Times New Roman"/>
+          <w:color w:val="000000" w:themeColor="text1"/>
+          <w:sz w:val="24"/>
+          <w:szCs w:val="24"/>
+          <w:lang w:val="en-US"/>
+        </w:rPr>
+        <w:t xml:space="preserve">analisis </w:t>
+      </w:r>
+      <w:r>
+        <w:rPr>
+          <w:rFonts w:ascii="Times New Roman" w:hAnsi="Times New Roman" w:cs="Times New Roman"/>
+          <w:color w:val="000000" w:themeColor="text1"/>
+          <w:sz w:val="24"/>
+          <w:szCs w:val="24"/>
+        </w:rPr>
+        <w:t xml:space="preserve">koefisien korelasi, </w:t>
+      </w:r>
+      <w:r>
+        <w:rPr>
+          <w:rFonts w:ascii="Times New Roman" w:hAnsi="Times New Roman" w:cs="Times New Roman"/>
+          <w:color w:val="000000" w:themeColor="text1"/>
+          <w:sz w:val="24"/>
+          <w:szCs w:val="24"/>
+          <w:lang w:val="en-US"/>
+        </w:rPr>
+        <w:t xml:space="preserve">analisis </w:t>
+      </w:r>
+      <w:r>
+        <w:rPr>
+          <w:rFonts w:ascii="Times New Roman" w:hAnsi="Times New Roman" w:cs="Times New Roman"/>
+          <w:color w:val="000000" w:themeColor="text1"/>
+          <w:sz w:val="24"/>
+          <w:szCs w:val="24"/>
+        </w:rPr>
+        <w:t>koefisien</w:t>
       </w:r>
       <w:r>
         <w:rPr>
@@ -3018,6 +3726,34 @@
           <w:szCs w:val="24"/>
         </w:rPr>
         <w:t xml:space="preserve">  </w:t>
+      </w:r>
+    </w:p>
+    <w:p>
+      <w:pPr>
+        <w:pStyle w:val="Heading3"/>
+        <w:spacing w:line="480" w:lineRule="auto"/>
+        <w:ind w:left="630" w:hanging="630"/>
+        <w:rPr>
+          <w:rFonts w:ascii="Times New Roman" w:hAnsi="Times New Roman" w:cs="Times New Roman"/>
+          <w:b/>
+          <w:color w:val="000000" w:themeColor="text1"/>
+        </w:rPr>
+      </w:pPr>
+      <w:r>
+        <w:rPr>
+          <w:rFonts w:ascii="Times New Roman" w:hAnsi="Times New Roman" w:cs="Times New Roman"/>
+          <w:b/>
+          <w:color w:val="000000" w:themeColor="text1"/>
+        </w:rPr>
+        <w:t>Uji Asumsi Klas</w:t>
+      </w:r>
+      <w:r>
+        <w:rPr>
+          <w:rFonts w:ascii="Times New Roman" w:hAnsi="Times New Roman" w:cs="Times New Roman"/>
+          <w:b/>
+          <w:color w:val="000000" w:themeColor="text1"/>
+        </w:rPr>
+        <w:t>ik</w:t>
       </w:r>
     </w:p>
     <w:p>
@@ -3028,38 +3764,44 @@
         <w:jc w:val="both"/>
         <w:rPr>
           <w:rFonts w:ascii="Times New Roman" w:hAnsi="Times New Roman" w:cs="Times New Roman"/>
-          <w:color w:val="000000" w:themeColor="text1"/>
-          <w:sz w:val="24"/>
-          <w:szCs w:val="24"/>
-        </w:rPr>
-      </w:pPr>
+          <w:sz w:val="24"/>
+          <w:szCs w:val="24"/>
+        </w:rPr>
+      </w:pPr>
+      <w:r>
+        <w:rPr>
+          <w:rFonts w:ascii="Times New Roman" w:hAnsi="Times New Roman" w:cs="Times New Roman"/>
+          <w:sz w:val="24"/>
+          <w:szCs w:val="24"/>
+        </w:rPr>
+        <w:t>Uji asumsi klasik digunakan untuk menguji apakah model regresi yang digunakan dalam penelitian ini layak diuji atau tidak. Uji asumsi klasik digunakan untuk memastikan bahwa multikolinearitas, autokorelasi, dan heteroskedastisitas tidak terdapat dalam model yang digunakan dan data yang dihasilkan terdistribusi normal. Jika keseluruhan syarat tersebut terpenuhi, berarti bahwa model analisis telah layak dan siap untuk digunakan.</w:t>
+      </w:r>
     </w:p>
     <w:p>
       <w:pPr>
-        <w:pStyle w:val="Heading3"/>
+        <w:pStyle w:val="Heading4"/>
         <w:spacing w:line="480" w:lineRule="auto"/>
-        <w:ind w:left="630" w:hanging="630"/>
+        <w:ind w:left="810" w:hanging="810"/>
         <w:rPr>
           <w:rFonts w:ascii="Times New Roman" w:hAnsi="Times New Roman" w:cs="Times New Roman"/>
           <w:b/>
-          <w:color w:val="000000" w:themeColor="text1"/>
+          <w:i w:val="0"/>
+          <w:color w:val="000000" w:themeColor="text1"/>
+          <w:sz w:val="24"/>
+          <w:szCs w:val="24"/>
         </w:rPr>
       </w:pPr>
       <w:r>
         <w:rPr>
           <w:rFonts w:ascii="Times New Roman" w:hAnsi="Times New Roman" w:cs="Times New Roman"/>
           <w:b/>
-          <w:color w:val="000000" w:themeColor="text1"/>
-        </w:rPr>
-        <w:t>Uji Asumsi Klas</w:t>
-      </w:r>
-      <w:r>
-        <w:rPr>
-          <w:rFonts w:ascii="Times New Roman" w:hAnsi="Times New Roman" w:cs="Times New Roman"/>
-          <w:b/>
-          <w:color w:val="000000" w:themeColor="text1"/>
-        </w:rPr>
-        <w:t>ik</w:t>
+          <w:i w:val="0"/>
+          <w:color w:val="000000" w:themeColor="text1"/>
+          <w:sz w:val="24"/>
+          <w:szCs w:val="24"/>
+        </w:rPr>
+        <w:lastRenderedPageBreak/>
+        <w:t>Uji Normalitas</w:t>
       </w:r>
     </w:p>
     <w:p>
@@ -3080,33 +3822,124 @@
           <w:sz w:val="24"/>
           <w:szCs w:val="24"/>
         </w:rPr>
-        <w:t>Uji asumsi klasik digunakan untuk menguji apakah model regresi yang digunakan dalam penelitian ini layak diuji atau tidak. Uji asumsi klasik digunakan untuk memastikan bahwa multikolinearitas, autokorelasi, dan heteroskedastisitas tidak terdapat dalam model yang digunakan dan data yang dihasilkan terdistribusi normal. Jika keseluruhan syarat tersebut terpenuhi, berarti bahwa model analisis telah layak dan siap untuk digunakan.</w:t>
-      </w:r>
-    </w:p>
-    <w:p>
-      <w:pPr>
-        <w:pStyle w:val="Heading4"/>
-        <w:spacing w:line="480" w:lineRule="auto"/>
-        <w:ind w:left="810" w:hanging="810"/>
-        <w:rPr>
-          <w:rFonts w:ascii="Times New Roman" w:hAnsi="Times New Roman" w:cs="Times New Roman"/>
-          <w:b/>
-          <w:i w:val="0"/>
-          <w:color w:val="000000" w:themeColor="text1"/>
-          <w:sz w:val="24"/>
-          <w:szCs w:val="24"/>
-        </w:rPr>
-      </w:pPr>
-      <w:r>
-        <w:rPr>
-          <w:rFonts w:ascii="Times New Roman" w:hAnsi="Times New Roman" w:cs="Times New Roman"/>
-          <w:b/>
-          <w:i w:val="0"/>
-          <w:color w:val="000000" w:themeColor="text1"/>
-          <w:sz w:val="24"/>
-          <w:szCs w:val="24"/>
-        </w:rPr>
-        <w:t>Uji Normalitas</w:t>
+        <w:t>Dari data yang telah ada, perlu dilakukan uji normalitas agar dapat</w:t>
+      </w:r>
+      <w:r>
+        <w:rPr>
+          <w:rFonts w:ascii="Times New Roman" w:hAnsi="Times New Roman" w:cs="Times New Roman"/>
+          <w:sz w:val="24"/>
+          <w:szCs w:val="24"/>
+        </w:rPr>
+        <w:t xml:space="preserve"> </w:t>
+      </w:r>
+      <w:r>
+        <w:rPr>
+          <w:rFonts w:ascii="Times New Roman" w:hAnsi="Times New Roman" w:cs="Times New Roman"/>
+          <w:sz w:val="24"/>
+          <w:szCs w:val="24"/>
+        </w:rPr>
+        <w:t>dibuktikan bahwa data tersebut memenuhi syarat distribusi normal. Pengujian</w:t>
+      </w:r>
+      <w:r>
+        <w:rPr>
+          <w:rFonts w:ascii="Times New Roman" w:hAnsi="Times New Roman" w:cs="Times New Roman"/>
+          <w:sz w:val="24"/>
+          <w:szCs w:val="24"/>
+        </w:rPr>
+        <w:t xml:space="preserve"> </w:t>
+      </w:r>
+      <w:r>
+        <w:rPr>
+          <w:rFonts w:ascii="Times New Roman" w:hAnsi="Times New Roman" w:cs="Times New Roman"/>
+          <w:sz w:val="24"/>
+          <w:szCs w:val="24"/>
+        </w:rPr>
+        <w:t>normalitas dengan metode</w:t>
+      </w:r>
+      <w:r>
+        <w:rPr>
+          <w:rFonts w:ascii="Times New Roman" w:hAnsi="Times New Roman" w:cs="Times New Roman"/>
+          <w:sz w:val="24"/>
+          <w:szCs w:val="24"/>
+        </w:rPr>
+        <w:t xml:space="preserve"> </w:t>
+      </w:r>
+      <w:r>
+        <w:rPr>
+          <w:rFonts w:ascii="Times New Roman" w:hAnsi="Times New Roman" w:cs="Times New Roman"/>
+          <w:i/>
+          <w:sz w:val="24"/>
+          <w:szCs w:val="24"/>
+        </w:rPr>
+        <w:t>K</w:t>
+      </w:r>
+      <w:r>
+        <w:rPr>
+          <w:rFonts w:ascii="Times New Roman" w:hAnsi="Times New Roman" w:cs="Times New Roman"/>
+          <w:i/>
+          <w:sz w:val="24"/>
+          <w:szCs w:val="24"/>
+        </w:rPr>
+        <w:t>olmogorov-</w:t>
+      </w:r>
+      <w:r>
+        <w:rPr>
+          <w:rFonts w:ascii="Times New Roman" w:hAnsi="Times New Roman" w:cs="Times New Roman"/>
+          <w:i/>
+          <w:sz w:val="24"/>
+          <w:szCs w:val="24"/>
+        </w:rPr>
+        <w:t>S</w:t>
+      </w:r>
+      <w:r>
+        <w:rPr>
+          <w:rFonts w:ascii="Times New Roman" w:hAnsi="Times New Roman" w:cs="Times New Roman"/>
+          <w:i/>
+          <w:sz w:val="24"/>
+          <w:szCs w:val="24"/>
+        </w:rPr>
+        <w:t>mirnov</w:t>
+      </w:r>
+      <w:r>
+        <w:rPr>
+          <w:rFonts w:ascii="Times New Roman" w:hAnsi="Times New Roman" w:cs="Times New Roman"/>
+          <w:sz w:val="24"/>
+          <w:szCs w:val="24"/>
+        </w:rPr>
+        <w:t xml:space="preserve"> </w:t>
+      </w:r>
+      <w:r>
+        <w:rPr>
+          <w:rFonts w:ascii="Times New Roman" w:hAnsi="Times New Roman" w:cs="Times New Roman"/>
+          <w:i/>
+          <w:sz w:val="24"/>
+          <w:szCs w:val="24"/>
+        </w:rPr>
+        <w:t>test</w:t>
+      </w:r>
+      <w:r>
+        <w:rPr>
+          <w:rFonts w:ascii="Times New Roman" w:hAnsi="Times New Roman" w:cs="Times New Roman"/>
+          <w:sz w:val="24"/>
+          <w:szCs w:val="24"/>
+        </w:rPr>
+        <w:t xml:space="preserve"> </w:t>
+      </w:r>
+      <w:r>
+        <w:rPr>
+          <w:rFonts w:ascii="Times New Roman" w:hAnsi="Times New Roman" w:cs="Times New Roman"/>
+          <w:sz w:val="24"/>
+          <w:szCs w:val="24"/>
+        </w:rPr>
+        <w:t>pada program SPSS</w:t>
+      </w:r>
+      <w:r>
+        <w:rPr>
+          <w:rFonts w:ascii="Times New Roman" w:hAnsi="Times New Roman" w:cs="Times New Roman"/>
+          <w:sz w:val="24"/>
+          <w:szCs w:val="24"/>
+        </w:rPr>
+        <w:t>.</w:t>
       </w:r>
     </w:p>
     <w:p>
@@ -3127,145 +3960,6 @@
           <w:sz w:val="24"/>
           <w:szCs w:val="24"/>
         </w:rPr>
-        <w:t>Dari data yang telah ada, perlu dilakukan uji normalitas agar dapat</w:t>
-      </w:r>
-      <w:r>
-        <w:rPr>
-          <w:rFonts w:ascii="Times New Roman" w:hAnsi="Times New Roman" w:cs="Times New Roman"/>
-          <w:sz w:val="24"/>
-          <w:szCs w:val="24"/>
-        </w:rPr>
-        <w:t xml:space="preserve"> </w:t>
-      </w:r>
-      <w:r>
-        <w:rPr>
-          <w:rFonts w:ascii="Times New Roman" w:hAnsi="Times New Roman" w:cs="Times New Roman"/>
-          <w:sz w:val="24"/>
-          <w:szCs w:val="24"/>
-        </w:rPr>
-        <w:t>dibuktikan bahwa data tersebut memenuhi syarat distribusi normal. Pengujian</w:t>
-      </w:r>
-      <w:r>
-        <w:rPr>
-          <w:rFonts w:ascii="Times New Roman" w:hAnsi="Times New Roman" w:cs="Times New Roman"/>
-          <w:sz w:val="24"/>
-          <w:szCs w:val="24"/>
-        </w:rPr>
-        <w:t xml:space="preserve"> </w:t>
-      </w:r>
-      <w:r>
-        <w:rPr>
-          <w:rFonts w:ascii="Times New Roman" w:hAnsi="Times New Roman" w:cs="Times New Roman"/>
-          <w:sz w:val="24"/>
-          <w:szCs w:val="24"/>
-        </w:rPr>
-        <w:t>normalitas dengan metode</w:t>
-      </w:r>
-      <w:r>
-        <w:rPr>
-          <w:rFonts w:ascii="Times New Roman" w:hAnsi="Times New Roman" w:cs="Times New Roman"/>
-          <w:sz w:val="24"/>
-          <w:szCs w:val="24"/>
-        </w:rPr>
-        <w:t xml:space="preserve"> </w:t>
-      </w:r>
-      <w:r>
-        <w:rPr>
-          <w:rFonts w:ascii="Times New Roman" w:hAnsi="Times New Roman" w:cs="Times New Roman"/>
-          <w:i/>
-          <w:sz w:val="24"/>
-          <w:szCs w:val="24"/>
-        </w:rPr>
-        <w:t>K</w:t>
-      </w:r>
-      <w:r>
-        <w:rPr>
-          <w:rFonts w:ascii="Times New Roman" w:hAnsi="Times New Roman" w:cs="Times New Roman"/>
-          <w:i/>
-          <w:sz w:val="24"/>
-          <w:szCs w:val="24"/>
-        </w:rPr>
-        <w:t>olmogorov-</w:t>
-      </w:r>
-      <w:r>
-        <w:rPr>
-          <w:rFonts w:ascii="Times New Roman" w:hAnsi="Times New Roman" w:cs="Times New Roman"/>
-          <w:i/>
-          <w:sz w:val="24"/>
-          <w:szCs w:val="24"/>
-        </w:rPr>
-        <w:t>S</w:t>
-      </w:r>
-      <w:r>
-        <w:rPr>
-          <w:rFonts w:ascii="Times New Roman" w:hAnsi="Times New Roman" w:cs="Times New Roman"/>
-          <w:i/>
-          <w:sz w:val="24"/>
-          <w:szCs w:val="24"/>
-        </w:rPr>
-        <w:t>mirnov</w:t>
-      </w:r>
-      <w:r>
-        <w:rPr>
-          <w:rFonts w:ascii="Times New Roman" w:hAnsi="Times New Roman" w:cs="Times New Roman"/>
-          <w:sz w:val="24"/>
-          <w:szCs w:val="24"/>
-        </w:rPr>
-        <w:t xml:space="preserve"> </w:t>
-      </w:r>
-      <w:r>
-        <w:rPr>
-          <w:rFonts w:ascii="Times New Roman" w:hAnsi="Times New Roman" w:cs="Times New Roman"/>
-          <w:i/>
-          <w:sz w:val="24"/>
-          <w:szCs w:val="24"/>
-        </w:rPr>
-        <w:t>test</w:t>
-      </w:r>
-      <w:r>
-        <w:rPr>
-          <w:rFonts w:ascii="Times New Roman" w:hAnsi="Times New Roman" w:cs="Times New Roman"/>
-          <w:sz w:val="24"/>
-          <w:szCs w:val="24"/>
-        </w:rPr>
-        <w:t xml:space="preserve"> </w:t>
-      </w:r>
-      <w:r>
-        <w:rPr>
-          <w:rFonts w:ascii="Times New Roman" w:hAnsi="Times New Roman" w:cs="Times New Roman"/>
-          <w:sz w:val="24"/>
-          <w:szCs w:val="24"/>
-        </w:rPr>
-        <w:t>pada program SPSS</w:t>
-      </w:r>
-      <w:r>
-        <w:rPr>
-          <w:rFonts w:ascii="Times New Roman" w:hAnsi="Times New Roman" w:cs="Times New Roman"/>
-          <w:sz w:val="24"/>
-          <w:szCs w:val="24"/>
-        </w:rPr>
-        <w:t>.</w:t>
-      </w:r>
-    </w:p>
-    <w:p>
-      <w:pPr>
-        <w:pStyle w:val="NoSpacing"/>
-        <w:spacing w:line="480" w:lineRule="auto"/>
-        <w:ind w:firstLine="630"/>
-        <w:jc w:val="both"/>
-        <w:rPr>
-          <w:rFonts w:ascii="Times New Roman" w:hAnsi="Times New Roman" w:cs="Times New Roman"/>
-          <w:sz w:val="24"/>
-          <w:szCs w:val="24"/>
-        </w:rPr>
-      </w:pPr>
-      <w:r>
-        <w:rPr>
-          <w:rFonts w:ascii="Times New Roman" w:hAnsi="Times New Roman" w:cs="Times New Roman"/>
-          <w:sz w:val="24"/>
-          <w:szCs w:val="24"/>
-        </w:rPr>
-        <w:lastRenderedPageBreak/>
         <w:t>Menurut Singgih Santoso, (Singgih dalam Komala, 2012, 58) bahwa:</w:t>
       </w:r>
       <w:r>
@@ -3683,6 +4377,7 @@
           <w:sz w:val="24"/>
           <w:szCs w:val="24"/>
         </w:rPr>
+        <w:lastRenderedPageBreak/>
         <w:t>Uji Asumsi Klasik Autokorelasi</w:t>
       </w:r>
     </w:p>
@@ -3738,16 +4433,26 @@
           <w:sz w:val="24"/>
           <w:szCs w:val="24"/>
         </w:rPr>
-        <w:t xml:space="preserve">Untuk mendeteksi </w:t>
-      </w:r>
-      <w:r>
-        <w:rPr>
-          <w:rFonts w:ascii="Times New Roman" w:hAnsi="Times New Roman" w:cs="Times New Roman"/>
-          <w:sz w:val="24"/>
-          <w:szCs w:val="24"/>
-        </w:rPr>
-        <w:lastRenderedPageBreak/>
-        <w:t>autokorelasi, dapat dilakukan dengan uji Durbin Watson(dWtest). Pengambilan keputusan ada tidaknya autokorelasi ditentukan dengan cara apabila nilai Durbin Watson (dW) berada di antara nilai dU hingga 4-dUberarti asumsi tidak terjadinya autokorelasi terpenuhi. Sementara apabila nilaidW&lt;dL terjadi autokorelasi yang positifdan apabila nilai dW&gt;4-dL terjadiautokorelasi negatif. Sementara apabila nilai dW berada di antara dL sampai dengan dU (dL&lt;dW&lt;dU) atau nilai dW berada di antara 4-dU sampai dengan 4-dL (4-dU&lt;dW&lt;4-dL) maka hal ini menunjukkan tidak ada kesimpulan (Kemala,2011, 43)</w:t>
+        <w:t>Untuk mendeteksi autokorelasi, dapat dilakukan dengan uji Durbin Watson(dWtest). Pengambilan keputusan ada tidaknya autokorelasi ditentukan dengan cara apabila nilai Durbin Watson (dW) berada di antara nilai dU hingga 4-dUberarti asumsi tidak terjadinya autokorelasi terpenuhi. Sementara apabila nilaidW&lt;dL terjadi autokorelasi yang positifdan apabila nilai dW&gt;4-dL terjadiautokorelasi negatif. Sementara apabila nilai dW berada di antara dL sampai dengan dU (dL&lt;dW&lt;dU) atau nilai dW berada di antara 4-dU sampai dengan 4-dL (4-dU&lt;dW&lt;4-dL) maka hal ini menunjukkan tidak ada kesimpulan (Kemala,2011</w:t>
+      </w:r>
+      <w:r>
+        <w:rPr>
+          <w:rFonts w:ascii="Times New Roman" w:hAnsi="Times New Roman" w:cs="Times New Roman"/>
+          <w:sz w:val="24"/>
+          <w:szCs w:val="24"/>
+          <w:lang w:val="en-US"/>
+        </w:rPr>
+        <w:t>:</w:t>
+      </w:r>
+      <w:bookmarkStart w:id="0" w:name="_GoBack"/>
+      <w:bookmarkEnd w:id="0"/>
+      <w:r>
+        <w:rPr>
+          <w:rFonts w:ascii="Times New Roman" w:hAnsi="Times New Roman" w:cs="Times New Roman"/>
+          <w:sz w:val="24"/>
+          <w:szCs w:val="24"/>
+        </w:rPr>
+        <w:t xml:space="preserve"> 43)</w:t>
       </w:r>
       <w:r>
         <w:rPr>
@@ -3886,6 +4591,7 @@
           <w:b/>
           <w:color w:val="000000" w:themeColor="text1"/>
         </w:rPr>
+        <w:lastRenderedPageBreak/>
         <w:t>Analisis Regresi Linier Berganda</w:t>
       </w:r>
     </w:p>
@@ -4123,7 +4829,6 @@
           <w:sz w:val="24"/>
           <w:szCs w:val="24"/>
         </w:rPr>
-        <w:lastRenderedPageBreak/>
         <w:t>Dimana :</w:t>
       </w:r>
     </w:p>
@@ -4541,53 +5246,46 @@
     </w:p>
     <w:p>
       <w:pPr>
+        <w:pStyle w:val="NoSpacing"/>
+        <w:tabs>
+          <w:tab w:val="left" w:pos="1980"/>
+          <w:tab w:val="left" w:pos="2340"/>
+        </w:tabs>
+        <w:spacing w:line="480" w:lineRule="auto"/>
+        <w:ind w:left="630"/>
+        <w:jc w:val="both"/>
+        <w:rPr>
+          <w:rFonts w:ascii="Times New Roman" w:hAnsi="Times New Roman" w:cs="Times New Roman"/>
+          <w:sz w:val="24"/>
+          <w:szCs w:val="24"/>
+        </w:rPr>
+      </w:pPr>
+    </w:p>
+    <w:p>
+      <w:pPr>
         <w:pStyle w:val="Heading3"/>
         <w:spacing w:line="480" w:lineRule="auto"/>
-        <w:ind w:left="1260"/>
-        <w:rPr>
-          <w:rFonts w:ascii="Times New Roman" w:hAnsi="Times New Roman" w:cs="Times New Roman"/>
-          <w:color w:val="000000" w:themeColor="text1"/>
-        </w:rPr>
-      </w:pPr>
-      <w:r>
-        <w:rPr>
-          <w:rFonts w:ascii="Times New Roman" w:hAnsi="Times New Roman" w:cs="Times New Roman"/>
-          <w:color w:val="000000" w:themeColor="text1"/>
-        </w:rPr>
-        <w:t>Analisis Korelasi</w:t>
-      </w:r>
-    </w:p>
-    <w:p>
-      <w:pPr>
-        <w:spacing w:line="480" w:lineRule="auto"/>
-        <w:rPr>
-          <w:rFonts w:ascii="Times New Roman" w:hAnsi="Times New Roman" w:cs="Times New Roman"/>
-          <w:sz w:val="24"/>
-          <w:szCs w:val="24"/>
-        </w:rPr>
-      </w:pPr>
-    </w:p>
-    <w:p>
-      <w:pPr>
-        <w:pStyle w:val="Heading4"/>
-        <w:spacing w:line="480" w:lineRule="auto"/>
         <w:rPr>
           <w:rFonts w:ascii="Times New Roman" w:hAnsi="Times New Roman" w:cs="Times New Roman"/>
           <w:b/>
-          <w:i w:val="0"/>
-          <w:color w:val="000000" w:themeColor="text1"/>
-          <w:sz w:val="24"/>
-          <w:szCs w:val="24"/>
+          <w:color w:val="000000" w:themeColor="text1"/>
+          <w:lang w:val="en-US"/>
         </w:rPr>
       </w:pPr>
       <w:r>
         <w:rPr>
           <w:rFonts w:ascii="Times New Roman" w:hAnsi="Times New Roman" w:cs="Times New Roman"/>
           <w:b/>
-          <w:i w:val="0"/>
-          <w:color w:val="000000" w:themeColor="text1"/>
-          <w:sz w:val="24"/>
-          <w:szCs w:val="24"/>
+          <w:color w:val="000000" w:themeColor="text1"/>
+        </w:rPr>
+        <w:t xml:space="preserve">Analisis </w:t>
+      </w:r>
+      <w:r>
+        <w:rPr>
+          <w:rFonts w:ascii="Times New Roman" w:hAnsi="Times New Roman" w:cs="Times New Roman"/>
+          <w:b/>
+          <w:color w:val="000000" w:themeColor="text1"/>
+          <w:lang w:val="en-US"/>
         </w:rPr>
         <w:t xml:space="preserve">Koefisien </w:t>
       </w:r>
@@ -4595,13 +5293,18 @@
         <w:rPr>
           <w:rFonts w:ascii="Times New Roman" w:hAnsi="Times New Roman" w:cs="Times New Roman"/>
           <w:b/>
-          <w:i w:val="0"/>
-          <w:color w:val="000000" w:themeColor="text1"/>
-          <w:sz w:val="24"/>
-          <w:szCs w:val="24"/>
-          <w:lang w:val="en-US"/>
-        </w:rPr>
-        <w:t>Determinasi</w:t>
+          <w:color w:val="000000" w:themeColor="text1"/>
+        </w:rPr>
+        <w:t>Korelasi</w:t>
+      </w:r>
+      <w:r>
+        <w:rPr>
+          <w:rFonts w:ascii="Times New Roman" w:hAnsi="Times New Roman" w:cs="Times New Roman"/>
+          <w:b/>
+          <w:color w:val="000000" w:themeColor="text1"/>
+          <w:lang w:val="en-US"/>
+        </w:rPr>
+        <w:t xml:space="preserve"> Berganda</w:t>
       </w:r>
     </w:p>
     <w:p>
@@ -4622,202 +5325,381 @@
           <w:rFonts w:ascii="Times New Roman" w:hAnsi="Times New Roman" w:cs="Times New Roman"/>
           <w:sz w:val="24"/>
           <w:szCs w:val="24"/>
-        </w:rPr>
-        <w:t xml:space="preserve">Nilai koefisien determinasi (R2) menunjukkan persentase pengaruh semua variabel independen </w:t>
-      </w:r>
-      <w:r>
-        <w:rPr>
-          <w:rFonts w:ascii="Times New Roman" w:hAnsi="Times New Roman" w:cs="Times New Roman"/>
-          <w:sz w:val="24"/>
-          <w:szCs w:val="24"/>
-          <w:lang w:val="en-US"/>
-        </w:rPr>
-        <w:t>(</w:t>
-      </w:r>
-      <w:r>
-        <w:rPr>
-          <w:rFonts w:ascii="Times New Roman" w:hAnsi="Times New Roman" w:cs="Times New Roman"/>
-          <w:i/>
-          <w:sz w:val="24"/>
-          <w:szCs w:val="24"/>
-          <w:lang w:val="en-US"/>
-        </w:rPr>
-        <w:t>Debt to Equity Ratio</w:t>
-      </w:r>
-      <w:r>
-        <w:rPr>
-          <w:rFonts w:ascii="Times New Roman" w:hAnsi="Times New Roman" w:cs="Times New Roman"/>
-          <w:sz w:val="24"/>
-          <w:szCs w:val="24"/>
-          <w:lang w:val="en-US"/>
-        </w:rPr>
-        <w:t xml:space="preserve">, </w:t>
-      </w:r>
-      <w:r>
-        <w:rPr>
-          <w:rFonts w:ascii="Times New Roman" w:hAnsi="Times New Roman" w:cs="Times New Roman"/>
-          <w:i/>
-          <w:sz w:val="24"/>
-          <w:szCs w:val="24"/>
-          <w:lang w:val="en-US"/>
-        </w:rPr>
-        <w:t>Return On Asset</w:t>
-      </w:r>
-      <w:r>
-        <w:rPr>
-          <w:rFonts w:ascii="Times New Roman" w:hAnsi="Times New Roman" w:cs="Times New Roman"/>
-          <w:sz w:val="24"/>
-          <w:szCs w:val="24"/>
-          <w:lang w:val="en-US"/>
-        </w:rPr>
-        <w:t xml:space="preserve">, dan </w:t>
-      </w:r>
-      <w:r>
-        <w:rPr>
-          <w:rFonts w:ascii="Times New Roman" w:hAnsi="Times New Roman" w:cs="Times New Roman"/>
-          <w:i/>
-          <w:sz w:val="24"/>
-          <w:szCs w:val="24"/>
-          <w:lang w:val="en-US"/>
-        </w:rPr>
-        <w:t>Net Profit Margin</w:t>
-      </w:r>
-      <w:r>
-        <w:rPr>
-          <w:rFonts w:ascii="Times New Roman" w:hAnsi="Times New Roman" w:cs="Times New Roman"/>
-          <w:sz w:val="24"/>
-          <w:szCs w:val="24"/>
-          <w:lang w:val="en-US"/>
-        </w:rPr>
-        <w:t xml:space="preserve">) </w:t>
-      </w:r>
-      <w:r>
-        <w:rPr>
-          <w:rFonts w:ascii="Times New Roman" w:hAnsi="Times New Roman" w:cs="Times New Roman"/>
-          <w:sz w:val="24"/>
-          <w:szCs w:val="24"/>
-        </w:rPr>
-        <w:t>terhadap harga saham. Nilai R2 mempunyai interval mulai dari 0 sampai 1 ( 0 &lt; R2 &lt; 1 ). Semakin besar R2 (mendekati 1), semakin baik hasil untuk model regresi tersebut dan semakin mendekati 0, maka variabel independen secara keseluruhan tidak dapat menjelaskan variabel dependen</w:t>
-      </w:r>
-      <w:r>
-        <w:rPr>
-          <w:rFonts w:ascii="Times New Roman" w:hAnsi="Times New Roman" w:cs="Times New Roman"/>
-          <w:sz w:val="24"/>
-          <w:szCs w:val="24"/>
-          <w:lang w:val="en-US"/>
-        </w:rPr>
-        <w:t>.</w:t>
+          <w:lang w:val="en-US"/>
+        </w:rPr>
+        <w:t xml:space="preserve">Uji </w:t>
+      </w:r>
+      <w:r>
+        <w:rPr>
+          <w:rFonts w:ascii="Times New Roman" w:hAnsi="Times New Roman" w:cs="Times New Roman"/>
+          <w:sz w:val="24"/>
+          <w:szCs w:val="24"/>
+          <w:lang w:val="en-US"/>
+        </w:rPr>
+        <w:t>analisis korealsi berganda dilakukan untuk mengetahui besarnya derajat kekuatan hubungan variabel dependen dengan variabel independen. Didalam penelitian ini korelasi ganda tiga yaitu variabel Debt to Equity Ratio (X</w:t>
+      </w:r>
+      <w:r>
+        <w:rPr>
+          <w:rFonts w:ascii="Times New Roman" w:hAnsi="Times New Roman" w:cs="Times New Roman"/>
+          <w:sz w:val="24"/>
+          <w:szCs w:val="24"/>
+          <w:vertAlign w:val="subscript"/>
+          <w:lang w:val="en-US"/>
+        </w:rPr>
+        <w:t>1</w:t>
+      </w:r>
+      <w:r>
+        <w:rPr>
+          <w:rFonts w:ascii="Times New Roman" w:hAnsi="Times New Roman" w:cs="Times New Roman"/>
+          <w:sz w:val="24"/>
+          <w:szCs w:val="24"/>
+          <w:lang w:val="en-US"/>
+        </w:rPr>
+        <w:t>), Return On Asset (X</w:t>
+      </w:r>
+      <w:r>
+        <w:rPr>
+          <w:rFonts w:ascii="Times New Roman" w:hAnsi="Times New Roman" w:cs="Times New Roman"/>
+          <w:sz w:val="24"/>
+          <w:szCs w:val="24"/>
+          <w:vertAlign w:val="subscript"/>
+          <w:lang w:val="en-US"/>
+        </w:rPr>
+        <w:t>2</w:t>
+      </w:r>
+      <w:r>
+        <w:rPr>
+          <w:rFonts w:ascii="Times New Roman" w:hAnsi="Times New Roman" w:cs="Times New Roman"/>
+          <w:sz w:val="24"/>
+          <w:szCs w:val="24"/>
+          <w:lang w:val="en-US"/>
+        </w:rPr>
+        <w:t>), dan Net Profit Margin (X</w:t>
+      </w:r>
+      <w:r>
+        <w:rPr>
+          <w:rFonts w:ascii="Times New Roman" w:hAnsi="Times New Roman" w:cs="Times New Roman"/>
+          <w:sz w:val="24"/>
+          <w:szCs w:val="24"/>
+          <w:vertAlign w:val="subscript"/>
+          <w:lang w:val="en-US"/>
+        </w:rPr>
+        <w:t>3</w:t>
+      </w:r>
+      <w:r>
+        <w:rPr>
+          <w:rFonts w:ascii="Times New Roman" w:hAnsi="Times New Roman" w:cs="Times New Roman"/>
+          <w:sz w:val="24"/>
+          <w:szCs w:val="24"/>
+          <w:lang w:val="en-US"/>
+        </w:rPr>
+        <w:t xml:space="preserve">) terhadap variabel </w:t>
+      </w:r>
+      <w:r>
+        <w:rPr>
+          <w:rFonts w:ascii="Times New Roman" w:hAnsi="Times New Roman" w:cs="Times New Roman"/>
+          <w:sz w:val="24"/>
+          <w:szCs w:val="24"/>
+          <w:lang w:val="en-US"/>
+        </w:rPr>
+        <w:t>Harga Saham</w:t>
+      </w:r>
+      <w:r>
+        <w:rPr>
+          <w:rFonts w:ascii="Times New Roman" w:hAnsi="Times New Roman" w:cs="Times New Roman"/>
+          <w:sz w:val="24"/>
+          <w:szCs w:val="24"/>
+          <w:lang w:val="en-US"/>
+        </w:rPr>
+        <w:t xml:space="preserve"> (Y). Menurut Sugiyono (2012: 256) koefisien korelasi berganda dapat dirumuskan sebagai berikut:</w:t>
       </w:r>
     </w:p>
     <w:p>
       <w:pPr>
-        <w:pStyle w:val="NoSpacing"/>
         <w:spacing w:line="480" w:lineRule="auto"/>
-        <w:rPr>
-          <w:rFonts w:ascii="Times New Roman" w:hAnsi="Times New Roman" w:cs="Times New Roman"/>
-          <w:sz w:val="24"/>
-          <w:szCs w:val="24"/>
-        </w:rPr>
-      </w:pPr>
-    </w:p>
-    <w:p>
-      <w:pPr>
-        <w:pStyle w:val="Heading3"/>
-        <w:spacing w:line="480" w:lineRule="auto"/>
-        <w:ind w:left="630" w:hanging="630"/>
-        <w:jc w:val="both"/>
-        <w:rPr>
-          <w:rFonts w:ascii="Times New Roman" w:hAnsi="Times New Roman" w:cs="Times New Roman"/>
-          <w:b/>
-          <w:color w:val="000000" w:themeColor="text1"/>
-        </w:rPr>
-      </w:pPr>
-      <w:r>
-        <w:rPr>
-          <w:rFonts w:ascii="Times New Roman" w:hAnsi="Times New Roman" w:cs="Times New Roman"/>
-          <w:b/>
-          <w:color w:val="000000" w:themeColor="text1"/>
-        </w:rPr>
-        <w:t>P</w:t>
-      </w:r>
-      <w:r>
-        <w:rPr>
-          <w:rFonts w:ascii="Times New Roman" w:hAnsi="Times New Roman" w:cs="Times New Roman"/>
-          <w:b/>
-          <w:color w:val="000000" w:themeColor="text1"/>
-        </w:rPr>
-        <w:t>engujian Hipotesis</w:t>
-      </w:r>
-    </w:p>
-    <w:p>
-      <w:pPr>
-        <w:pStyle w:val="NoSpacing"/>
-        <w:spacing w:line="480" w:lineRule="auto"/>
-        <w:jc w:val="both"/>
-        <w:rPr>
-          <w:rFonts w:ascii="Times New Roman" w:hAnsi="Times New Roman" w:cs="Times New Roman"/>
-          <w:sz w:val="24"/>
-          <w:szCs w:val="24"/>
-          <w:lang w:val="en-US"/>
-        </w:rPr>
-      </w:pPr>
-      <w:r>
-        <w:rPr>
-          <w:rFonts w:ascii="Times New Roman" w:hAnsi="Times New Roman" w:cs="Times New Roman"/>
-          <w:sz w:val="24"/>
-          <w:szCs w:val="24"/>
-        </w:rPr>
-        <w:t xml:space="preserve">Pengujian terhadap hipotesis yang dilakukan dalam penelitian ini dilakukan dengan cara </w:t>
-      </w:r>
-      <w:r>
-        <w:rPr>
-          <w:rFonts w:ascii="Times New Roman" w:hAnsi="Times New Roman" w:cs="Times New Roman"/>
-          <w:sz w:val="24"/>
-          <w:szCs w:val="24"/>
-          <w:lang w:val="en-US"/>
-        </w:rPr>
-        <w:t>pengujian secara parsial dan pengujian secara simultan.</w:t>
-      </w:r>
-    </w:p>
-    <w:p>
-      <w:pPr>
-        <w:pStyle w:val="Heading4"/>
-        <w:spacing w:line="480" w:lineRule="auto"/>
-        <w:jc w:val="both"/>
-        <w:rPr>
-          <w:rFonts w:ascii="Times New Roman" w:hAnsi="Times New Roman" w:cs="Times New Roman"/>
-          <w:b/>
-          <w:i w:val="0"/>
-          <w:color w:val="auto"/>
-          <w:sz w:val="24"/>
-          <w:szCs w:val="24"/>
-          <w:lang w:val="en-US"/>
-        </w:rPr>
-      </w:pPr>
-      <w:r>
-        <w:rPr>
-          <w:rFonts w:ascii="Times New Roman" w:hAnsi="Times New Roman" w:cs="Times New Roman"/>
-          <w:b/>
-          <w:i w:val="0"/>
-          <w:color w:val="auto"/>
-          <w:sz w:val="24"/>
-          <w:szCs w:val="24"/>
-          <w:lang w:val="en-US"/>
-        </w:rPr>
-        <w:t>U</w:t>
-      </w:r>
-      <w:r>
-        <w:rPr>
-          <w:rFonts w:ascii="Times New Roman" w:hAnsi="Times New Roman" w:cs="Times New Roman"/>
-          <w:b/>
-          <w:i w:val="0"/>
-          <w:color w:val="auto"/>
-          <w:sz w:val="24"/>
-          <w:szCs w:val="24"/>
-          <w:lang w:val="en-US"/>
-        </w:rPr>
-        <w:t>ji Parsial</w:t>
-      </w:r>
+      </w:pPr>
+      <m:oMathPara>
+        <m:oMath>
+          <m:r>
+            <w:rPr>
+              <w:rFonts w:ascii="Cambria Math" w:hAnsi="Cambria Math"/>
+            </w:rPr>
+            <m:t>Rz =</m:t>
+          </m:r>
+          <m:f>
+            <m:fPr>
+              <m:ctrlPr>
+                <w:rPr>
+                  <w:rFonts w:ascii="Cambria Math" w:hAnsi="Cambria Math"/>
+                  <w:i/>
+                </w:rPr>
+              </m:ctrlPr>
+            </m:fPr>
+            <m:num>
+              <m:sSub>
+                <m:sSubPr>
+                  <m:ctrlPr>
+                    <w:rPr>
+                      <w:rFonts w:ascii="Cambria Math" w:hAnsi="Cambria Math"/>
+                      <w:i/>
+                      <w:lang w:val="en-US"/>
+                    </w:rPr>
+                  </m:ctrlPr>
+                </m:sSubPr>
+                <m:e>
+                  <m:r>
+                    <w:rPr>
+                      <w:rFonts w:ascii="Cambria Math" w:hAnsi="Cambria Math"/>
+                    </w:rPr>
+                    <m:t>β</m:t>
+                  </m:r>
+                </m:e>
+                <m:sub>
+                  <m:r>
+                    <w:rPr>
+                      <w:rFonts w:ascii="Cambria Math" w:hAnsi="Cambria Math"/>
+                    </w:rPr>
+                    <m:t>1</m:t>
+                  </m:r>
+                </m:sub>
+              </m:sSub>
+              <m:r>
+                <w:rPr>
+                  <w:rFonts w:ascii="Cambria Math" w:hAnsi="Cambria Math"/>
+                </w:rPr>
+                <m:t>∑</m:t>
+              </m:r>
+              <m:sSub>
+                <m:sSubPr>
+                  <m:ctrlPr>
+                    <w:rPr>
+                      <w:rFonts w:ascii="Cambria Math" w:hAnsi="Cambria Math"/>
+                      <w:i/>
+                      <w:lang w:val="en-US"/>
+                    </w:rPr>
+                  </m:ctrlPr>
+                </m:sSubPr>
+                <m:e>
+                  <m:r>
+                    <w:rPr>
+                      <w:rFonts w:ascii="Cambria Math" w:hAnsi="Cambria Math"/>
+                    </w:rPr>
+                    <m:t>X</m:t>
+                  </m:r>
+                </m:e>
+                <m:sub>
+                  <m:r>
+                    <w:rPr>
+                      <w:rFonts w:ascii="Cambria Math" w:hAnsi="Cambria Math"/>
+                    </w:rPr>
+                    <m:t>1</m:t>
+                  </m:r>
+                </m:sub>
+              </m:sSub>
+              <m:r>
+                <w:rPr>
+                  <w:rFonts w:ascii="Cambria Math" w:hAnsi="Cambria Math"/>
+                </w:rPr>
+                <m:t>Z+</m:t>
+              </m:r>
+              <m:sSub>
+                <m:sSubPr>
+                  <m:ctrlPr>
+                    <w:rPr>
+                      <w:rFonts w:ascii="Cambria Math" w:hAnsi="Cambria Math"/>
+                      <w:i/>
+                      <w:lang w:val="en-US"/>
+                    </w:rPr>
+                  </m:ctrlPr>
+                </m:sSubPr>
+                <m:e>
+                  <m:r>
+                    <w:rPr>
+                      <w:rFonts w:ascii="Cambria Math" w:hAnsi="Cambria Math"/>
+                    </w:rPr>
+                    <m:t>β</m:t>
+                  </m:r>
+                </m:e>
+                <m:sub>
+                  <m:r>
+                    <w:rPr>
+                      <w:rFonts w:ascii="Cambria Math" w:hAnsi="Cambria Math"/>
+                    </w:rPr>
+                    <m:t>2</m:t>
+                  </m:r>
+                </m:sub>
+              </m:sSub>
+              <m:r>
+                <w:rPr>
+                  <w:rFonts w:ascii="Cambria Math" w:hAnsi="Cambria Math"/>
+                </w:rPr>
+                <m:t>∑</m:t>
+              </m:r>
+              <m:sSub>
+                <m:sSubPr>
+                  <m:ctrlPr>
+                    <w:rPr>
+                      <w:rFonts w:ascii="Cambria Math" w:hAnsi="Cambria Math"/>
+                      <w:i/>
+                      <w:lang w:val="en-US"/>
+                    </w:rPr>
+                  </m:ctrlPr>
+                </m:sSubPr>
+                <m:e>
+                  <m:r>
+                    <w:rPr>
+                      <w:rFonts w:ascii="Cambria Math" w:hAnsi="Cambria Math"/>
+                    </w:rPr>
+                    <m:t>X</m:t>
+                  </m:r>
+                </m:e>
+                <m:sub>
+                  <m:r>
+                    <w:rPr>
+                      <w:rFonts w:ascii="Cambria Math" w:hAnsi="Cambria Math"/>
+                    </w:rPr>
+                    <m:t>2</m:t>
+                  </m:r>
+                </m:sub>
+              </m:sSub>
+              <m:r>
+                <w:rPr>
+                  <w:rFonts w:ascii="Cambria Math" w:hAnsi="Cambria Math"/>
+                </w:rPr>
+                <m:t>Z+</m:t>
+              </m:r>
+              <m:sSub>
+                <m:sSubPr>
+                  <m:ctrlPr>
+                    <w:rPr>
+                      <w:rFonts w:ascii="Cambria Math" w:hAnsi="Cambria Math"/>
+                      <w:i/>
+                      <w:lang w:val="en-US"/>
+                    </w:rPr>
+                  </m:ctrlPr>
+                </m:sSubPr>
+                <m:e>
+                  <m:r>
+                    <w:rPr>
+                      <w:rFonts w:ascii="Cambria Math" w:hAnsi="Cambria Math"/>
+                    </w:rPr>
+                    <m:t>β</m:t>
+                  </m:r>
+                </m:e>
+                <m:sub>
+                  <m:r>
+                    <w:rPr>
+                      <w:rFonts w:ascii="Cambria Math" w:hAnsi="Cambria Math"/>
+                    </w:rPr>
+                    <m:t>3</m:t>
+                  </m:r>
+                </m:sub>
+              </m:sSub>
+              <m:r>
+                <w:rPr>
+                  <w:rFonts w:ascii="Cambria Math" w:hAnsi="Cambria Math"/>
+                </w:rPr>
+                <m:t>∑</m:t>
+              </m:r>
+              <m:sSub>
+                <m:sSubPr>
+                  <m:ctrlPr>
+                    <w:rPr>
+                      <w:rFonts w:ascii="Cambria Math" w:hAnsi="Cambria Math"/>
+                      <w:i/>
+                      <w:lang w:val="en-US"/>
+                    </w:rPr>
+                  </m:ctrlPr>
+                </m:sSubPr>
+                <m:e>
+                  <m:r>
+                    <w:rPr>
+                      <w:rFonts w:ascii="Cambria Math" w:hAnsi="Cambria Math"/>
+                    </w:rPr>
+                    <m:t>X</m:t>
+                  </m:r>
+                </m:e>
+                <m:sub>
+                  <m:r>
+                    <w:rPr>
+                      <w:rFonts w:ascii="Cambria Math" w:hAnsi="Cambria Math"/>
+                    </w:rPr>
+                    <m:t>3</m:t>
+                  </m:r>
+                </m:sub>
+              </m:sSub>
+              <m:r>
+                <w:rPr>
+                  <w:rFonts w:ascii="Cambria Math" w:hAnsi="Cambria Math"/>
+                </w:rPr>
+                <m:t>Z+</m:t>
+              </m:r>
+              <m:sSub>
+                <m:sSubPr>
+                  <m:ctrlPr>
+                    <w:rPr>
+                      <w:rFonts w:ascii="Cambria Math" w:hAnsi="Cambria Math"/>
+                      <w:i/>
+                      <w:lang w:val="en-US"/>
+                    </w:rPr>
+                  </m:ctrlPr>
+                </m:sSubPr>
+                <m:e>
+                  <m:r>
+                    <w:rPr>
+                      <w:rFonts w:ascii="Cambria Math" w:hAnsi="Cambria Math"/>
+                    </w:rPr>
+                    <m:t>β</m:t>
+                  </m:r>
+                </m:e>
+                <m:sub>
+                  <m:r>
+                    <w:rPr>
+                      <w:rFonts w:ascii="Cambria Math" w:hAnsi="Cambria Math"/>
+                    </w:rPr>
+                    <m:t>1</m:t>
+                  </m:r>
+                </m:sub>
+              </m:sSub>
+              <m:r>
+                <w:rPr>
+                  <w:rFonts w:ascii="Cambria Math" w:hAnsi="Cambria Math"/>
+                </w:rPr>
+                <m:t>∑Y</m:t>
+              </m:r>
+            </m:num>
+            <m:den>
+              <m:sSup>
+                <m:sSupPr>
+                  <m:ctrlPr>
+                    <w:rPr>
+                      <w:rFonts w:ascii="Cambria Math" w:hAnsi="Cambria Math"/>
+                      <w:i/>
+                      <w:lang w:val="en-US"/>
+                    </w:rPr>
+                  </m:ctrlPr>
+                </m:sSupPr>
+                <m:e>
+                  <m:r>
+                    <w:rPr>
+                      <w:rFonts w:ascii="Cambria Math" w:hAnsi="Cambria Math"/>
+                    </w:rPr>
+                    <m:t>∑Y</m:t>
+                  </m:r>
+                </m:e>
+                <m:sup>
+                  <m:r>
+                    <w:rPr>
+                      <w:rFonts w:ascii="Cambria Math" w:hAnsi="Cambria Math"/>
+                    </w:rPr>
+                    <m:t>2</m:t>
+                  </m:r>
+                </m:sup>
+              </m:sSup>
+            </m:den>
+          </m:f>
+        </m:oMath>
+      </m:oMathPara>
     </w:p>
     <w:p>
       <w:pPr>
@@ -4839,68 +5721,426 @@
           <w:szCs w:val="24"/>
           <w:lang w:val="en-US"/>
         </w:rPr>
-        <w:t>Tujuan pengujian ini adalah untuk mengetahui apakah masingmasing variable independen mempengaruhi variable dependen secara signifikan. Pengujian dilakukan dengan uji t dengan t-test, yaitu membandingk</w:t>
-      </w:r>
-      <w:r>
-        <w:rPr>
-          <w:rFonts w:ascii="Times New Roman" w:hAnsi="Times New Roman" w:cs="Times New Roman"/>
-          <w:sz w:val="24"/>
-          <w:szCs w:val="24"/>
-          <w:lang w:val="en-US"/>
-        </w:rPr>
-        <w:t>an antara t-hitung dengan t-tabe</w:t>
-      </w:r>
-      <w:r>
-        <w:rPr>
-          <w:rFonts w:ascii="Times New Roman" w:hAnsi="Times New Roman" w:cs="Times New Roman"/>
-          <w:sz w:val="24"/>
-          <w:szCs w:val="24"/>
-          <w:lang w:val="en-US"/>
-        </w:rPr>
-        <w:t>l</w:t>
+        <w:t>Untuk memberi interpretasi terhadap besarnya derajat hubungan tersebut maka digunakan pedoman sebagai berikut</w:t>
       </w:r>
     </w:p>
     <w:p>
       <w:pPr>
-        <w:pStyle w:val="Heading4"/>
+        <w:pStyle w:val="NoSpacing"/>
         <w:spacing w:line="480" w:lineRule="auto"/>
-        <w:jc w:val="both"/>
+        <w:jc w:val="center"/>
+        <w:rPr>
+          <w:rFonts w:ascii="Times New Roman" w:hAnsi="Times New Roman" w:cs="Times New Roman"/>
+          <w:sz w:val="24"/>
+          <w:szCs w:val="24"/>
+          <w:lang w:val="en-US"/>
+        </w:rPr>
+      </w:pPr>
+      <w:r>
+        <w:rPr>
+          <w:rFonts w:ascii="Times New Roman" w:hAnsi="Times New Roman" w:cs="Times New Roman"/>
+          <w:sz w:val="24"/>
+          <w:szCs w:val="24"/>
+          <w:lang w:val="en-US"/>
+        </w:rPr>
+        <w:t>Tabel Pengukuran Koefisien Korelasi</w:t>
+      </w:r>
+    </w:p>
+    <w:tbl>
+      <w:tblPr>
+        <w:tblStyle w:val="TableGrid"/>
+        <w:tblW w:w="0" w:type="auto"/>
+        <w:tblLook w:val="04A0" w:firstRow="1" w:lastRow="0" w:firstColumn="1" w:lastColumn="0" w:noHBand="0" w:noVBand="1"/>
+      </w:tblPr>
+      <w:tblGrid>
+        <w:gridCol w:w="4148"/>
+        <w:gridCol w:w="4148"/>
+      </w:tblGrid>
+      <w:tr>
+        <w:tc>
+          <w:tcPr>
+            <w:tcW w:w="4148" w:type="dxa"/>
+          </w:tcPr>
+          <w:p>
+            <w:pPr>
+              <w:pStyle w:val="NoSpacing"/>
+              <w:spacing w:line="360" w:lineRule="auto"/>
+              <w:jc w:val="center"/>
+              <w:rPr>
+                <w:rFonts w:ascii="Times New Roman" w:hAnsi="Times New Roman" w:cs="Times New Roman"/>
+                <w:sz w:val="24"/>
+                <w:szCs w:val="24"/>
+                <w:lang w:val="en-US"/>
+              </w:rPr>
+            </w:pPr>
+            <w:r>
+              <w:rPr>
+                <w:rFonts w:ascii="Times New Roman" w:hAnsi="Times New Roman" w:cs="Times New Roman"/>
+                <w:sz w:val="24"/>
+                <w:szCs w:val="24"/>
+                <w:lang w:val="en-US"/>
+              </w:rPr>
+              <w:lastRenderedPageBreak/>
+              <w:t>Interval Koefisien</w:t>
+            </w:r>
+          </w:p>
+        </w:tc>
+        <w:tc>
+          <w:tcPr>
+            <w:tcW w:w="4148" w:type="dxa"/>
+          </w:tcPr>
+          <w:p>
+            <w:pPr>
+              <w:pStyle w:val="NoSpacing"/>
+              <w:spacing w:line="360" w:lineRule="auto"/>
+              <w:jc w:val="center"/>
+              <w:rPr>
+                <w:rFonts w:ascii="Times New Roman" w:hAnsi="Times New Roman" w:cs="Times New Roman"/>
+                <w:sz w:val="24"/>
+                <w:szCs w:val="24"/>
+                <w:lang w:val="en-US"/>
+              </w:rPr>
+            </w:pPr>
+            <w:r>
+              <w:rPr>
+                <w:rFonts w:ascii="Times New Roman" w:hAnsi="Times New Roman" w:cs="Times New Roman"/>
+                <w:sz w:val="24"/>
+                <w:szCs w:val="24"/>
+                <w:lang w:val="en-US"/>
+              </w:rPr>
+              <w:t>Tingkat Hubungan</w:t>
+            </w:r>
+          </w:p>
+        </w:tc>
+      </w:tr>
+      <w:tr>
+        <w:tc>
+          <w:tcPr>
+            <w:tcW w:w="4148" w:type="dxa"/>
+          </w:tcPr>
+          <w:p>
+            <w:pPr>
+              <w:pStyle w:val="NoSpacing"/>
+              <w:spacing w:line="360" w:lineRule="auto"/>
+              <w:jc w:val="center"/>
+              <w:rPr>
+                <w:rFonts w:ascii="Times New Roman" w:hAnsi="Times New Roman" w:cs="Times New Roman"/>
+                <w:sz w:val="24"/>
+                <w:szCs w:val="24"/>
+                <w:lang w:val="en-US"/>
+              </w:rPr>
+            </w:pPr>
+            <w:r>
+              <w:rPr>
+                <w:rFonts w:ascii="Times New Roman" w:hAnsi="Times New Roman" w:cs="Times New Roman"/>
+                <w:sz w:val="24"/>
+                <w:szCs w:val="24"/>
+                <w:lang w:val="en-US"/>
+              </w:rPr>
+              <w:t>0,00 – 0,199</w:t>
+            </w:r>
+          </w:p>
+        </w:tc>
+        <w:tc>
+          <w:tcPr>
+            <w:tcW w:w="4148" w:type="dxa"/>
+          </w:tcPr>
+          <w:p>
+            <w:pPr>
+              <w:pStyle w:val="NoSpacing"/>
+              <w:spacing w:line="360" w:lineRule="auto"/>
+              <w:jc w:val="center"/>
+              <w:rPr>
+                <w:rFonts w:ascii="Times New Roman" w:hAnsi="Times New Roman" w:cs="Times New Roman"/>
+                <w:sz w:val="24"/>
+                <w:szCs w:val="24"/>
+                <w:lang w:val="en-US"/>
+              </w:rPr>
+            </w:pPr>
+            <w:r>
+              <w:rPr>
+                <w:rFonts w:ascii="Times New Roman" w:hAnsi="Times New Roman" w:cs="Times New Roman"/>
+                <w:sz w:val="24"/>
+                <w:szCs w:val="24"/>
+                <w:lang w:val="en-US"/>
+              </w:rPr>
+              <w:t xml:space="preserve">Sangat rendah </w:t>
+            </w:r>
+          </w:p>
+        </w:tc>
+      </w:tr>
+      <w:tr>
+        <w:tc>
+          <w:tcPr>
+            <w:tcW w:w="4148" w:type="dxa"/>
+          </w:tcPr>
+          <w:p>
+            <w:pPr>
+              <w:pStyle w:val="NoSpacing"/>
+              <w:spacing w:line="360" w:lineRule="auto"/>
+              <w:jc w:val="center"/>
+              <w:rPr>
+                <w:rFonts w:ascii="Times New Roman" w:hAnsi="Times New Roman" w:cs="Times New Roman"/>
+                <w:sz w:val="24"/>
+                <w:szCs w:val="24"/>
+                <w:lang w:val="en-US"/>
+              </w:rPr>
+            </w:pPr>
+            <w:r>
+              <w:rPr>
+                <w:rFonts w:ascii="Times New Roman" w:hAnsi="Times New Roman" w:cs="Times New Roman"/>
+                <w:sz w:val="24"/>
+                <w:szCs w:val="24"/>
+                <w:lang w:val="en-US"/>
+              </w:rPr>
+              <w:t>0,20 – 0,399</w:t>
+            </w:r>
+          </w:p>
+        </w:tc>
+        <w:tc>
+          <w:tcPr>
+            <w:tcW w:w="4148" w:type="dxa"/>
+          </w:tcPr>
+          <w:p>
+            <w:pPr>
+              <w:pStyle w:val="NoSpacing"/>
+              <w:spacing w:line="360" w:lineRule="auto"/>
+              <w:jc w:val="center"/>
+              <w:rPr>
+                <w:rFonts w:ascii="Times New Roman" w:hAnsi="Times New Roman" w:cs="Times New Roman"/>
+                <w:sz w:val="24"/>
+                <w:szCs w:val="24"/>
+                <w:lang w:val="en-US"/>
+              </w:rPr>
+            </w:pPr>
+            <w:r>
+              <w:rPr>
+                <w:rFonts w:ascii="Times New Roman" w:hAnsi="Times New Roman" w:cs="Times New Roman"/>
+                <w:sz w:val="24"/>
+                <w:szCs w:val="24"/>
+                <w:lang w:val="en-US"/>
+              </w:rPr>
+              <w:t xml:space="preserve">Rendah </w:t>
+            </w:r>
+          </w:p>
+        </w:tc>
+      </w:tr>
+      <w:tr>
+        <w:tc>
+          <w:tcPr>
+            <w:tcW w:w="4148" w:type="dxa"/>
+          </w:tcPr>
+          <w:p>
+            <w:pPr>
+              <w:pStyle w:val="NoSpacing"/>
+              <w:spacing w:line="360" w:lineRule="auto"/>
+              <w:jc w:val="center"/>
+              <w:rPr>
+                <w:rFonts w:ascii="Times New Roman" w:hAnsi="Times New Roman" w:cs="Times New Roman"/>
+                <w:sz w:val="24"/>
+                <w:szCs w:val="24"/>
+                <w:lang w:val="en-US"/>
+              </w:rPr>
+            </w:pPr>
+            <w:r>
+              <w:rPr>
+                <w:rFonts w:ascii="Times New Roman" w:hAnsi="Times New Roman" w:cs="Times New Roman"/>
+                <w:sz w:val="24"/>
+                <w:szCs w:val="24"/>
+                <w:lang w:val="en-US"/>
+              </w:rPr>
+              <w:t>0,40 – 0,599</w:t>
+            </w:r>
+          </w:p>
+        </w:tc>
+        <w:tc>
+          <w:tcPr>
+            <w:tcW w:w="4148" w:type="dxa"/>
+          </w:tcPr>
+          <w:p>
+            <w:pPr>
+              <w:pStyle w:val="NoSpacing"/>
+              <w:spacing w:line="360" w:lineRule="auto"/>
+              <w:jc w:val="center"/>
+              <w:rPr>
+                <w:rFonts w:ascii="Times New Roman" w:hAnsi="Times New Roman" w:cs="Times New Roman"/>
+                <w:sz w:val="24"/>
+                <w:szCs w:val="24"/>
+                <w:lang w:val="en-US"/>
+              </w:rPr>
+            </w:pPr>
+            <w:r>
+              <w:rPr>
+                <w:rFonts w:ascii="Times New Roman" w:hAnsi="Times New Roman" w:cs="Times New Roman"/>
+                <w:sz w:val="24"/>
+                <w:szCs w:val="24"/>
+                <w:lang w:val="en-US"/>
+              </w:rPr>
+              <w:t xml:space="preserve">Sedang </w:t>
+            </w:r>
+          </w:p>
+        </w:tc>
+      </w:tr>
+      <w:tr>
+        <w:tc>
+          <w:tcPr>
+            <w:tcW w:w="4148" w:type="dxa"/>
+          </w:tcPr>
+          <w:p>
+            <w:pPr>
+              <w:pStyle w:val="NoSpacing"/>
+              <w:spacing w:line="360" w:lineRule="auto"/>
+              <w:jc w:val="center"/>
+              <w:rPr>
+                <w:rFonts w:ascii="Times New Roman" w:hAnsi="Times New Roman" w:cs="Times New Roman"/>
+                <w:sz w:val="24"/>
+                <w:szCs w:val="24"/>
+                <w:lang w:val="en-US"/>
+              </w:rPr>
+            </w:pPr>
+            <w:r>
+              <w:rPr>
+                <w:rFonts w:ascii="Times New Roman" w:hAnsi="Times New Roman" w:cs="Times New Roman"/>
+                <w:sz w:val="24"/>
+                <w:szCs w:val="24"/>
+                <w:lang w:val="en-US"/>
+              </w:rPr>
+              <w:t>0,60 – 0,799</w:t>
+            </w:r>
+          </w:p>
+        </w:tc>
+        <w:tc>
+          <w:tcPr>
+            <w:tcW w:w="4148" w:type="dxa"/>
+          </w:tcPr>
+          <w:p>
+            <w:pPr>
+              <w:pStyle w:val="NoSpacing"/>
+              <w:spacing w:line="360" w:lineRule="auto"/>
+              <w:jc w:val="center"/>
+              <w:rPr>
+                <w:rFonts w:ascii="Times New Roman" w:hAnsi="Times New Roman" w:cs="Times New Roman"/>
+                <w:sz w:val="24"/>
+                <w:szCs w:val="24"/>
+                <w:lang w:val="en-US"/>
+              </w:rPr>
+            </w:pPr>
+            <w:r>
+              <w:rPr>
+                <w:rFonts w:ascii="Times New Roman" w:hAnsi="Times New Roman" w:cs="Times New Roman"/>
+                <w:sz w:val="24"/>
+                <w:szCs w:val="24"/>
+                <w:lang w:val="en-US"/>
+              </w:rPr>
+              <w:t xml:space="preserve">Kuat </w:t>
+            </w:r>
+          </w:p>
+        </w:tc>
+      </w:tr>
+      <w:tr>
+        <w:tc>
+          <w:tcPr>
+            <w:tcW w:w="4148" w:type="dxa"/>
+          </w:tcPr>
+          <w:p>
+            <w:pPr>
+              <w:pStyle w:val="NoSpacing"/>
+              <w:spacing w:line="360" w:lineRule="auto"/>
+              <w:jc w:val="center"/>
+              <w:rPr>
+                <w:rFonts w:ascii="Times New Roman" w:hAnsi="Times New Roman" w:cs="Times New Roman"/>
+                <w:sz w:val="24"/>
+                <w:szCs w:val="24"/>
+                <w:lang w:val="en-US"/>
+              </w:rPr>
+            </w:pPr>
+            <w:r>
+              <w:rPr>
+                <w:rFonts w:ascii="Times New Roman" w:hAnsi="Times New Roman" w:cs="Times New Roman"/>
+                <w:sz w:val="24"/>
+                <w:szCs w:val="24"/>
+                <w:lang w:val="en-US"/>
+              </w:rPr>
+              <w:t>0,80 – 1,00</w:t>
+            </w:r>
+          </w:p>
+        </w:tc>
+        <w:tc>
+          <w:tcPr>
+            <w:tcW w:w="4148" w:type="dxa"/>
+          </w:tcPr>
+          <w:p>
+            <w:pPr>
+              <w:pStyle w:val="NoSpacing"/>
+              <w:spacing w:line="360" w:lineRule="auto"/>
+              <w:jc w:val="center"/>
+              <w:rPr>
+                <w:rFonts w:ascii="Times New Roman" w:hAnsi="Times New Roman" w:cs="Times New Roman"/>
+                <w:sz w:val="24"/>
+                <w:szCs w:val="24"/>
+                <w:lang w:val="en-US"/>
+              </w:rPr>
+            </w:pPr>
+            <w:r>
+              <w:rPr>
+                <w:rFonts w:ascii="Times New Roman" w:hAnsi="Times New Roman" w:cs="Times New Roman"/>
+                <w:sz w:val="24"/>
+                <w:szCs w:val="24"/>
+                <w:lang w:val="en-US"/>
+              </w:rPr>
+              <w:t xml:space="preserve">Sangat kuat </w:t>
+            </w:r>
+          </w:p>
+        </w:tc>
+      </w:tr>
+    </w:tbl>
+    <w:p>
+      <w:pPr>
+        <w:pStyle w:val="NoSpacing"/>
+        <w:spacing w:line="480" w:lineRule="auto"/>
+        <w:rPr>
+          <w:rFonts w:ascii="Times New Roman" w:hAnsi="Times New Roman" w:cs="Times New Roman"/>
+          <w:sz w:val="24"/>
+          <w:szCs w:val="24"/>
+          <w:lang w:val="en-US"/>
+        </w:rPr>
+      </w:pPr>
+    </w:p>
+    <w:p>
+      <w:pPr>
+        <w:pStyle w:val="Heading3"/>
+        <w:spacing w:line="480" w:lineRule="auto"/>
         <w:rPr>
           <w:rFonts w:ascii="Times New Roman" w:hAnsi="Times New Roman" w:cs="Times New Roman"/>
           <w:b/>
-          <w:i w:val="0"/>
           <w:color w:val="auto"/>
-          <w:sz w:val="24"/>
-          <w:szCs w:val="24"/>
-          <w:lang w:val="en-US"/>
         </w:rPr>
       </w:pPr>
       <w:r>
         <w:rPr>
           <w:rFonts w:ascii="Times New Roman" w:hAnsi="Times New Roman" w:cs="Times New Roman"/>
           <w:b/>
-          <w:i w:val="0"/>
           <w:color w:val="auto"/>
-          <w:sz w:val="24"/>
-          <w:szCs w:val="24"/>
-          <w:lang w:val="en-US"/>
-        </w:rPr>
-        <w:lastRenderedPageBreak/>
-        <w:t xml:space="preserve">Uji </w:t>
-      </w:r>
-      <w:bookmarkStart w:id="0" w:name="_GoBack"/>
-      <w:bookmarkEnd w:id="0"/>
+          <w:lang w:val="en-US"/>
+        </w:rPr>
+        <w:t xml:space="preserve">Analisis </w:t>
+      </w:r>
       <w:r>
         <w:rPr>
           <w:rFonts w:ascii="Times New Roman" w:hAnsi="Times New Roman" w:cs="Times New Roman"/>
           <w:b/>
-          <w:i w:val="0"/>
           <w:color w:val="auto"/>
-          <w:sz w:val="24"/>
-          <w:szCs w:val="24"/>
-          <w:lang w:val="en-US"/>
-        </w:rPr>
-        <w:t>Simultan</w:t>
+        </w:rPr>
+        <w:t xml:space="preserve">Koefisien </w:t>
+      </w:r>
+      <w:r>
+        <w:rPr>
+          <w:rFonts w:ascii="Times New Roman" w:hAnsi="Times New Roman" w:cs="Times New Roman"/>
+          <w:b/>
+          <w:color w:val="auto"/>
+          <w:lang w:val="en-US"/>
+        </w:rPr>
+        <w:t>Determinasi</w:t>
       </w:r>
     </w:p>
     <w:p>
@@ -4923,6 +6163,485 @@
           <w:szCs w:val="24"/>
           <w:lang w:val="en-US"/>
         </w:rPr>
+        <w:t xml:space="preserve">Koefisien determinasi pada intinya </w:t>
+      </w:r>
+      <w:r>
+        <w:rPr>
+          <w:rFonts w:ascii="Times New Roman" w:hAnsi="Times New Roman" w:cs="Times New Roman"/>
+          <w:sz w:val="24"/>
+          <w:szCs w:val="24"/>
+          <w:lang w:val="en-US"/>
+        </w:rPr>
+        <w:t>mengukur seberapa jauh kemampuan model dalam menerangkan variasi variabel dependen</w:t>
+      </w:r>
+      <w:r>
+        <w:rPr>
+          <w:rFonts w:ascii="Times New Roman" w:hAnsi="Times New Roman" w:cs="Times New Roman"/>
+          <w:sz w:val="24"/>
+          <w:szCs w:val="24"/>
+          <w:lang w:val="en-US"/>
+        </w:rPr>
+        <w:t xml:space="preserve">. </w:t>
+      </w:r>
+      <w:r>
+        <w:rPr>
+          <w:rFonts w:ascii="Times New Roman" w:hAnsi="Times New Roman" w:cs="Times New Roman"/>
+          <w:sz w:val="24"/>
+          <w:szCs w:val="24"/>
+          <w:lang w:val="en-US"/>
+        </w:rPr>
+        <w:t xml:space="preserve">Nilai koefisien determinasi adalah antara nol dan satu. </w:t>
+      </w:r>
+      <w:r>
+        <w:rPr>
+          <w:rFonts w:ascii="Times New Roman" w:hAnsi="Times New Roman" w:cs="Times New Roman"/>
+          <w:sz w:val="24"/>
+          <w:szCs w:val="24"/>
+        </w:rPr>
+        <w:t>Nilai koefisien determinasi (R</w:t>
+      </w:r>
+      <w:r>
+        <w:rPr>
+          <w:rFonts w:ascii="Times New Roman" w:hAnsi="Times New Roman" w:cs="Times New Roman"/>
+          <w:sz w:val="24"/>
+          <w:szCs w:val="24"/>
+          <w:vertAlign w:val="superscript"/>
+        </w:rPr>
+        <w:t>2</w:t>
+      </w:r>
+      <w:r>
+        <w:rPr>
+          <w:rFonts w:ascii="Times New Roman" w:hAnsi="Times New Roman" w:cs="Times New Roman"/>
+          <w:sz w:val="24"/>
+          <w:szCs w:val="24"/>
+        </w:rPr>
+        <w:t xml:space="preserve">) menunjukkan persentase pengaruh semua variabel independen </w:t>
+      </w:r>
+      <w:r>
+        <w:rPr>
+          <w:rFonts w:ascii="Times New Roman" w:hAnsi="Times New Roman" w:cs="Times New Roman"/>
+          <w:sz w:val="24"/>
+          <w:szCs w:val="24"/>
+          <w:lang w:val="en-US"/>
+        </w:rPr>
+        <w:t>(</w:t>
+      </w:r>
+      <w:r>
+        <w:rPr>
+          <w:rFonts w:ascii="Times New Roman" w:hAnsi="Times New Roman" w:cs="Times New Roman"/>
+          <w:i/>
+          <w:sz w:val="24"/>
+          <w:szCs w:val="24"/>
+          <w:lang w:val="en-US"/>
+        </w:rPr>
+        <w:t>Debt to Equity Ratio</w:t>
+      </w:r>
+      <w:r>
+        <w:rPr>
+          <w:rFonts w:ascii="Times New Roman" w:hAnsi="Times New Roman" w:cs="Times New Roman"/>
+          <w:sz w:val="24"/>
+          <w:szCs w:val="24"/>
+          <w:lang w:val="en-US"/>
+        </w:rPr>
+        <w:t xml:space="preserve">, </w:t>
+      </w:r>
+      <w:r>
+        <w:rPr>
+          <w:rFonts w:ascii="Times New Roman" w:hAnsi="Times New Roman" w:cs="Times New Roman"/>
+          <w:i/>
+          <w:sz w:val="24"/>
+          <w:szCs w:val="24"/>
+          <w:lang w:val="en-US"/>
+        </w:rPr>
+        <w:t>Return On Asset</w:t>
+      </w:r>
+      <w:r>
+        <w:rPr>
+          <w:rFonts w:ascii="Times New Roman" w:hAnsi="Times New Roman" w:cs="Times New Roman"/>
+          <w:sz w:val="24"/>
+          <w:szCs w:val="24"/>
+          <w:lang w:val="en-US"/>
+        </w:rPr>
+        <w:t xml:space="preserve">, dan </w:t>
+      </w:r>
+      <w:r>
+        <w:rPr>
+          <w:rFonts w:ascii="Times New Roman" w:hAnsi="Times New Roman" w:cs="Times New Roman"/>
+          <w:i/>
+          <w:sz w:val="24"/>
+          <w:szCs w:val="24"/>
+          <w:lang w:val="en-US"/>
+        </w:rPr>
+        <w:t>Net Profit Margin</w:t>
+      </w:r>
+      <w:r>
+        <w:rPr>
+          <w:rFonts w:ascii="Times New Roman" w:hAnsi="Times New Roman" w:cs="Times New Roman"/>
+          <w:sz w:val="24"/>
+          <w:szCs w:val="24"/>
+          <w:lang w:val="en-US"/>
+        </w:rPr>
+        <w:t xml:space="preserve">) </w:t>
+      </w:r>
+      <w:r>
+        <w:rPr>
+          <w:rFonts w:ascii="Times New Roman" w:hAnsi="Times New Roman" w:cs="Times New Roman"/>
+          <w:sz w:val="24"/>
+          <w:szCs w:val="24"/>
+        </w:rPr>
+        <w:t xml:space="preserve">terhadap </w:t>
+      </w:r>
+      <w:r>
+        <w:rPr>
+          <w:rFonts w:ascii="Times New Roman" w:hAnsi="Times New Roman" w:cs="Times New Roman"/>
+          <w:sz w:val="24"/>
+          <w:szCs w:val="24"/>
+          <w:lang w:val="en-US"/>
+        </w:rPr>
+        <w:t>variabel dependen (</w:t>
+      </w:r>
+      <w:r>
+        <w:rPr>
+          <w:rFonts w:ascii="Times New Roman" w:hAnsi="Times New Roman" w:cs="Times New Roman"/>
+          <w:sz w:val="24"/>
+          <w:szCs w:val="24"/>
+        </w:rPr>
+        <w:t>harga saham</w:t>
+      </w:r>
+      <w:r>
+        <w:rPr>
+          <w:rFonts w:ascii="Times New Roman" w:hAnsi="Times New Roman" w:cs="Times New Roman"/>
+          <w:sz w:val="24"/>
+          <w:szCs w:val="24"/>
+          <w:lang w:val="en-US"/>
+        </w:rPr>
+        <w:t>)</w:t>
+      </w:r>
+      <w:r>
+        <w:rPr>
+          <w:rFonts w:ascii="Times New Roman" w:hAnsi="Times New Roman" w:cs="Times New Roman"/>
+          <w:sz w:val="24"/>
+          <w:szCs w:val="24"/>
+        </w:rPr>
+        <w:t>. Nilai R</w:t>
+      </w:r>
+      <w:r>
+        <w:rPr>
+          <w:rFonts w:ascii="Times New Roman" w:hAnsi="Times New Roman" w:cs="Times New Roman"/>
+          <w:sz w:val="24"/>
+          <w:szCs w:val="24"/>
+          <w:vertAlign w:val="superscript"/>
+        </w:rPr>
+        <w:t>2</w:t>
+      </w:r>
+      <w:r>
+        <w:rPr>
+          <w:rFonts w:ascii="Times New Roman" w:hAnsi="Times New Roman" w:cs="Times New Roman"/>
+          <w:sz w:val="24"/>
+          <w:szCs w:val="24"/>
+        </w:rPr>
+        <w:t xml:space="preserve"> mempunyai interval mulai dari 0 sampai 1 ( 0 &lt; R</w:t>
+      </w:r>
+      <w:r>
+        <w:rPr>
+          <w:rFonts w:ascii="Times New Roman" w:hAnsi="Times New Roman" w:cs="Times New Roman"/>
+          <w:sz w:val="24"/>
+          <w:szCs w:val="24"/>
+          <w:vertAlign w:val="superscript"/>
+        </w:rPr>
+        <w:t>2</w:t>
+      </w:r>
+      <w:r>
+        <w:rPr>
+          <w:rFonts w:ascii="Times New Roman" w:hAnsi="Times New Roman" w:cs="Times New Roman"/>
+          <w:sz w:val="24"/>
+          <w:szCs w:val="24"/>
+        </w:rPr>
+        <w:t xml:space="preserve"> &lt; 1 ). </w:t>
+      </w:r>
+      <w:r>
+        <w:rPr>
+          <w:rFonts w:ascii="Times New Roman" w:hAnsi="Times New Roman" w:cs="Times New Roman"/>
+          <w:sz w:val="24"/>
+          <w:szCs w:val="24"/>
+          <w:lang w:val="en-US"/>
+        </w:rPr>
+        <w:t>Nilai R² yang kecil berarti kemampuan variabel independen dalam menjelaskan variasi variabel dependen amat terbatas. Nilai yang mendekati satu berarti variabel-variabel independen memberikan hampir semua informasi yang dibutuhkan untuk memprediksi variabel-variabel dependen</w:t>
+      </w:r>
+      <w:r>
+        <w:rPr>
+          <w:rFonts w:ascii="Times New Roman" w:hAnsi="Times New Roman" w:cs="Times New Roman"/>
+          <w:sz w:val="24"/>
+          <w:szCs w:val="24"/>
+          <w:lang w:val="en-US"/>
+        </w:rPr>
+        <w:t xml:space="preserve">. </w:t>
+      </w:r>
+      <w:r>
+        <w:rPr>
+          <w:rFonts w:ascii="Times New Roman" w:hAnsi="Times New Roman" w:cs="Times New Roman"/>
+          <w:sz w:val="24"/>
+          <w:szCs w:val="24"/>
+          <w:lang w:val="en-US"/>
+        </w:rPr>
+        <w:t xml:space="preserve">Apabila </w:t>
+      </w:r>
+      <w:r>
+        <w:rPr>
+          <w:rFonts w:ascii="Times New Roman" w:hAnsi="Times New Roman" w:cs="Times New Roman"/>
+          <w:sz w:val="24"/>
+          <w:szCs w:val="24"/>
+          <w:lang w:val="en-US"/>
+        </w:rPr>
+        <w:t xml:space="preserve">R² semakin besar mendekati 1 menunjukkan semakin kuatnya pengaruh variabel independen terhadap variabel dependen dan </w:t>
+      </w:r>
+      <w:r>
+        <w:rPr>
+          <w:rFonts w:ascii="Times New Roman" w:hAnsi="Times New Roman" w:cs="Times New Roman"/>
+          <w:sz w:val="24"/>
+          <w:szCs w:val="24"/>
+          <w:lang w:val="en-US"/>
+        </w:rPr>
+        <w:t>apa</w:t>
+      </w:r>
+      <w:r>
+        <w:rPr>
+          <w:rFonts w:ascii="Times New Roman" w:hAnsi="Times New Roman" w:cs="Times New Roman"/>
+          <w:sz w:val="24"/>
+          <w:szCs w:val="24"/>
+          <w:lang w:val="en-US"/>
+        </w:rPr>
+        <w:t>bila R² semakin kecil mendekati nol maka dapat dikatakan semakin kecilnya pengaruh variabel independen terhadap variabel dependen</w:t>
+      </w:r>
+      <w:r>
+        <w:rPr>
+          <w:rFonts w:ascii="Times New Roman" w:hAnsi="Times New Roman" w:cs="Times New Roman"/>
+          <w:sz w:val="24"/>
+          <w:szCs w:val="24"/>
+          <w:lang w:val="en-US"/>
+        </w:rPr>
+        <w:t>.</w:t>
+      </w:r>
+    </w:p>
+    <w:p>
+      <w:pPr>
+        <w:pStyle w:val="NoSpacing"/>
+        <w:spacing w:line="480" w:lineRule="auto"/>
+        <w:rPr>
+          <w:rFonts w:ascii="Times New Roman" w:hAnsi="Times New Roman" w:cs="Times New Roman"/>
+          <w:sz w:val="24"/>
+          <w:szCs w:val="24"/>
+        </w:rPr>
+      </w:pPr>
+    </w:p>
+    <w:p>
+      <w:pPr>
+        <w:pStyle w:val="Heading3"/>
+        <w:spacing w:line="480" w:lineRule="auto"/>
+        <w:rPr>
+          <w:rFonts w:ascii="Times New Roman" w:hAnsi="Times New Roman" w:cs="Times New Roman"/>
+          <w:b/>
+          <w:color w:val="auto"/>
+        </w:rPr>
+      </w:pPr>
+      <w:r>
+        <w:rPr>
+          <w:rFonts w:ascii="Times New Roman" w:hAnsi="Times New Roman" w:cs="Times New Roman"/>
+          <w:b/>
+          <w:color w:val="auto"/>
+        </w:rPr>
+        <w:t>P</w:t>
+      </w:r>
+      <w:r>
+        <w:rPr>
+          <w:rFonts w:ascii="Times New Roman" w:hAnsi="Times New Roman" w:cs="Times New Roman"/>
+          <w:b/>
+          <w:color w:val="auto"/>
+        </w:rPr>
+        <w:t>engujian Hipotesis</w:t>
+      </w:r>
+    </w:p>
+    <w:p>
+      <w:pPr>
+        <w:pStyle w:val="NoSpacing"/>
+        <w:spacing w:line="480" w:lineRule="auto"/>
+        <w:jc w:val="both"/>
+        <w:rPr>
+          <w:rFonts w:ascii="Times New Roman" w:hAnsi="Times New Roman" w:cs="Times New Roman"/>
+          <w:sz w:val="24"/>
+          <w:szCs w:val="24"/>
+          <w:lang w:val="en-US"/>
+        </w:rPr>
+      </w:pPr>
+      <w:r>
+        <w:rPr>
+          <w:rFonts w:ascii="Times New Roman" w:hAnsi="Times New Roman" w:cs="Times New Roman"/>
+          <w:sz w:val="24"/>
+          <w:szCs w:val="24"/>
+        </w:rPr>
+        <w:t xml:space="preserve">Pengujian terhadap hipotesis yang dilakukan dalam penelitian ini dilakukan dengan cara </w:t>
+      </w:r>
+      <w:r>
+        <w:rPr>
+          <w:rFonts w:ascii="Times New Roman" w:hAnsi="Times New Roman" w:cs="Times New Roman"/>
+          <w:sz w:val="24"/>
+          <w:szCs w:val="24"/>
+          <w:lang w:val="en-US"/>
+        </w:rPr>
+        <w:t>pengujian secara parsial dan pengujian secara simultan.</w:t>
+      </w:r>
+    </w:p>
+    <w:p>
+      <w:pPr>
+        <w:pStyle w:val="Heading4"/>
+        <w:spacing w:line="480" w:lineRule="auto"/>
+        <w:jc w:val="both"/>
+        <w:rPr>
+          <w:rFonts w:ascii="Times New Roman" w:hAnsi="Times New Roman" w:cs="Times New Roman"/>
+          <w:b/>
+          <w:i w:val="0"/>
+          <w:color w:val="auto"/>
+          <w:sz w:val="24"/>
+          <w:szCs w:val="24"/>
+          <w:lang w:val="en-US"/>
+        </w:rPr>
+      </w:pPr>
+      <w:r>
+        <w:rPr>
+          <w:rFonts w:ascii="Times New Roman" w:hAnsi="Times New Roman" w:cs="Times New Roman"/>
+          <w:b/>
+          <w:i w:val="0"/>
+          <w:color w:val="auto"/>
+          <w:sz w:val="24"/>
+          <w:szCs w:val="24"/>
+          <w:lang w:val="en-US"/>
+        </w:rPr>
+        <w:lastRenderedPageBreak/>
+        <w:t>U</w:t>
+      </w:r>
+      <w:r>
+        <w:rPr>
+          <w:rFonts w:ascii="Times New Roman" w:hAnsi="Times New Roman" w:cs="Times New Roman"/>
+          <w:b/>
+          <w:i w:val="0"/>
+          <w:color w:val="auto"/>
+          <w:sz w:val="24"/>
+          <w:szCs w:val="24"/>
+          <w:lang w:val="en-US"/>
+        </w:rPr>
+        <w:t>ji Parsial</w:t>
+      </w:r>
+    </w:p>
+    <w:p>
+      <w:pPr>
+        <w:pStyle w:val="NoSpacing"/>
+        <w:spacing w:line="480" w:lineRule="auto"/>
+        <w:ind w:firstLine="630"/>
+        <w:jc w:val="both"/>
+        <w:rPr>
+          <w:rFonts w:ascii="Times New Roman" w:hAnsi="Times New Roman" w:cs="Times New Roman"/>
+          <w:sz w:val="24"/>
+          <w:szCs w:val="24"/>
+          <w:lang w:val="en-US"/>
+        </w:rPr>
+      </w:pPr>
+      <w:r>
+        <w:rPr>
+          <w:rFonts w:ascii="Times New Roman" w:hAnsi="Times New Roman" w:cs="Times New Roman"/>
+          <w:sz w:val="24"/>
+          <w:szCs w:val="24"/>
+          <w:lang w:val="en-US"/>
+        </w:rPr>
+        <w:t>Tujuan pengujian ini adalah untuk mengetahui apakah masingmasing variable independen mempengaruhi variable dependen secara signifikan. Pengujian dilakukan dengan uji t dengan t-test, yaitu membandingk</w:t>
+      </w:r>
+      <w:r>
+        <w:rPr>
+          <w:rFonts w:ascii="Times New Roman" w:hAnsi="Times New Roman" w:cs="Times New Roman"/>
+          <w:sz w:val="24"/>
+          <w:szCs w:val="24"/>
+          <w:lang w:val="en-US"/>
+        </w:rPr>
+        <w:t>an antara t-hitung dengan t-tabe</w:t>
+      </w:r>
+      <w:r>
+        <w:rPr>
+          <w:rFonts w:ascii="Times New Roman" w:hAnsi="Times New Roman" w:cs="Times New Roman"/>
+          <w:sz w:val="24"/>
+          <w:szCs w:val="24"/>
+          <w:lang w:val="en-US"/>
+        </w:rPr>
+        <w:t>l</w:t>
+      </w:r>
+      <w:r>
+        <w:rPr>
+          <w:rFonts w:ascii="Times New Roman" w:hAnsi="Times New Roman" w:cs="Times New Roman"/>
+          <w:sz w:val="24"/>
+          <w:szCs w:val="24"/>
+          <w:lang w:val="en-US"/>
+        </w:rPr>
+        <w:t>.</w:t>
+      </w:r>
+    </w:p>
+    <w:p>
+      <w:pPr>
+        <w:pStyle w:val="Heading4"/>
+        <w:spacing w:line="480" w:lineRule="auto"/>
+        <w:jc w:val="both"/>
+        <w:rPr>
+          <w:rFonts w:ascii="Times New Roman" w:hAnsi="Times New Roman" w:cs="Times New Roman"/>
+          <w:b/>
+          <w:i w:val="0"/>
+          <w:color w:val="auto"/>
+          <w:sz w:val="24"/>
+          <w:szCs w:val="24"/>
+          <w:lang w:val="en-US"/>
+        </w:rPr>
+      </w:pPr>
+      <w:r>
+        <w:rPr>
+          <w:rFonts w:ascii="Times New Roman" w:hAnsi="Times New Roman" w:cs="Times New Roman"/>
+          <w:b/>
+          <w:i w:val="0"/>
+          <w:color w:val="auto"/>
+          <w:sz w:val="24"/>
+          <w:szCs w:val="24"/>
+          <w:lang w:val="en-US"/>
+        </w:rPr>
+        <w:t xml:space="preserve">Uji </w:t>
+      </w:r>
+      <w:r>
+        <w:rPr>
+          <w:rFonts w:ascii="Times New Roman" w:hAnsi="Times New Roman" w:cs="Times New Roman"/>
+          <w:b/>
+          <w:i w:val="0"/>
+          <w:color w:val="auto"/>
+          <w:sz w:val="24"/>
+          <w:szCs w:val="24"/>
+          <w:lang w:val="en-US"/>
+        </w:rPr>
+        <w:t>Simultan</w:t>
+      </w:r>
+    </w:p>
+    <w:p>
+      <w:pPr>
+        <w:pStyle w:val="NoSpacing"/>
+        <w:spacing w:line="480" w:lineRule="auto"/>
+        <w:ind w:firstLine="630"/>
+        <w:jc w:val="both"/>
+        <w:rPr>
+          <w:rFonts w:ascii="Times New Roman" w:hAnsi="Times New Roman" w:cs="Times New Roman"/>
+          <w:sz w:val="24"/>
+          <w:szCs w:val="24"/>
+          <w:lang w:val="en-US"/>
+        </w:rPr>
+      </w:pPr>
+      <w:r>
+        <w:rPr>
+          <w:rFonts w:ascii="Times New Roman" w:hAnsi="Times New Roman" w:cs="Times New Roman"/>
+          <w:sz w:val="24"/>
+          <w:szCs w:val="24"/>
+          <w:lang w:val="en-US"/>
+        </w:rPr>
         <w:t>Pengujian ini bertujuan untuk mengetahui apakah variablevariabel independen secara simultan atau nersama-sama mempengaruhi variable dependen. Pengujian ini menggunakan uji F yaitu perbandi</w:t>
       </w:r>
       <w:r>
@@ -4933,10 +6652,19 @@
           <w:lang w:val="en-US"/>
         </w:rPr>
         <w:t>ngan antara F hitung dan F tabel</w:t>
+      </w:r>
+      <w:r>
+        <w:rPr>
+          <w:rFonts w:ascii="Times New Roman" w:hAnsi="Times New Roman" w:cs="Times New Roman"/>
+          <w:sz w:val="24"/>
+          <w:szCs w:val="24"/>
+          <w:lang w:val="en-US"/>
+        </w:rPr>
+        <w:t>.</w:t>
       </w:r>
     </w:p>
     <w:sectPr>
-      <w:footerReference w:type="default" r:id="rId7"/>
+      <w:footerReference w:type="default" r:id="rId8"/>
       <w:pgSz w:w="11906" w:h="16838" w:code="9"/>
       <w:pgMar w:top="1440" w:right="1440" w:bottom="1440" w:left="2160" w:header="706" w:footer="706" w:gutter="0"/>
       <w:pgNumType w:start="10"/>
@@ -4994,22 +6722,33 @@
           <w:jc w:val="center"/>
         </w:pPr>
         <w:r>
+          <w:rPr>
+            <w:rFonts w:ascii="Times New Roman" w:hAnsi="Times New Roman" w:cs="Times New Roman"/>
+          </w:rPr>
           <w:fldChar w:fldCharType="begin"/>
         </w:r>
         <w:r>
+          <w:rPr>
+            <w:rFonts w:ascii="Times New Roman" w:hAnsi="Times New Roman" w:cs="Times New Roman"/>
+          </w:rPr>
           <w:instrText xml:space="preserve"> PAGE   \* MERGEFORMAT </w:instrText>
         </w:r>
         <w:r>
+          <w:rPr>
+            <w:rFonts w:ascii="Times New Roman" w:hAnsi="Times New Roman" w:cs="Times New Roman"/>
+          </w:rPr>
           <w:fldChar w:fldCharType="separate"/>
         </w:r>
         <w:r>
           <w:rPr>
+            <w:rFonts w:ascii="Times New Roman" w:hAnsi="Times New Roman" w:cs="Times New Roman"/>
             <w:noProof/>
           </w:rPr>
-          <w:t>18</w:t>
+          <w:t>19</w:t>
         </w:r>
         <w:r>
           <w:rPr>
+            <w:rFonts w:ascii="Times New Roman" w:hAnsi="Times New Roman" w:cs="Times New Roman"/>
             <w:noProof/>
           </w:rPr>
           <w:fldChar w:fldCharType="end"/>
@@ -6792,7 +8531,555 @@
       </w:tblCellMar>
     </w:tblPr>
   </w:style>
+  <w:style w:type="character" w:styleId="PlaceholderText">
+    <w:name w:val="Placeholder Text"/>
+    <w:basedOn w:val="DefaultParagraphFont"/>
+    <w:uiPriority w:val="99"/>
+    <w:semiHidden/>
+    <w:rsid w:val="00D97330"/>
+    <w:rPr>
+      <w:color w:val="808080"/>
+    </w:rPr>
+  </w:style>
 </w:styles>
+</file>
+
+<file path=word/glossary/document.xml><?xml version="1.0" encoding="utf-8"?>
+<w:glossaryDocument xmlns:wpc="http://schemas.microsoft.com/office/word/2010/wordprocessingCanvas" xmlns:mc="http://schemas.openxmlformats.org/markup-compatibility/2006" xmlns:o="urn:schemas-microsoft-com:office:office" xmlns:r="http://schemas.openxmlformats.org/officeDocument/2006/relationships" xmlns:m="http://schemas.openxmlformats.org/officeDocument/2006/math" xmlns:v="urn:schemas-microsoft-com:vml" xmlns:wp14="http://schemas.microsoft.com/office/word/2010/wordprocessingDrawing" xmlns:wp="http://schemas.openxmlformats.org/drawingml/2006/wordprocessingDrawing" xmlns:w10="urn:schemas-microsoft-com:office:word" xmlns:w="http://schemas.openxmlformats.org/wordprocessingml/2006/main" xmlns:w14="http://schemas.microsoft.com/office/word/2010/wordml" xmlns:w15="http://schemas.microsoft.com/office/word/2012/wordml" xmlns:wpg="http://schemas.microsoft.com/office/word/2010/wordprocessingGroup" xmlns:wpi="http://schemas.microsoft.com/office/word/2010/wordprocessingInk" xmlns:wne="http://schemas.microsoft.com/office/word/2006/wordml" xmlns:wps="http://schemas.microsoft.com/office/word/2010/wordprocessingShape" mc:Ignorable="w14 w15 wp14"/>
+</file>
+
+<file path=word/glossary/fontTable.xml><?xml version="1.0" encoding="utf-8"?>
+<w:fonts xmlns:mc="http://schemas.openxmlformats.org/markup-compatibility/2006" xmlns:r="http://schemas.openxmlformats.org/officeDocument/2006/relationships" xmlns:w="http://schemas.openxmlformats.org/wordprocessingml/2006/main" xmlns:w14="http://schemas.microsoft.com/office/word/2010/wordml" xmlns:w15="http://schemas.microsoft.com/office/word/2012/wordml" mc:Ignorable="w14 w15">
+  <w:font w:name="Symbol">
+    <w:panose1 w:val="05050102010706020507"/>
+    <w:charset w:val="02"/>
+    <w:family w:val="roman"/>
+    <w:pitch w:val="variable"/>
+    <w:sig w:usb0="00000000" w:usb1="10000000" w:usb2="00000000" w:usb3="00000000" w:csb0="80000000" w:csb1="00000000"/>
+  </w:font>
+  <w:font w:name="Times New Roman">
+    <w:panose1 w:val="02020603050405020304"/>
+    <w:charset w:val="00"/>
+    <w:family w:val="roman"/>
+    <w:pitch w:val="variable"/>
+    <w:sig w:usb0="E0002EFF" w:usb1="C000785B" w:usb2="00000009" w:usb3="00000000" w:csb0="000001FF" w:csb1="00000000"/>
+  </w:font>
+  <w:font w:name="Courier New">
+    <w:panose1 w:val="02070309020205020404"/>
+    <w:charset w:val="00"/>
+    <w:family w:val="modern"/>
+    <w:pitch w:val="fixed"/>
+    <w:sig w:usb0="E0002EFF" w:usb1="C0007843" w:usb2="00000009" w:usb3="00000000" w:csb0="000001FF" w:csb1="00000000"/>
+  </w:font>
+  <w:font w:name="Wingdings">
+    <w:panose1 w:val="05000000000000000000"/>
+    <w:charset w:val="02"/>
+    <w:family w:val="auto"/>
+    <w:pitch w:val="variable"/>
+    <w:sig w:usb0="00000000" w:usb1="10000000" w:usb2="00000000" w:usb3="00000000" w:csb0="80000000" w:csb1="00000000"/>
+  </w:font>
+  <w:font w:name="Calibri">
+    <w:panose1 w:val="020F0502020204030204"/>
+    <w:charset w:val="00"/>
+    <w:family w:val="swiss"/>
+    <w:pitch w:val="variable"/>
+    <w:sig w:usb0="E0002EFF" w:usb1="C000247B" w:usb2="00000009" w:usb3="00000000" w:csb0="000001FF" w:csb1="00000000"/>
+  </w:font>
+  <w:font w:name="Calibri Light">
+    <w:panose1 w:val="020F0302020204030204"/>
+    <w:charset w:val="00"/>
+    <w:family w:val="swiss"/>
+    <w:pitch w:val="variable"/>
+    <w:sig w:usb0="E0002AFF" w:usb1="C000247B" w:usb2="00000009" w:usb3="00000000" w:csb0="000001FF" w:csb1="00000000"/>
+  </w:font>
+  <w:font w:name="Cambria Math">
+    <w:panose1 w:val="02040503050406030204"/>
+    <w:charset w:val="00"/>
+    <w:family w:val="roman"/>
+    <w:pitch w:val="variable"/>
+    <w:sig w:usb0="E00006FF" w:usb1="420024FF" w:usb2="02000000" w:usb3="00000000" w:csb0="0000019F" w:csb1="00000000"/>
+  </w:font>
+</w:fonts>
+</file>
+
+<file path=word/glossary/settings.xml><?xml version="1.0" encoding="utf-8"?>
+<w:settings xmlns:mc="http://schemas.openxmlformats.org/markup-compatibility/2006" xmlns:o="urn:schemas-microsoft-com:office:office" xmlns:r="http://schemas.openxmlformats.org/officeDocument/2006/relationships" xmlns:m="http://schemas.openxmlformats.org/officeDocument/2006/math" xmlns:v="urn:schemas-microsoft-com:vml" xmlns:w10="urn:schemas-microsoft-com:office:word" xmlns:w="http://schemas.openxmlformats.org/wordprocessingml/2006/main" xmlns:w14="http://schemas.microsoft.com/office/word/2010/wordml" xmlns:w15="http://schemas.microsoft.com/office/word/2012/wordml" xmlns:sl="http://schemas.openxmlformats.org/schemaLibrary/2006/main" mc:Ignorable="w14 w15">
+  <w:view w:val="normal"/>
+  <w:defaultTabStop w:val="720"/>
+  <w:characterSpacingControl w:val="doNotCompress"/>
+  <w:compat>
+    <w:useFELayout/>
+    <w:compatSetting w:name="compatibilityMode" w:uri="http://schemas.microsoft.com/office/word" w:val="15"/>
+    <w:compatSetting w:name="overrideTableStyleFontSizeAndJustification" w:uri="http://schemas.microsoft.com/office/word" w:val="1"/>
+    <w:compatSetting w:name="enableOpenTypeFeatures" w:uri="http://schemas.microsoft.com/office/word" w:val="1"/>
+    <w:compatSetting w:name="doNotFlipMirrorIndents" w:uri="http://schemas.microsoft.com/office/word" w:val="1"/>
+    <w:compatSetting w:name="differentiateMultirowTableHeaders" w:uri="http://schemas.microsoft.com/office/word" w:val="1"/>
+  </w:compat>
+  <w:rsids>
+    <w:rsidRoot w:val="00BA0416"/>
+    <w:rsid w:val="003E36CB"/>
+    <w:rsid w:val="00BA0416"/>
+  </w:rsids>
+  <m:mathPr>
+    <m:mathFont m:val="Cambria Math"/>
+    <m:brkBin m:val="before"/>
+    <m:brkBinSub m:val="--"/>
+    <m:smallFrac m:val="0"/>
+    <m:dispDef/>
+    <m:lMargin m:val="0"/>
+    <m:rMargin m:val="0"/>
+    <m:defJc m:val="centerGroup"/>
+    <m:wrapIndent m:val="1440"/>
+    <m:intLim m:val="subSup"/>
+    <m:naryLim m:val="undOvr"/>
+  </m:mathPr>
+  <w:themeFontLang w:val="en-US"/>
+  <w:clrSchemeMapping w:bg1="light1" w:t1="dark1" w:bg2="light2" w:t2="dark2" w:accent1="accent1" w:accent2="accent2" w:accent3="accent3" w:accent4="accent4" w:accent5="accent5" w:accent6="accent6" w:hyperlink="hyperlink" w:followedHyperlink="followedHyperlink"/>
+  <w:decimalSymbol w:val="."/>
+  <w:listSeparator w:val=","/>
+  <w15:chartTrackingRefBased/>
+</w:settings>
+</file>
+
+<file path=word/glossary/styles.xml><?xml version="1.0" encoding="utf-8"?>
+<w:styles xmlns:mc="http://schemas.openxmlformats.org/markup-compatibility/2006" xmlns:r="http://schemas.openxmlformats.org/officeDocument/2006/relationships" xmlns:w="http://schemas.openxmlformats.org/wordprocessingml/2006/main" xmlns:w14="http://schemas.microsoft.com/office/word/2010/wordml" xmlns:w15="http://schemas.microsoft.com/office/word/2012/wordml" mc:Ignorable="w14 w15">
+  <w:docDefaults>
+    <w:rPrDefault>
+      <w:rPr>
+        <w:rFonts w:asciiTheme="minorHAnsi" w:eastAsiaTheme="minorEastAsia" w:hAnsiTheme="minorHAnsi" w:cstheme="minorBidi"/>
+        <w:sz w:val="22"/>
+        <w:szCs w:val="22"/>
+        <w:lang w:val="en-US" w:eastAsia="en-US" w:bidi="ar-SA"/>
+      </w:rPr>
+    </w:rPrDefault>
+    <w:pPrDefault>
+      <w:pPr>
+        <w:spacing w:after="160" w:line="259" w:lineRule="auto"/>
+      </w:pPr>
+    </w:pPrDefault>
+  </w:docDefaults>
+  <w:latentStyles w:defLockedState="0" w:defUIPriority="99" w:defSemiHidden="0" w:defUnhideWhenUsed="0" w:defQFormat="0" w:count="371">
+    <w:lsdException w:name="Normal" w:uiPriority="0" w:qFormat="1"/>
+    <w:lsdException w:name="heading 1" w:uiPriority="9" w:qFormat="1"/>
+    <w:lsdException w:name="heading 2" w:semiHidden="1" w:uiPriority="9" w:unhideWhenUsed="1" w:qFormat="1"/>
+    <w:lsdException w:name="heading 3" w:semiHidden="1" w:uiPriority="9" w:unhideWhenUsed="1" w:qFormat="1"/>
+    <w:lsdException w:name="heading 4" w:semiHidden="1" w:uiPriority="9" w:unhideWhenUsed="1" w:qFormat="1"/>
+    <w:lsdException w:name="heading 5" w:semiHidden="1" w:uiPriority="9" w:unhideWhenUsed="1" w:qFormat="1"/>
+    <w:lsdException w:name="heading 6" w:semiHidden="1" w:uiPriority="9" w:unhideWhenUsed="1" w:qFormat="1"/>
+    <w:lsdException w:name="heading 7" w:semiHidden="1" w:uiPriority="9" w:unhideWhenUsed="1" w:qFormat="1"/>
+    <w:lsdException w:name="heading 8" w:semiHidden="1" w:uiPriority="9" w:unhideWhenUsed="1" w:qFormat="1"/>
+    <w:lsdException w:name="heading 9" w:semiHidden="1" w:uiPriority="9" w:unhideWhenUsed="1" w:qFormat="1"/>
+    <w:lsdException w:name="index 1" w:semiHidden="1" w:unhideWhenUsed="1"/>
+    <w:lsdException w:name="index 2" w:semiHidden="1" w:unhideWhenUsed="1"/>
+    <w:lsdException w:name="index 3" w:semiHidden="1" w:unhideWhenUsed="1"/>
+    <w:lsdException w:name="index 4" w:semiHidden="1" w:unhideWhenUsed="1"/>
+    <w:lsdException w:name="index 5" w:semiHidden="1" w:unhideWhenUsed="1"/>
+    <w:lsdException w:name="index 6" w:semiHidden="1" w:unhideWhenUsed="1"/>
+    <w:lsdException w:name="index 7" w:semiHidden="1" w:unhideWhenUsed="1"/>
+    <w:lsdException w:name="index 8" w:semiHidden="1" w:unhideWhenUsed="1"/>
+    <w:lsdException w:name="index 9" w:semiHidden="1" w:unhideWhenUsed="1"/>
+    <w:lsdException w:name="toc 1" w:semiHidden="1" w:uiPriority="39" w:unhideWhenUsed="1"/>
+    <w:lsdException w:name="toc 2" w:semiHidden="1" w:uiPriority="39" w:unhideWhenUsed="1"/>
+    <w:lsdException w:name="toc 3" w:semiHidden="1" w:uiPriority="39" w:unhideWhenUsed="1"/>
+    <w:lsdException w:name="toc 4" w:semiHidden="1" w:uiPriority="39" w:unhideWhenUsed="1"/>
+    <w:lsdException w:name="toc 5" w:semiHidden="1" w:uiPriority="39" w:unhideWhenUsed="1"/>
+    <w:lsdException w:name="toc 6" w:semiHidden="1" w:uiPriority="39" w:unhideWhenUsed="1"/>
+    <w:lsdException w:name="toc 7" w:semiHidden="1" w:uiPriority="39" w:unhideWhenUsed="1"/>
+    <w:lsdException w:name="toc 8" w:semiHidden="1" w:uiPriority="39" w:unhideWhenUsed="1"/>
+    <w:lsdException w:name="toc 9" w:semiHidden="1" w:uiPriority="39" w:unhideWhenUsed="1"/>
+    <w:lsdException w:name="Normal Indent" w:semiHidden="1" w:unhideWhenUsed="1"/>
+    <w:lsdException w:name="footnote text" w:semiHidden="1" w:unhideWhenUsed="1"/>
+    <w:lsdException w:name="annotation text" w:semiHidden="1" w:unhideWhenUsed="1"/>
+    <w:lsdException w:name="header" w:semiHidden="1" w:unhideWhenUsed="1"/>
+    <w:lsdException w:name="footer" w:semiHidden="1" w:unhideWhenUsed="1"/>
+    <w:lsdException w:name="index heading" w:semiHidden="1" w:unhideWhenUsed="1"/>
+    <w:lsdException w:name="caption" w:semiHidden="1" w:uiPriority="35" w:unhideWhenUsed="1" w:qFormat="1"/>
+    <w:lsdException w:name="table of figures" w:semiHidden="1" w:unhideWhenUsed="1"/>
+    <w:lsdException w:name="envelope address" w:semiHidden="1" w:unhideWhenUsed="1"/>
+    <w:lsdException w:name="envelope return" w:semiHidden="1" w:unhideWhenUsed="1"/>
+    <w:lsdException w:name="footnote reference" w:semiHidden="1" w:unhideWhenUsed="1"/>
+    <w:lsdException w:name="annotation reference" w:semiHidden="1" w:unhideWhenUsed="1"/>
+    <w:lsdException w:name="line number" w:semiHidden="1" w:unhideWhenUsed="1"/>
+    <w:lsdException w:name="page number" w:semiHidden="1" w:unhideWhenUsed="1"/>
+    <w:lsdException w:name="endnote reference" w:semiHidden="1" w:unhideWhenUsed="1"/>
+    <w:lsdException w:name="endnote text" w:semiHidden="1" w:unhideWhenUsed="1"/>
+    <w:lsdException w:name="table of authorities" w:semiHidden="1" w:unhideWhenUsed="1"/>
+    <w:lsdException w:name="macro" w:semiHidden="1" w:unhideWhenUsed="1"/>
+    <w:lsdException w:name="toa heading" w:semiHidden="1" w:unhideWhenUsed="1"/>
+    <w:lsdException w:name="List" w:semiHidden="1" w:unhideWhenUsed="1"/>
+    <w:lsdException w:name="List Bullet" w:semiHidden="1" w:unhideWhenUsed="1"/>
+    <w:lsdException w:name="List Number" w:semiHidden="1" w:unhideWhenUsed="1"/>
+    <w:lsdException w:name="List 2" w:semiHidden="1" w:unhideWhenUsed="1"/>
+    <w:lsdException w:name="List 3" w:semiHidden="1" w:unhideWhenUsed="1"/>
+    <w:lsdException w:name="List 4" w:semiHidden="1" w:unhideWhenUsed="1"/>
+    <w:lsdException w:name="List 5" w:semiHidden="1" w:unhideWhenUsed="1"/>
+    <w:lsdException w:name="List Bullet 2" w:semiHidden="1" w:unhideWhenUsed="1"/>
+    <w:lsdException w:name="List Bullet 3" w:semiHidden="1" w:unhideWhenUsed="1"/>
+    <w:lsdException w:name="List Bullet 4" w:semiHidden="1" w:unhideWhenUsed="1"/>
+    <w:lsdException w:name="List Bullet 5" w:semiHidden="1" w:unhideWhenUsed="1"/>
+    <w:lsdException w:name="List Number 2" w:semiHidden="1" w:unhideWhenUsed="1"/>
+    <w:lsdException w:name="List Number 3" w:semiHidden="1" w:unhideWhenUsed="1"/>
+    <w:lsdException w:name="List Number 4" w:semiHidden="1" w:unhideWhenUsed="1"/>
+    <w:lsdException w:name="List Number 5" w:semiHidden="1" w:unhideWhenUsed="1"/>
+    <w:lsdException w:name="Title" w:uiPriority="10" w:qFormat="1"/>
+    <w:lsdException w:name="Closing" w:semiHidden="1" w:unhideWhenUsed="1"/>
+    <w:lsdException w:name="Signature" w:semiHidden="1" w:unhideWhenUsed="1"/>
+    <w:lsdException w:name="Default Paragraph Font" w:semiHidden="1" w:uiPriority="1" w:unhideWhenUsed="1"/>
+    <w:lsdException w:name="Body Text" w:semiHidden="1" w:unhideWhenUsed="1"/>
+    <w:lsdException w:name="Body Text Indent" w:semiHidden="1" w:unhideWhenUsed="1"/>
+    <w:lsdException w:name="List Continue" w:semiHidden="1" w:unhideWhenUsed="1"/>
+    <w:lsdException w:name="List Continue 2" w:semiHidden="1" w:unhideWhenUsed="1"/>
+    <w:lsdException w:name="List Continue 3" w:semiHidden="1" w:unhideWhenUsed="1"/>
+    <w:lsdException w:name="List Continue 4" w:semiHidden="1" w:unhideWhenUsed="1"/>
+    <w:lsdException w:name="List Continue 5" w:semiHidden="1" w:unhideWhenUsed="1"/>
+    <w:lsdException w:name="Message Header" w:semiHidden="1" w:unhideWhenUsed="1"/>
+    <w:lsdException w:name="Subtitle" w:uiPriority="11" w:qFormat="1"/>
+    <w:lsdException w:name="Salutation" w:semiHidden="1" w:unhideWhenUsed="1"/>
+    <w:lsdException w:name="Date" w:semiHidden="1" w:unhideWhenUsed="1"/>
+    <w:lsdException w:name="Body Text First Indent" w:semiHidden="1" w:unhideWhenUsed="1"/>
+    <w:lsdException w:name="Body Text First Indent 2" w:semiHidden="1" w:unhideWhenUsed="1"/>
+    <w:lsdException w:name="Note Heading" w:semiHidden="1" w:unhideWhenUsed="1"/>
+    <w:lsdException w:name="Body Text 2" w:semiHidden="1" w:unhideWhenUsed="1"/>
+    <w:lsdException w:name="Body Text 3" w:semiHidden="1" w:unhideWhenUsed="1"/>
+    <w:lsdException w:name="Body Text Indent 2" w:semiHidden="1" w:unhideWhenUsed="1"/>
+    <w:lsdException w:name="Body Text Indent 3" w:semiHidden="1" w:unhideWhenUsed="1"/>
+    <w:lsdException w:name="Block Text" w:semiHidden="1" w:unhideWhenUsed="1"/>
+    <w:lsdException w:name="Hyperlink" w:semiHidden="1" w:unhideWhenUsed="1"/>
+    <w:lsdException w:name="FollowedHyperlink" w:semiHidden="1" w:unhideWhenUsed="1"/>
+    <w:lsdException w:name="Strong" w:uiPriority="22" w:qFormat="1"/>
+    <w:lsdException w:name="Emphasis" w:uiPriority="20" w:qFormat="1"/>
+    <w:lsdException w:name="Document Map" w:semiHidden="1" w:unhideWhenUsed="1"/>
+    <w:lsdException w:name="Plain Text" w:semiHidden="1" w:unhideWhenUsed="1"/>
+    <w:lsdException w:name="E-mail Signature" w:semiHidden="1" w:unhideWhenUsed="1"/>
+    <w:lsdException w:name="HTML Top of Form" w:semiHidden="1" w:unhideWhenUsed="1"/>
+    <w:lsdException w:name="HTML Bottom of Form" w:semiHidden="1" w:unhideWhenUsed="1"/>
+    <w:lsdException w:name="Normal (Web)" w:semiHidden="1" w:unhideWhenUsed="1"/>
+    <w:lsdException w:name="HTML Acronym" w:semiHidden="1" w:unhideWhenUsed="1"/>
+    <w:lsdException w:name="HTML Address" w:semiHidden="1" w:unhideWhenUsed="1"/>
+    <w:lsdException w:name="HTML Cite" w:semiHidden="1" w:unhideWhenUsed="1"/>
+    <w:lsdException w:name="HTML Code" w:semiHidden="1" w:unhideWhenUsed="1"/>
+    <w:lsdException w:name="HTML Definition" w:semiHidden="1" w:unhideWhenUsed="1"/>
+    <w:lsdException w:name="HTML Keyboard" w:semiHidden="1" w:unhideWhenUsed="1"/>
+    <w:lsdException w:name="HTML Preformatted" w:semiHidden="1" w:unhideWhenUsed="1"/>
+    <w:lsdException w:name="HTML Sample" w:semiHidden="1" w:unhideWhenUsed="1"/>
+    <w:lsdException w:name="HTML Typewriter" w:semiHidden="1" w:unhideWhenUsed="1"/>
+    <w:lsdException w:name="HTML Variable" w:semiHidden="1" w:unhideWhenUsed="1"/>
+    <w:lsdException w:name="Normal Table" w:semiHidden="1" w:unhideWhenUsed="1"/>
+    <w:lsdException w:name="annotation subject" w:semiHidden="1" w:unhideWhenUsed="1"/>
+    <w:lsdException w:name="No List" w:semiHidden="1" w:unhideWhenUsed="1"/>
+    <w:lsdException w:name="Outline List 1" w:semiHidden="1" w:unhideWhenUsed="1"/>
+    <w:lsdException w:name="Outline List 2" w:semiHidden="1" w:unhideWhenUsed="1"/>
+    <w:lsdException w:name="Outline List 3" w:semiHidden="1" w:unhideWhenUsed="1"/>
+    <w:lsdException w:name="Table Simple 1" w:semiHidden="1" w:unhideWhenUsed="1"/>
+    <w:lsdException w:name="Table Simple 2" w:semiHidden="1" w:unhideWhenUsed="1"/>
+    <w:lsdException w:name="Table Simple 3" w:semiHidden="1" w:unhideWhenUsed="1"/>
+    <w:lsdException w:name="Table Classic 1" w:semiHidden="1" w:unhideWhenUsed="1"/>
+    <w:lsdException w:name="Table Classic 2" w:semiHidden="1" w:unhideWhenUsed="1"/>
+    <w:lsdException w:name="Table Classic 3" w:semiHidden="1" w:unhideWhenUsed="1"/>
+    <w:lsdException w:name="Table Classic 4" w:semiHidden="1" w:unhideWhenUsed="1"/>
+    <w:lsdException w:name="Table Colorful 1" w:semiHidden="1" w:unhideWhenUsed="1"/>
+    <w:lsdException w:name="Table Colorful 2" w:semiHidden="1" w:unhideWhenUsed="1"/>
+    <w:lsdException w:name="Table Colorful 3" w:semiHidden="1" w:unhideWhenUsed="1"/>
+    <w:lsdException w:name="Table Columns 1" w:semiHidden="1" w:unhideWhenUsed="1"/>
+    <w:lsdException w:name="Table Columns 2" w:semiHidden="1" w:unhideWhenUsed="1"/>
+    <w:lsdException w:name="Table Columns 3" w:semiHidden="1" w:unhideWhenUsed="1"/>
+    <w:lsdException w:name="Table Columns 4" w:semiHidden="1" w:unhideWhenUsed="1"/>
+    <w:lsdException w:name="Table Columns 5" w:semiHidden="1" w:unhideWhenUsed="1"/>
+    <w:lsdException w:name="Table Grid 1" w:semiHidden="1" w:unhideWhenUsed="1"/>
+    <w:lsdException w:name="Table Grid 2" w:semiHidden="1" w:unhideWhenUsed="1"/>
+    <w:lsdException w:name="Table Grid 3" w:semiHidden="1" w:unhideWhenUsed="1"/>
+    <w:lsdException w:name="Table Grid 4" w:semiHidden="1" w:unhideWhenUsed="1"/>
+    <w:lsdException w:name="Table Grid 5" w:semiHidden="1" w:unhideWhenUsed="1"/>
+    <w:lsdException w:name="Table Grid 6" w:semiHidden="1" w:unhideWhenUsed="1"/>
+    <w:lsdException w:name="Table Grid 7" w:semiHidden="1" w:unhideWhenUsed="1"/>
+    <w:lsdException w:name="Table Grid 8" w:semiHidden="1" w:unhideWhenUsed="1"/>
+    <w:lsdException w:name="Table List 1" w:semiHidden="1" w:unhideWhenUsed="1"/>
+    <w:lsdException w:name="Table List 2" w:semiHidden="1" w:unhideWhenUsed="1"/>
+    <w:lsdException w:name="Table List 3" w:semiHidden="1" w:unhideWhenUsed="1"/>
+    <w:lsdException w:name="Table List 4" w:semiHidden="1" w:unhideWhenUsed="1"/>
+    <w:lsdException w:name="Table List 5" w:semiHidden="1" w:unhideWhenUsed="1"/>
+    <w:lsdException w:name="Table List 6" w:semiHidden="1" w:unhideWhenUsed="1"/>
+    <w:lsdException w:name="Table List 7" w:semiHidden="1" w:unhideWhenUsed="1"/>
+    <w:lsdException w:name="Table List 8" w:semiHidden="1" w:unhideWhenUsed="1"/>
+    <w:lsdException w:name="Table 3D effects 1" w:semiHidden="1" w:unhideWhenUsed="1"/>
+    <w:lsdException w:name="Table 3D effects 2" w:semiHidden="1" w:unhideWhenUsed="1"/>
+    <w:lsdException w:name="Table 3D effects 3" w:semiHidden="1" w:unhideWhenUsed="1"/>
+    <w:lsdException w:name="Table Contemporary" w:semiHidden="1" w:unhideWhenUsed="1"/>
+    <w:lsdException w:name="Table Elegant" w:semiHidden="1" w:unhideWhenUsed="1"/>
+    <w:lsdException w:name="Table Professional" w:semiHidden="1" w:unhideWhenUsed="1"/>
+    <w:lsdException w:name="Table Subtle 1" w:semiHidden="1" w:unhideWhenUsed="1"/>
+    <w:lsdException w:name="Table Subtle 2" w:semiHidden="1" w:unhideWhenUsed="1"/>
+    <w:lsdException w:name="Table Web 1" w:semiHidden="1" w:unhideWhenUsed="1"/>
+    <w:lsdException w:name="Table Web 2" w:semiHidden="1" w:unhideWhenUsed="1"/>
+    <w:lsdException w:name="Table Web 3" w:semiHidden="1" w:unhideWhenUsed="1"/>
+    <w:lsdException w:name="Balloon Text" w:semiHidden="1" w:unhideWhenUsed="1"/>
+    <w:lsdException w:name="Table Grid" w:uiPriority="39"/>
+    <w:lsdException w:name="Table Theme" w:semiHidden="1" w:unhideWhenUsed="1"/>
+    <w:lsdException w:name="Placeholder Text" w:semiHidden="1"/>
+    <w:lsdException w:name="No Spacing" w:uiPriority="1" w:qFormat="1"/>
+    <w:lsdException w:name="Light Shading" w:uiPriority="60"/>
+    <w:lsdException w:name="Light List" w:uiPriority="61"/>
+    <w:lsdException w:name="Light Grid" w:uiPriority="62"/>
+    <w:lsdException w:name="Medium Shading 1" w:uiPriority="63"/>
+    <w:lsdException w:name="Medium Shading 2" w:uiPriority="64"/>
+    <w:lsdException w:name="Medium List 1" w:uiPriority="65"/>
+    <w:lsdException w:name="Medium List 2" w:uiPriority="66"/>
+    <w:lsdException w:name="Medium Grid 1" w:uiPriority="67"/>
+    <w:lsdException w:name="Medium Grid 2" w:uiPriority="68"/>
+    <w:lsdException w:name="Medium Grid 3" w:uiPriority="69"/>
+    <w:lsdException w:name="Dark List" w:uiPriority="70"/>
+    <w:lsdException w:name="Colorful Shading" w:uiPriority="71"/>
+    <w:lsdException w:name="Colorful List" w:uiPriority="72"/>
+    <w:lsdException w:name="Colorful Grid" w:uiPriority="73"/>
+    <w:lsdException w:name="Light Shading Accent 1" w:uiPriority="60"/>
+    <w:lsdException w:name="Light List Accent 1" w:uiPriority="61"/>
+    <w:lsdException w:name="Light Grid Accent 1" w:uiPriority="62"/>
+    <w:lsdException w:name="Medium Shading 1 Accent 1" w:uiPriority="63"/>
+    <w:lsdException w:name="Medium Shading 2 Accent 1" w:uiPriority="64"/>
+    <w:lsdException w:name="Medium List 1 Accent 1" w:uiPriority="65"/>
+    <w:lsdException w:name="Revision" w:semiHidden="1"/>
+    <w:lsdException w:name="List Paragraph" w:uiPriority="34" w:qFormat="1"/>
+    <w:lsdException w:name="Quote" w:uiPriority="29" w:qFormat="1"/>
+    <w:lsdException w:name="Intense Quote" w:uiPriority="30" w:qFormat="1"/>
+    <w:lsdException w:name="Medium List 2 Accent 1" w:uiPriority="66"/>
+    <w:lsdException w:name="Medium Grid 1 Accent 1" w:uiPriority="67"/>
+    <w:lsdException w:name="Medium Grid 2 Accent 1" w:uiPriority="68"/>
+    <w:lsdException w:name="Medium Grid 3 Accent 1" w:uiPriority="69"/>
+    <w:lsdException w:name="Dark List Accent 1" w:uiPriority="70"/>
+    <w:lsdException w:name="Colorful Shading Accent 1" w:uiPriority="71"/>
+    <w:lsdException w:name="Colorful List Accent 1" w:uiPriority="72"/>
+    <w:lsdException w:name="Colorful Grid Accent 1" w:uiPriority="73"/>
+    <w:lsdException w:name="Light Shading Accent 2" w:uiPriority="60"/>
+    <w:lsdException w:name="Light List Accent 2" w:uiPriority="61"/>
+    <w:lsdException w:name="Light Grid Accent 2" w:uiPriority="62"/>
+    <w:lsdException w:name="Medium Shading 1 Accent 2" w:uiPriority="63"/>
+    <w:lsdException w:name="Medium Shading 2 Accent 2" w:uiPriority="64"/>
+    <w:lsdException w:name="Medium List 1 Accent 2" w:uiPriority="65"/>
+    <w:lsdException w:name="Medium List 2 Accent 2" w:uiPriority="66"/>
+    <w:lsdException w:name="Medium Grid 1 Accent 2" w:uiPriority="67"/>
+    <w:lsdException w:name="Medium Grid 2 Accent 2" w:uiPriority="68"/>
+    <w:lsdException w:name="Medium Grid 3 Accent 2" w:uiPriority="69"/>
+    <w:lsdException w:name="Dark List Accent 2" w:uiPriority="70"/>
+    <w:lsdException w:name="Colorful Shading Accent 2" w:uiPriority="71"/>
+    <w:lsdException w:name="Colorful List Accent 2" w:uiPriority="72"/>
+    <w:lsdException w:name="Colorful Grid Accent 2" w:uiPriority="73"/>
+    <w:lsdException w:name="Light Shading Accent 3" w:uiPriority="60"/>
+    <w:lsdException w:name="Light List Accent 3" w:uiPriority="61"/>
+    <w:lsdException w:name="Light Grid Accent 3" w:uiPriority="62"/>
+    <w:lsdException w:name="Medium Shading 1 Accent 3" w:uiPriority="63"/>
+    <w:lsdException w:name="Medium Shading 2 Accent 3" w:uiPriority="64"/>
+    <w:lsdException w:name="Medium List 1 Accent 3" w:uiPriority="65"/>
+    <w:lsdException w:name="Medium List 2 Accent 3" w:uiPriority="66"/>
+    <w:lsdException w:name="Medium Grid 1 Accent 3" w:uiPriority="67"/>
+    <w:lsdException w:name="Medium Grid 2 Accent 3" w:uiPriority="68"/>
+    <w:lsdException w:name="Medium Grid 3 Accent 3" w:uiPriority="69"/>
+    <w:lsdException w:name="Dark List Accent 3" w:uiPriority="70"/>
+    <w:lsdException w:name="Colorful Shading Accent 3" w:uiPriority="71"/>
+    <w:lsdException w:name="Colorful List Accent 3" w:uiPriority="72"/>
+    <w:lsdException w:name="Colorful Grid Accent 3" w:uiPriority="73"/>
+    <w:lsdException w:name="Light Shading Accent 4" w:uiPriority="60"/>
+    <w:lsdException w:name="Light List Accent 4" w:uiPriority="61"/>
+    <w:lsdException w:name="Light Grid Accent 4" w:uiPriority="62"/>
+    <w:lsdException w:name="Medium Shading 1 Accent 4" w:uiPriority="63"/>
+    <w:lsdException w:name="Medium Shading 2 Accent 4" w:uiPriority="64"/>
+    <w:lsdException w:name="Medium List 1 Accent 4" w:uiPriority="65"/>
+    <w:lsdException w:name="Medium List 2 Accent 4" w:uiPriority="66"/>
+    <w:lsdException w:name="Medium Grid 1 Accent 4" w:uiPriority="67"/>
+    <w:lsdException w:name="Medium Grid 2 Accent 4" w:uiPriority="68"/>
+    <w:lsdException w:name="Medium Grid 3 Accent 4" w:uiPriority="69"/>
+    <w:lsdException w:name="Dark List Accent 4" w:uiPriority="70"/>
+    <w:lsdException w:name="Colorful Shading Accent 4" w:uiPriority="71"/>
+    <w:lsdException w:name="Colorful List Accent 4" w:uiPriority="72"/>
+    <w:lsdException w:name="Colorful Grid Accent 4" w:uiPriority="73"/>
+    <w:lsdException w:name="Light Shading Accent 5" w:uiPriority="60"/>
+    <w:lsdException w:name="Light List Accent 5" w:uiPriority="61"/>
+    <w:lsdException w:name="Light Grid Accent 5" w:uiPriority="62"/>
+    <w:lsdException w:name="Medium Shading 1 Accent 5" w:uiPriority="63"/>
+    <w:lsdException w:name="Medium Shading 2 Accent 5" w:uiPriority="64"/>
+    <w:lsdException w:name="Medium List 1 Accent 5" w:uiPriority="65"/>
+    <w:lsdException w:name="Medium List 2 Accent 5" w:uiPriority="66"/>
+    <w:lsdException w:name="Medium Grid 1 Accent 5" w:uiPriority="67"/>
+    <w:lsdException w:name="Medium Grid 2 Accent 5" w:uiPriority="68"/>
+    <w:lsdException w:name="Medium Grid 3 Accent 5" w:uiPriority="69"/>
+    <w:lsdException w:name="Dark List Accent 5" w:uiPriority="70"/>
+    <w:lsdException w:name="Colorful Shading Accent 5" w:uiPriority="71"/>
+    <w:lsdException w:name="Colorful List Accent 5" w:uiPriority="72"/>
+    <w:lsdException w:name="Colorful Grid Accent 5" w:uiPriority="73"/>
+    <w:lsdException w:name="Light Shading Accent 6" w:uiPriority="60"/>
+    <w:lsdException w:name="Light List Accent 6" w:uiPriority="61"/>
+    <w:lsdException w:name="Light Grid Accent 6" w:uiPriority="62"/>
+    <w:lsdException w:name="Medium Shading 1 Accent 6" w:uiPriority="63"/>
+    <w:lsdException w:name="Medium Shading 2 Accent 6" w:uiPriority="64"/>
+    <w:lsdException w:name="Medium List 1 Accent 6" w:uiPriority="65"/>
+    <w:lsdException w:name="Medium List 2 Accent 6" w:uiPriority="66"/>
+    <w:lsdException w:name="Medium Grid 1 Accent 6" w:uiPriority="67"/>
+    <w:lsdException w:name="Medium Grid 2 Accent 6" w:uiPriority="68"/>
+    <w:lsdException w:name="Medium Grid 3 Accent 6" w:uiPriority="69"/>
+    <w:lsdException w:name="Dark List Accent 6" w:uiPriority="70"/>
+    <w:lsdException w:name="Colorful Shading Accent 6" w:uiPriority="71"/>
+    <w:lsdException w:name="Colorful List Accent 6" w:uiPriority="72"/>
+    <w:lsdException w:name="Colorful Grid Accent 6" w:uiPriority="73"/>
+    <w:lsdException w:name="Subtle Emphasis" w:uiPriority="19" w:qFormat="1"/>
+    <w:lsdException w:name="Intense Emphasis" w:uiPriority="21" w:qFormat="1"/>
+    <w:lsdException w:name="Subtle Reference" w:uiPriority="31" w:qFormat="1"/>
+    <w:lsdException w:name="Intense Reference" w:uiPriority="32" w:qFormat="1"/>
+    <w:lsdException w:name="Book Title" w:uiPriority="33" w:qFormat="1"/>
+    <w:lsdException w:name="Bibliography" w:semiHidden="1" w:uiPriority="37" w:unhideWhenUsed="1"/>
+    <w:lsdException w:name="TOC Heading" w:semiHidden="1" w:uiPriority="39" w:unhideWhenUsed="1" w:qFormat="1"/>
+    <w:lsdException w:name="Plain Table 1" w:uiPriority="41"/>
+    <w:lsdException w:name="Plain Table 2" w:uiPriority="42"/>
+    <w:lsdException w:name="Plain Table 3" w:uiPriority="43"/>
+    <w:lsdException w:name="Plain Table 4" w:uiPriority="44"/>
+    <w:lsdException w:name="Plain Table 5" w:uiPriority="45"/>
+    <w:lsdException w:name="Grid Table Light" w:uiPriority="40"/>
+    <w:lsdException w:name="Grid Table 1 Light" w:uiPriority="46"/>
+    <w:lsdException w:name="Grid Table 2" w:uiPriority="47"/>
+    <w:lsdException w:name="Grid Table 3" w:uiPriority="48"/>
+    <w:lsdException w:name="Grid Table 4" w:uiPriority="49"/>
+    <w:lsdException w:name="Grid Table 5 Dark" w:uiPriority="50"/>
+    <w:lsdException w:name="Grid Table 6 Colorful" w:uiPriority="51"/>
+    <w:lsdException w:name="Grid Table 7 Colorful" w:uiPriority="52"/>
+    <w:lsdException w:name="Grid Table 1 Light Accent 1" w:uiPriority="46"/>
+    <w:lsdException w:name="Grid Table 2 Accent 1" w:uiPriority="47"/>
+    <w:lsdException w:name="Grid Table 3 Accent 1" w:uiPriority="48"/>
+    <w:lsdException w:name="Grid Table 4 Accent 1" w:uiPriority="49"/>
+    <w:lsdException w:name="Grid Table 5 Dark Accent 1" w:uiPriority="50"/>
+    <w:lsdException w:name="Grid Table 6 Colorful Accent 1" w:uiPriority="51"/>
+    <w:lsdException w:name="Grid Table 7 Colorful Accent 1" w:uiPriority="52"/>
+    <w:lsdException w:name="Grid Table 1 Light Accent 2" w:uiPriority="46"/>
+    <w:lsdException w:name="Grid Table 2 Accent 2" w:uiPriority="47"/>
+    <w:lsdException w:name="Grid Table 3 Accent 2" w:uiPriority="48"/>
+    <w:lsdException w:name="Grid Table 4 Accent 2" w:uiPriority="49"/>
+    <w:lsdException w:name="Grid Table 5 Dark Accent 2" w:uiPriority="50"/>
+    <w:lsdException w:name="Grid Table 6 Colorful Accent 2" w:uiPriority="51"/>
+    <w:lsdException w:name="Grid Table 7 Colorful Accent 2" w:uiPriority="52"/>
+    <w:lsdException w:name="Grid Table 1 Light Accent 3" w:uiPriority="46"/>
+    <w:lsdException w:name="Grid Table 2 Accent 3" w:uiPriority="47"/>
+    <w:lsdException w:name="Grid Table 3 Accent 3" w:uiPriority="48"/>
+    <w:lsdException w:name="Grid Table 4 Accent 3" w:uiPriority="49"/>
+    <w:lsdException w:name="Grid Table 5 Dark Accent 3" w:uiPriority="50"/>
+    <w:lsdException w:name="Grid Table 6 Colorful Accent 3" w:uiPriority="51"/>
+    <w:lsdException w:name="Grid Table 7 Colorful Accent 3" w:uiPriority="52"/>
+    <w:lsdException w:name="Grid Table 1 Light Accent 4" w:uiPriority="46"/>
+    <w:lsdException w:name="Grid Table 2 Accent 4" w:uiPriority="47"/>
+    <w:lsdException w:name="Grid Table 3 Accent 4" w:uiPriority="48"/>
+    <w:lsdException w:name="Grid Table 4 Accent 4" w:uiPriority="49"/>
+    <w:lsdException w:name="Grid Table 5 Dark Accent 4" w:uiPriority="50"/>
+    <w:lsdException w:name="Grid Table 6 Colorful Accent 4" w:uiPriority="51"/>
+    <w:lsdException w:name="Grid Table 7 Colorful Accent 4" w:uiPriority="52"/>
+    <w:lsdException w:name="Grid Table 1 Light Accent 5" w:uiPriority="46"/>
+    <w:lsdException w:name="Grid Table 2 Accent 5" w:uiPriority="47"/>
+    <w:lsdException w:name="Grid Table 3 Accent 5" w:uiPriority="48"/>
+    <w:lsdException w:name="Grid Table 4 Accent 5" w:uiPriority="49"/>
+    <w:lsdException w:name="Grid Table 5 Dark Accent 5" w:uiPriority="50"/>
+    <w:lsdException w:name="Grid Table 6 Colorful Accent 5" w:uiPriority="51"/>
+    <w:lsdException w:name="Grid Table 7 Colorful Accent 5" w:uiPriority="52"/>
+    <w:lsdException w:name="Grid Table 1 Light Accent 6" w:uiPriority="46"/>
+    <w:lsdException w:name="Grid Table 2 Accent 6" w:uiPriority="47"/>
+    <w:lsdException w:name="Grid Table 3 Accent 6" w:uiPriority="48"/>
+    <w:lsdException w:name="Grid Table 4 Accent 6" w:uiPriority="49"/>
+    <w:lsdException w:name="Grid Table 5 Dark Accent 6" w:uiPriority="50"/>
+    <w:lsdException w:name="Grid Table 6 Colorful Accent 6" w:uiPriority="51"/>
+    <w:lsdException w:name="Grid Table 7 Colorful Accent 6" w:uiPriority="52"/>
+    <w:lsdException w:name="List Table 1 Light" w:uiPriority="46"/>
+    <w:lsdException w:name="List Table 2" w:uiPriority="47"/>
+    <w:lsdException w:name="List Table 3" w:uiPriority="48"/>
+    <w:lsdException w:name="List Table 4" w:uiPriority="49"/>
+    <w:lsdException w:name="List Table 5 Dark" w:uiPriority="50"/>
+    <w:lsdException w:name="List Table 6 Colorful" w:uiPriority="51"/>
+    <w:lsdException w:name="List Table 7 Colorful" w:uiPriority="52"/>
+    <w:lsdException w:name="List Table 1 Light Accent 1" w:uiPriority="46"/>
+    <w:lsdException w:name="List Table 2 Accent 1" w:uiPriority="47"/>
+    <w:lsdException w:name="List Table 3 Accent 1" w:uiPriority="48"/>
+    <w:lsdException w:name="List Table 4 Accent 1" w:uiPriority="49"/>
+    <w:lsdException w:name="List Table 5 Dark Accent 1" w:uiPriority="50"/>
+    <w:lsdException w:name="List Table 6 Colorful Accent 1" w:uiPriority="51"/>
+    <w:lsdException w:name="List Table 7 Colorful Accent 1" w:uiPriority="52"/>
+    <w:lsdException w:name="List Table 1 Light Accent 2" w:uiPriority="46"/>
+    <w:lsdException w:name="List Table 2 Accent 2" w:uiPriority="47"/>
+    <w:lsdException w:name="List Table 3 Accent 2" w:uiPriority="48"/>
+    <w:lsdException w:name="List Table 4 Accent 2" w:uiPriority="49"/>
+    <w:lsdException w:name="List Table 5 Dark Accent 2" w:uiPriority="50"/>
+    <w:lsdException w:name="List Table 6 Colorful Accent 2" w:uiPriority="51"/>
+    <w:lsdException w:name="List Table 7 Colorful Accent 2" w:uiPriority="52"/>
+    <w:lsdException w:name="List Table 1 Light Accent 3" w:uiPriority="46"/>
+    <w:lsdException w:name="List Table 2 Accent 3" w:uiPriority="47"/>
+    <w:lsdException w:name="List Table 3 Accent 3" w:uiPriority="48"/>
+    <w:lsdException w:name="List Table 4 Accent 3" w:uiPriority="49"/>
+    <w:lsdException w:name="List Table 5 Dark Accent 3" w:uiPriority="50"/>
+    <w:lsdException w:name="List Table 6 Colorful Accent 3" w:uiPriority="51"/>
+    <w:lsdException w:name="List Table 7 Colorful Accent 3" w:uiPriority="52"/>
+    <w:lsdException w:name="List Table 1 Light Accent 4" w:uiPriority="46"/>
+    <w:lsdException w:name="List Table 2 Accent 4" w:uiPriority="47"/>
+    <w:lsdException w:name="List Table 3 Accent 4" w:uiPriority="48"/>
+    <w:lsdException w:name="List Table 4 Accent 4" w:uiPriority="49"/>
+    <w:lsdException w:name="List Table 5 Dark Accent 4" w:uiPriority="50"/>
+    <w:lsdException w:name="List Table 6 Colorful Accent 4" w:uiPriority="51"/>
+    <w:lsdException w:name="List Table 7 Colorful Accent 4" w:uiPriority="52"/>
+    <w:lsdException w:name="List Table 1 Light Accent 5" w:uiPriority="46"/>
+    <w:lsdException w:name="List Table 2 Accent 5" w:uiPriority="47"/>
+    <w:lsdException w:name="List Table 3 Accent 5" w:uiPriority="48"/>
+    <w:lsdException w:name="List Table 4 Accent 5" w:uiPriority="49"/>
+    <w:lsdException w:name="List Table 5 Dark Accent 5" w:uiPriority="50"/>
+    <w:lsdException w:name="List Table 6 Colorful Accent 5" w:uiPriority="51"/>
+    <w:lsdException w:name="List Table 7 Colorful Accent 5" w:uiPriority="52"/>
+    <w:lsdException w:name="List Table 1 Light Accent 6" w:uiPriority="46"/>
+    <w:lsdException w:name="List Table 2 Accent 6" w:uiPriority="47"/>
+    <w:lsdException w:name="List Table 3 Accent 6" w:uiPriority="48"/>
+    <w:lsdException w:name="List Table 4 Accent 6" w:uiPriority="49"/>
+    <w:lsdException w:name="List Table 5 Dark Accent 6" w:uiPriority="50"/>
+    <w:lsdException w:name="List Table 6 Colorful Accent 6" w:uiPriority="51"/>
+    <w:lsdException w:name="List Table 7 Colorful Accent 6" w:uiPriority="52"/>
+  </w:latentStyles>
+  <w:style w:type="paragraph" w:default="1" w:styleId="Normal">
+    <w:name w:val="Normal"/>
+    <w:qFormat/>
+  </w:style>
+  <w:style w:type="character" w:default="1" w:styleId="DefaultParagraphFont">
+    <w:name w:val="Default Paragraph Font"/>
+    <w:uiPriority w:val="1"/>
+    <w:semiHidden/>
+    <w:unhideWhenUsed/>
+  </w:style>
+  <w:style w:type="table" w:default="1" w:styleId="TableNormal">
+    <w:name w:val="Normal Table"/>
+    <w:uiPriority w:val="99"/>
+    <w:semiHidden/>
+    <w:unhideWhenUsed/>
+    <w:tblPr>
+      <w:tblInd w:w="0" w:type="dxa"/>
+      <w:tblCellMar>
+        <w:top w:w="0" w:type="dxa"/>
+        <w:left w:w="108" w:type="dxa"/>
+        <w:bottom w:w="0" w:type="dxa"/>
+        <w:right w:w="108" w:type="dxa"/>
+      </w:tblCellMar>
+    </w:tblPr>
+  </w:style>
+  <w:style w:type="numbering" w:default="1" w:styleId="NoList">
+    <w:name w:val="No List"/>
+    <w:uiPriority w:val="99"/>
+    <w:semiHidden/>
+    <w:unhideWhenUsed/>
+  </w:style>
+  <w:style w:type="character" w:styleId="PlaceholderText">
+    <w:name w:val="Placeholder Text"/>
+    <w:basedOn w:val="DefaultParagraphFont"/>
+    <w:uiPriority w:val="99"/>
+    <w:semiHidden/>
+    <w:rsid w:val="00BA0416"/>
+    <w:rPr>
+      <w:color w:val="808080"/>
+    </w:rPr>
+  </w:style>
+</w:styles>
+</file>
+
+<file path=word/glossary/webSettings.xml><?xml version="1.0" encoding="utf-8"?>
+<w:webSettings xmlns:mc="http://schemas.openxmlformats.org/markup-compatibility/2006" xmlns:r="http://schemas.openxmlformats.org/officeDocument/2006/relationships" xmlns:w="http://schemas.openxmlformats.org/wordprocessingml/2006/main" xmlns:w14="http://schemas.microsoft.com/office/word/2010/wordml" xmlns:w15="http://schemas.microsoft.com/office/word/2012/wordml" mc:Ignorable="w14 w15">
+  <w:optimizeForBrowser/>
+  <w:allowPNG/>
+</w:webSettings>
 </file>
 
 <file path=word/theme/theme1.xml><?xml version="1.0" encoding="utf-8"?>
@@ -7054,4 +9341,16 @@
     </a:ext>
   </a:extLst>
 </a:theme>
+</file>
+
+<file path=customXml/item1.xml><?xml version="1.0" encoding="utf-8"?>
+<b:Sources xmlns:b="http://schemas.openxmlformats.org/officeDocument/2006/bibliography" xmlns="http://schemas.openxmlformats.org/officeDocument/2006/bibliography" SelectedStyle="\APASixthEditionOfficeOnline.xsl" StyleName="APA" Version="6"/>
+</file>
+
+<file path=customXml/itemProps1.xml><?xml version="1.0" encoding="utf-8"?>
+<ds:datastoreItem xmlns:ds="http://schemas.openxmlformats.org/officeDocument/2006/customXml" ds:itemID="{29345B3D-5CB7-4E37-9AFD-8DA87312CC83}">
+  <ds:schemaRefs>
+    <ds:schemaRef ds:uri="http://schemas.openxmlformats.org/officeDocument/2006/bibliography"/>
+  </ds:schemaRefs>
+</ds:datastoreItem>
 </file>
</xml_diff>

<commit_message>
penambahan materi uji simultan
</commit_message>
<xml_diff>
--- a/PROSKRIP/BAB_III.docx
+++ b/PROSKRIP/BAB_III.docx
@@ -809,18 +809,7 @@
                 <w:szCs w:val="24"/>
                 <w:lang w:val="en-US"/>
               </w:rPr>
-              <w:t>Pengu</w:t>
-            </w:r>
-            <w:r>
-              <w:rPr>
-                <w:rFonts w:ascii="Times New Roman" w:hAnsi="Times New Roman" w:cs="Times New Roman"/>
-                <w:b/>
-                <w:color w:val="000000" w:themeColor="text1"/>
-                <w:sz w:val="24"/>
-                <w:szCs w:val="24"/>
-                <w:lang w:val="en-US"/>
-              </w:rPr>
-              <w:t>kuran</w:t>
+              <w:t>Pengukuran</w:t>
             </w:r>
           </w:p>
         </w:tc>
@@ -1312,16 +1301,7 @@
                         <w:sz w:val="24"/>
                         <w:szCs w:val="24"/>
                       </w:rPr>
-                      <m:t>La</m:t>
-                    </m:r>
-                    <m:r>
-                      <w:rPr>
-                        <w:rFonts w:ascii="Cambria Math" w:hAnsi="Cambria Math" w:cs="Times New Roman"/>
-                        <w:color w:val="000000" w:themeColor="text1"/>
-                        <w:sz w:val="24"/>
-                        <w:szCs w:val="24"/>
-                      </w:rPr>
-                      <m:t>ba Setelah Pajak</m:t>
+                      <m:t>Laba Setelah Pajak</m:t>
                     </m:r>
                   </m:num>
                   <m:den>
@@ -4444,8 +4424,6 @@
         </w:rPr>
         <w:t>:</w:t>
       </w:r>
-      <w:bookmarkStart w:id="0" w:name="_GoBack"/>
-      <w:bookmarkEnd w:id="0"/>
       <w:r>
         <w:rPr>
           <w:rFonts w:ascii="Times New Roman" w:hAnsi="Times New Roman" w:cs="Times New Roman"/>
@@ -6552,7 +6530,61 @@
           <w:szCs w:val="24"/>
           <w:lang w:val="en-US"/>
         </w:rPr>
-        <w:t>Tujuan pengujian ini adalah untuk mengetahui apakah masingmasing variable independen mempengaruhi variable dependen secara signifikan. Pengujian dilakukan dengan uji t dengan t-test, yaitu membandingk</w:t>
+        <w:t>Tujuan pengujian ini adalah untuk mengetahui apakah masing</w:t>
+      </w:r>
+      <w:r>
+        <w:rPr>
+          <w:rFonts w:ascii="Times New Roman" w:hAnsi="Times New Roman" w:cs="Times New Roman"/>
+          <w:sz w:val="24"/>
+          <w:szCs w:val="24"/>
+          <w:lang w:val="en-US"/>
+        </w:rPr>
+        <w:t>-</w:t>
+      </w:r>
+      <w:r>
+        <w:rPr>
+          <w:rFonts w:ascii="Times New Roman" w:hAnsi="Times New Roman" w:cs="Times New Roman"/>
+          <w:sz w:val="24"/>
+          <w:szCs w:val="24"/>
+          <w:lang w:val="en-US"/>
+        </w:rPr>
+        <w:t>masing variab</w:t>
+      </w:r>
+      <w:r>
+        <w:rPr>
+          <w:rFonts w:ascii="Times New Roman" w:hAnsi="Times New Roman" w:cs="Times New Roman"/>
+          <w:sz w:val="24"/>
+          <w:szCs w:val="24"/>
+          <w:lang w:val="en-US"/>
+        </w:rPr>
+        <w:t>e</w:t>
+      </w:r>
+      <w:r>
+        <w:rPr>
+          <w:rFonts w:ascii="Times New Roman" w:hAnsi="Times New Roman" w:cs="Times New Roman"/>
+          <w:sz w:val="24"/>
+          <w:szCs w:val="24"/>
+          <w:lang w:val="en-US"/>
+        </w:rPr>
+        <w:t>l independen mempengaruhi variab</w:t>
+      </w:r>
+      <w:r>
+        <w:rPr>
+          <w:rFonts w:ascii="Times New Roman" w:hAnsi="Times New Roman" w:cs="Times New Roman"/>
+          <w:sz w:val="24"/>
+          <w:szCs w:val="24"/>
+          <w:lang w:val="en-US"/>
+        </w:rPr>
+        <w:t>el</w:t>
+      </w:r>
+      <w:r>
+        <w:rPr>
+          <w:rFonts w:ascii="Times New Roman" w:hAnsi="Times New Roman" w:cs="Times New Roman"/>
+          <w:sz w:val="24"/>
+          <w:szCs w:val="24"/>
+          <w:lang w:val="en-US"/>
+        </w:rPr>
+        <w:t xml:space="preserve"> dependen secara signifikan. Pengujian dilakukan dengan uji t dengan t-test, yaitu membandingk</w:t>
       </w:r>
       <w:r>
         <w:rPr>
@@ -6580,6 +6612,303 @@
           <w:lang w:val="en-US"/>
         </w:rPr>
         <w:t>.</w:t>
+      </w:r>
+      <w:r>
+        <w:rPr>
+          <w:rFonts w:ascii="Times New Roman" w:hAnsi="Times New Roman" w:cs="Times New Roman"/>
+          <w:sz w:val="24"/>
+          <w:szCs w:val="24"/>
+          <w:lang w:val="en-US"/>
+        </w:rPr>
+        <w:t xml:space="preserve"> Uji t dilakukan untuk menguji hipotesis 1 sampai </w:t>
+      </w:r>
+      <w:r>
+        <w:rPr>
+          <w:rFonts w:ascii="Times New Roman" w:hAnsi="Times New Roman" w:cs="Times New Roman"/>
+          <w:sz w:val="24"/>
+          <w:szCs w:val="24"/>
+          <w:lang w:val="en-US"/>
+        </w:rPr>
+        <w:t>den</w:t>
+      </w:r>
+      <w:r>
+        <w:rPr>
+          <w:rFonts w:ascii="Times New Roman" w:hAnsi="Times New Roman" w:cs="Times New Roman"/>
+          <w:sz w:val="24"/>
+          <w:szCs w:val="24"/>
+          <w:lang w:val="en-US"/>
+        </w:rPr>
+        <w:t>g</w:t>
+      </w:r>
+      <w:r>
+        <w:rPr>
+          <w:rFonts w:ascii="Times New Roman" w:hAnsi="Times New Roman" w:cs="Times New Roman"/>
+          <w:sz w:val="24"/>
+          <w:szCs w:val="24"/>
+          <w:lang w:val="en-US"/>
+        </w:rPr>
+        <w:t>an</w:t>
+      </w:r>
+      <w:r>
+        <w:rPr>
+          <w:rFonts w:ascii="Times New Roman" w:hAnsi="Times New Roman" w:cs="Times New Roman"/>
+          <w:sz w:val="24"/>
+          <w:szCs w:val="24"/>
+          <w:lang w:val="en-US"/>
+        </w:rPr>
+        <w:t xml:space="preserve"> hipotesis 3, dengan langkah-langkah pengujian seb</w:t>
+      </w:r>
+      <w:r>
+        <w:rPr>
+          <w:rFonts w:ascii="Times New Roman" w:hAnsi="Times New Roman" w:cs="Times New Roman"/>
+          <w:sz w:val="24"/>
+          <w:szCs w:val="24"/>
+          <w:lang w:val="en-US"/>
+        </w:rPr>
+        <w:t>ag</w:t>
+      </w:r>
+      <w:r>
+        <w:rPr>
+          <w:rFonts w:ascii="Times New Roman" w:hAnsi="Times New Roman" w:cs="Times New Roman"/>
+          <w:sz w:val="24"/>
+          <w:szCs w:val="24"/>
+          <w:lang w:val="en-US"/>
+        </w:rPr>
+        <w:t>ai berikut:</w:t>
+      </w:r>
+    </w:p>
+    <w:p>
+      <w:pPr>
+        <w:pStyle w:val="NoSpacing"/>
+        <w:numPr>
+          <w:ilvl w:val="0"/>
+          <w:numId w:val="10"/>
+        </w:numPr>
+        <w:spacing w:line="480" w:lineRule="auto"/>
+        <w:ind w:left="360"/>
+        <w:jc w:val="both"/>
+        <w:rPr>
+          <w:rFonts w:ascii="Times New Roman" w:hAnsi="Times New Roman" w:cs="Times New Roman"/>
+          <w:sz w:val="24"/>
+          <w:szCs w:val="24"/>
+          <w:lang w:val="en-US"/>
+        </w:rPr>
+      </w:pPr>
+      <w:r>
+        <w:rPr>
+          <w:rFonts w:ascii="Times New Roman" w:hAnsi="Times New Roman" w:cs="Times New Roman"/>
+          <w:sz w:val="24"/>
+          <w:szCs w:val="24"/>
+          <w:lang w:val="en-US"/>
+        </w:rPr>
+        <w:t>Menentukan hipotesis</w:t>
+      </w:r>
+    </w:p>
+    <w:p>
+      <w:pPr>
+        <w:pStyle w:val="NoSpacing"/>
+        <w:numPr>
+          <w:ilvl w:val="0"/>
+          <w:numId w:val="10"/>
+        </w:numPr>
+        <w:spacing w:line="480" w:lineRule="auto"/>
+        <w:ind w:left="360"/>
+        <w:jc w:val="both"/>
+        <w:rPr>
+          <w:rFonts w:ascii="Times New Roman" w:hAnsi="Times New Roman" w:cs="Times New Roman"/>
+          <w:sz w:val="24"/>
+          <w:szCs w:val="24"/>
+          <w:lang w:val="en-US"/>
+        </w:rPr>
+      </w:pPr>
+      <w:r>
+        <w:rPr>
+          <w:rFonts w:ascii="Times New Roman" w:hAnsi="Times New Roman" w:cs="Times New Roman"/>
+          <w:sz w:val="24"/>
+          <w:szCs w:val="24"/>
+          <w:lang w:val="en-US"/>
+        </w:rPr>
+        <w:t>Menentukan tingkat signifikansi</w:t>
+      </w:r>
+    </w:p>
+    <w:p>
+      <w:pPr>
+        <w:pStyle w:val="NoSpacing"/>
+        <w:numPr>
+          <w:ilvl w:val="0"/>
+          <w:numId w:val="10"/>
+        </w:numPr>
+        <w:spacing w:line="480" w:lineRule="auto"/>
+        <w:ind w:left="360"/>
+        <w:jc w:val="both"/>
+        <w:rPr>
+          <w:rFonts w:ascii="Times New Roman" w:hAnsi="Times New Roman" w:cs="Times New Roman"/>
+          <w:sz w:val="24"/>
+          <w:szCs w:val="24"/>
+          <w:lang w:val="en-US"/>
+        </w:rPr>
+      </w:pPr>
+      <w:r>
+        <w:rPr>
+          <w:rFonts w:ascii="Times New Roman" w:hAnsi="Times New Roman" w:cs="Times New Roman"/>
+          <w:sz w:val="24"/>
+          <w:szCs w:val="24"/>
+          <w:lang w:val="en-US"/>
+        </w:rPr>
+        <w:t xml:space="preserve">Menentukan </w:t>
+      </w:r>
+      <w:r>
+        <w:rPr>
+          <w:rFonts w:ascii="Times New Roman" w:hAnsi="Times New Roman" w:cs="Times New Roman"/>
+          <w:sz w:val="24"/>
+          <w:szCs w:val="24"/>
+          <w:lang w:val="en-US"/>
+        </w:rPr>
+        <w:t>besarnya t-</w:t>
+      </w:r>
+      <w:r>
+        <w:rPr>
+          <w:rFonts w:ascii="Times New Roman" w:hAnsi="Times New Roman" w:cs="Times New Roman"/>
+          <w:sz w:val="24"/>
+          <w:szCs w:val="24"/>
+          <w:lang w:val="en-US"/>
+        </w:rPr>
+        <w:t>hitung yaitu dengan menggunakan rumus:</w:t>
+      </w:r>
+    </w:p>
+    <w:p>
+      <w:pPr>
+        <w:pStyle w:val="NoSpacing"/>
+        <w:numPr>
+          <w:ilvl w:val="0"/>
+          <w:numId w:val="10"/>
+        </w:numPr>
+        <w:spacing w:line="480" w:lineRule="auto"/>
+        <w:ind w:left="360"/>
+        <w:jc w:val="both"/>
+        <w:rPr>
+          <w:rFonts w:ascii="Times New Roman" w:hAnsi="Times New Roman" w:cs="Times New Roman"/>
+          <w:sz w:val="24"/>
+          <w:szCs w:val="24"/>
+          <w:lang w:val="en-US"/>
+        </w:rPr>
+      </w:pPr>
+      <w:r>
+        <w:rPr>
+          <w:rFonts w:ascii="Times New Roman" w:hAnsi="Times New Roman" w:cs="Times New Roman"/>
+          <w:sz w:val="24"/>
+          <w:szCs w:val="24"/>
+          <w:lang w:val="en-US"/>
+        </w:rPr>
+        <w:t xml:space="preserve">Menentukan </w:t>
+      </w:r>
+      <w:r>
+        <w:rPr>
+          <w:rFonts w:ascii="Times New Roman" w:hAnsi="Times New Roman" w:cs="Times New Roman"/>
+          <w:sz w:val="24"/>
+          <w:szCs w:val="24"/>
+          <w:lang w:val="en-US"/>
+        </w:rPr>
+        <w:t>t-</w:t>
+      </w:r>
+      <w:r>
+        <w:rPr>
+          <w:rFonts w:ascii="Times New Roman" w:hAnsi="Times New Roman" w:cs="Times New Roman"/>
+          <w:sz w:val="24"/>
+          <w:szCs w:val="24"/>
+          <w:lang w:val="en-US"/>
+        </w:rPr>
+        <w:t>tabel</w:t>
+      </w:r>
+    </w:p>
+    <w:p>
+      <w:pPr>
+        <w:pStyle w:val="NoSpacing"/>
+        <w:numPr>
+          <w:ilvl w:val="0"/>
+          <w:numId w:val="10"/>
+        </w:numPr>
+        <w:spacing w:line="480" w:lineRule="auto"/>
+        <w:ind w:left="360"/>
+        <w:jc w:val="both"/>
+        <w:rPr>
+          <w:rFonts w:ascii="Times New Roman" w:hAnsi="Times New Roman" w:cs="Times New Roman"/>
+          <w:sz w:val="24"/>
+          <w:szCs w:val="24"/>
+          <w:lang w:val="en-US"/>
+        </w:rPr>
+      </w:pPr>
+      <w:r>
+        <w:rPr>
+          <w:rFonts w:ascii="Times New Roman" w:hAnsi="Times New Roman" w:cs="Times New Roman"/>
+          <w:sz w:val="24"/>
+          <w:szCs w:val="24"/>
+          <w:lang w:val="en-US"/>
+        </w:rPr>
+        <w:t>Kriteria pengujian</w:t>
+      </w:r>
+    </w:p>
+    <w:p>
+      <w:pPr>
+        <w:pStyle w:val="NoSpacing"/>
+        <w:numPr>
+          <w:ilvl w:val="0"/>
+          <w:numId w:val="10"/>
+        </w:numPr>
+        <w:spacing w:line="480" w:lineRule="auto"/>
+        <w:ind w:left="360"/>
+        <w:jc w:val="both"/>
+        <w:rPr>
+          <w:rFonts w:ascii="Times New Roman" w:hAnsi="Times New Roman" w:cs="Times New Roman"/>
+          <w:sz w:val="24"/>
+          <w:szCs w:val="24"/>
+          <w:lang w:val="en-US"/>
+        </w:rPr>
+      </w:pPr>
+      <w:r>
+        <w:rPr>
+          <w:rFonts w:ascii="Times New Roman" w:hAnsi="Times New Roman" w:cs="Times New Roman"/>
+          <w:sz w:val="24"/>
+          <w:szCs w:val="24"/>
+          <w:lang w:val="en-US"/>
+        </w:rPr>
+        <w:t>Membandingkan t</w:t>
+      </w:r>
+      <w:r>
+        <w:rPr>
+          <w:rFonts w:ascii="Times New Roman" w:hAnsi="Times New Roman" w:cs="Times New Roman"/>
+          <w:sz w:val="24"/>
+          <w:szCs w:val="24"/>
+          <w:lang w:val="en-US"/>
+        </w:rPr>
+        <w:t>-hitung dengan t-</w:t>
+      </w:r>
+      <w:r>
+        <w:rPr>
+          <w:rFonts w:ascii="Times New Roman" w:hAnsi="Times New Roman" w:cs="Times New Roman"/>
+          <w:sz w:val="24"/>
+          <w:szCs w:val="24"/>
+          <w:lang w:val="en-US"/>
+        </w:rPr>
+        <w:t>tabel = t/2 (n-k-</w:t>
+      </w:r>
+      <w:r>
+        <w:rPr>
+          <w:rFonts w:ascii="Times New Roman" w:hAnsi="Times New Roman" w:cs="Times New Roman"/>
+          <w:sz w:val="24"/>
+          <w:szCs w:val="24"/>
+          <w:lang w:val="en-US"/>
+        </w:rPr>
+        <w:t>1</w:t>
+      </w:r>
+      <w:r>
+        <w:rPr>
+          <w:rFonts w:ascii="Times New Roman" w:hAnsi="Times New Roman" w:cs="Times New Roman"/>
+          <w:sz w:val="24"/>
+          <w:szCs w:val="24"/>
+          <w:lang w:val="en-US"/>
+        </w:rPr>
+        <w:t>):</w:t>
       </w:r>
     </w:p>
     <w:p>
@@ -6642,7 +6971,79 @@
           <w:szCs w:val="24"/>
           <w:lang w:val="en-US"/>
         </w:rPr>
-        <w:t>Pengujian ini bertujuan untuk mengetahui apakah variablevariabel independen secara simultan atau nersama-sama mempengaruhi variable dependen. Pengujian ini menggunakan uji F yaitu perbandi</w:t>
+        <w:t>Pengujian ini bertujuan untuk mengetahui apakah variab</w:t>
+      </w:r>
+      <w:r>
+        <w:rPr>
+          <w:rFonts w:ascii="Times New Roman" w:hAnsi="Times New Roman" w:cs="Times New Roman"/>
+          <w:sz w:val="24"/>
+          <w:szCs w:val="24"/>
+          <w:lang w:val="en-US"/>
+        </w:rPr>
+        <w:t>e</w:t>
+      </w:r>
+      <w:r>
+        <w:rPr>
+          <w:rFonts w:ascii="Times New Roman" w:hAnsi="Times New Roman" w:cs="Times New Roman"/>
+          <w:sz w:val="24"/>
+          <w:szCs w:val="24"/>
+          <w:lang w:val="en-US"/>
+        </w:rPr>
+        <w:t>l</w:t>
+      </w:r>
+      <w:r>
+        <w:rPr>
+          <w:rFonts w:ascii="Times New Roman" w:hAnsi="Times New Roman" w:cs="Times New Roman"/>
+          <w:sz w:val="24"/>
+          <w:szCs w:val="24"/>
+          <w:lang w:val="en-US"/>
+        </w:rPr>
+        <w:t>-</w:t>
+      </w:r>
+      <w:r>
+        <w:rPr>
+          <w:rFonts w:ascii="Times New Roman" w:hAnsi="Times New Roman" w:cs="Times New Roman"/>
+          <w:sz w:val="24"/>
+          <w:szCs w:val="24"/>
+          <w:lang w:val="en-US"/>
+        </w:rPr>
+        <w:t xml:space="preserve">variabel independen secara simultan atau </w:t>
+      </w:r>
+      <w:r>
+        <w:rPr>
+          <w:rFonts w:ascii="Times New Roman" w:hAnsi="Times New Roman" w:cs="Times New Roman"/>
+          <w:sz w:val="24"/>
+          <w:szCs w:val="24"/>
+          <w:lang w:val="en-US"/>
+        </w:rPr>
+        <w:t>b</w:t>
+      </w:r>
+      <w:r>
+        <w:rPr>
+          <w:rFonts w:ascii="Times New Roman" w:hAnsi="Times New Roman" w:cs="Times New Roman"/>
+          <w:sz w:val="24"/>
+          <w:szCs w:val="24"/>
+          <w:lang w:val="en-US"/>
+        </w:rPr>
+        <w:t>ersama-sama mempengaruhi variab</w:t>
+      </w:r>
+      <w:r>
+        <w:rPr>
+          <w:rFonts w:ascii="Times New Roman" w:hAnsi="Times New Roman" w:cs="Times New Roman"/>
+          <w:sz w:val="24"/>
+          <w:szCs w:val="24"/>
+          <w:lang w:val="en-US"/>
+        </w:rPr>
+        <w:t>el</w:t>
+      </w:r>
+      <w:r>
+        <w:rPr>
+          <w:rFonts w:ascii="Times New Roman" w:hAnsi="Times New Roman" w:cs="Times New Roman"/>
+          <w:sz w:val="24"/>
+          <w:szCs w:val="24"/>
+          <w:lang w:val="en-US"/>
+        </w:rPr>
+        <w:t xml:space="preserve"> dependen. Pengujian ini menggunakan uji F yaitu perbandi</w:t>
       </w:r>
       <w:r>
         <w:rPr>
@@ -6652,6 +7053,911 @@
           <w:lang w:val="en-US"/>
         </w:rPr>
         <w:t>ngan antara F hitung dan F tabel</w:t>
+      </w:r>
+      <w:r>
+        <w:rPr>
+          <w:rFonts w:ascii="Times New Roman" w:hAnsi="Times New Roman" w:cs="Times New Roman"/>
+          <w:sz w:val="24"/>
+          <w:szCs w:val="24"/>
+          <w:lang w:val="en-US"/>
+        </w:rPr>
+        <w:t>.</w:t>
+      </w:r>
+      <w:r>
+        <w:rPr>
+          <w:rFonts w:ascii="Times New Roman" w:hAnsi="Times New Roman" w:cs="Times New Roman"/>
+          <w:sz w:val="24"/>
+          <w:szCs w:val="24"/>
+          <w:lang w:val="en-US"/>
+        </w:rPr>
+        <w:t xml:space="preserve"> Untuk melakukan uji F maka langkah-langkah pengujiannya adalah sebagai berikut:</w:t>
+      </w:r>
+    </w:p>
+    <w:p>
+      <w:pPr>
+        <w:pStyle w:val="NoSpacing"/>
+        <w:numPr>
+          <w:ilvl w:val="0"/>
+          <w:numId w:val="11"/>
+        </w:numPr>
+        <w:spacing w:line="480" w:lineRule="auto"/>
+        <w:ind w:left="360"/>
+        <w:jc w:val="both"/>
+        <w:rPr>
+          <w:rFonts w:ascii="Times New Roman" w:hAnsi="Times New Roman" w:cs="Times New Roman"/>
+          <w:sz w:val="24"/>
+          <w:szCs w:val="24"/>
+          <w:lang w:val="en-US"/>
+        </w:rPr>
+      </w:pPr>
+      <w:r>
+        <w:rPr>
+          <w:rFonts w:ascii="Times New Roman" w:hAnsi="Times New Roman" w:cs="Times New Roman"/>
+          <w:sz w:val="24"/>
+          <w:szCs w:val="24"/>
+          <w:lang w:val="en-US"/>
+        </w:rPr>
+        <w:t>Merumuskan hipotesis</w:t>
+      </w:r>
+    </w:p>
+    <w:p>
+      <w:pPr>
+        <w:pStyle w:val="NoSpacing"/>
+        <w:spacing w:line="480" w:lineRule="auto"/>
+        <w:ind w:left="360"/>
+        <w:jc w:val="both"/>
+        <w:rPr>
+          <w:rFonts w:ascii="Times New Roman" w:hAnsi="Times New Roman" w:cs="Times New Roman"/>
+          <w:sz w:val="24"/>
+          <w:szCs w:val="24"/>
+          <w:lang w:val="en-US"/>
+        </w:rPr>
+      </w:pPr>
+      <w:r>
+        <w:rPr>
+          <w:rFonts w:ascii="Times New Roman" w:hAnsi="Times New Roman" w:cs="Times New Roman"/>
+          <w:sz w:val="24"/>
+          <w:szCs w:val="24"/>
+          <w:lang w:val="en-US"/>
+        </w:rPr>
+        <w:t>Ho:</w:t>
+      </w:r>
+      <w:r>
+        <w:rPr>
+          <w:rFonts w:ascii="Times New Roman" w:hAnsi="Times New Roman" w:cs="Times New Roman"/>
+          <w:sz w:val="24"/>
+          <w:szCs w:val="24"/>
+          <w:lang w:val="en-US"/>
+        </w:rPr>
+        <w:t xml:space="preserve"> b</w:t>
+      </w:r>
+      <w:r>
+        <w:rPr>
+          <w:rFonts w:ascii="Times New Roman" w:hAnsi="Times New Roman" w:cs="Times New Roman"/>
+          <w:sz w:val="24"/>
+          <w:szCs w:val="24"/>
+          <w:vertAlign w:val="subscript"/>
+          <w:lang w:val="en-US"/>
+        </w:rPr>
+        <w:t>1</w:t>
+      </w:r>
+      <w:r>
+        <w:rPr>
+          <w:rFonts w:ascii="Times New Roman" w:hAnsi="Times New Roman" w:cs="Times New Roman"/>
+          <w:sz w:val="24"/>
+          <w:szCs w:val="24"/>
+          <w:lang w:val="en-US"/>
+        </w:rPr>
+        <w:t>, b</w:t>
+      </w:r>
+      <w:r>
+        <w:rPr>
+          <w:rFonts w:ascii="Times New Roman" w:hAnsi="Times New Roman" w:cs="Times New Roman"/>
+          <w:sz w:val="24"/>
+          <w:szCs w:val="24"/>
+          <w:vertAlign w:val="subscript"/>
+          <w:lang w:val="en-US"/>
+        </w:rPr>
+        <w:t>2</w:t>
+      </w:r>
+      <w:r>
+        <w:rPr>
+          <w:rFonts w:ascii="Times New Roman" w:hAnsi="Times New Roman" w:cs="Times New Roman"/>
+          <w:sz w:val="24"/>
+          <w:szCs w:val="24"/>
+          <w:lang w:val="en-US"/>
+        </w:rPr>
+        <w:t>, b</w:t>
+      </w:r>
+      <w:r>
+        <w:rPr>
+          <w:rFonts w:ascii="Times New Roman" w:hAnsi="Times New Roman" w:cs="Times New Roman"/>
+          <w:sz w:val="24"/>
+          <w:szCs w:val="24"/>
+          <w:vertAlign w:val="subscript"/>
+          <w:lang w:val="en-US"/>
+        </w:rPr>
+        <w:t>3</w:t>
+      </w:r>
+      <w:r>
+        <w:rPr>
+          <w:rFonts w:ascii="Times New Roman" w:hAnsi="Times New Roman" w:cs="Times New Roman"/>
+          <w:sz w:val="24"/>
+          <w:szCs w:val="24"/>
+          <w:lang w:val="en-US"/>
+        </w:rPr>
+        <w:t xml:space="preserve"> = 0... tidak ada pengaruh signifikan secara simultan antara variabel bebas terhadap variabel terikat.</w:t>
+      </w:r>
+    </w:p>
+    <w:p>
+      <w:pPr>
+        <w:pStyle w:val="NoSpacing"/>
+        <w:spacing w:line="480" w:lineRule="auto"/>
+        <w:ind w:left="360"/>
+        <w:jc w:val="both"/>
+        <w:rPr>
+          <w:rFonts w:ascii="Times New Roman" w:hAnsi="Times New Roman" w:cs="Times New Roman"/>
+          <w:sz w:val="24"/>
+          <w:szCs w:val="24"/>
+          <w:lang w:val="en-US"/>
+        </w:rPr>
+      </w:pPr>
+      <w:r>
+        <w:rPr>
+          <w:rFonts w:ascii="Times New Roman" w:hAnsi="Times New Roman" w:cs="Times New Roman"/>
+          <w:sz w:val="24"/>
+          <w:szCs w:val="24"/>
+          <w:lang w:val="en-US"/>
+        </w:rPr>
+        <w:t>Ha:</w:t>
+      </w:r>
+      <w:r>
+        <w:rPr>
+          <w:rFonts w:ascii="Times New Roman" w:hAnsi="Times New Roman" w:cs="Times New Roman"/>
+          <w:sz w:val="24"/>
+          <w:szCs w:val="24"/>
+          <w:lang w:val="en-US"/>
+        </w:rPr>
+        <w:t xml:space="preserve"> </w:t>
+      </w:r>
+      <w:r>
+        <w:rPr>
+          <w:rFonts w:ascii="Times New Roman" w:hAnsi="Times New Roman" w:cs="Times New Roman"/>
+          <w:sz w:val="24"/>
+          <w:szCs w:val="24"/>
+          <w:lang w:val="en-US"/>
+        </w:rPr>
+        <w:t>b</w:t>
+      </w:r>
+      <w:r>
+        <w:rPr>
+          <w:rFonts w:ascii="Times New Roman" w:hAnsi="Times New Roman" w:cs="Times New Roman"/>
+          <w:sz w:val="24"/>
+          <w:szCs w:val="24"/>
+          <w:vertAlign w:val="subscript"/>
+          <w:lang w:val="en-US"/>
+        </w:rPr>
+        <w:t>1</w:t>
+      </w:r>
+      <w:r>
+        <w:rPr>
+          <w:rFonts w:ascii="Times New Roman" w:hAnsi="Times New Roman" w:cs="Times New Roman"/>
+          <w:sz w:val="24"/>
+          <w:szCs w:val="24"/>
+          <w:lang w:val="en-US"/>
+        </w:rPr>
+        <w:t>, b</w:t>
+      </w:r>
+      <w:r>
+        <w:rPr>
+          <w:rFonts w:ascii="Times New Roman" w:hAnsi="Times New Roman" w:cs="Times New Roman"/>
+          <w:sz w:val="24"/>
+          <w:szCs w:val="24"/>
+          <w:vertAlign w:val="subscript"/>
+          <w:lang w:val="en-US"/>
+        </w:rPr>
+        <w:t>2</w:t>
+      </w:r>
+      <w:r>
+        <w:rPr>
+          <w:rFonts w:ascii="Times New Roman" w:hAnsi="Times New Roman" w:cs="Times New Roman"/>
+          <w:sz w:val="24"/>
+          <w:szCs w:val="24"/>
+          <w:lang w:val="en-US"/>
+        </w:rPr>
+        <w:t>, b</w:t>
+      </w:r>
+      <w:r>
+        <w:rPr>
+          <w:rFonts w:ascii="Times New Roman" w:hAnsi="Times New Roman" w:cs="Times New Roman"/>
+          <w:sz w:val="24"/>
+          <w:szCs w:val="24"/>
+          <w:vertAlign w:val="subscript"/>
+          <w:lang w:val="en-US"/>
+        </w:rPr>
+        <w:t>3</w:t>
+      </w:r>
+      <w:r>
+        <w:rPr>
+          <w:rFonts w:ascii="Times New Roman" w:hAnsi="Times New Roman" w:cs="Times New Roman"/>
+          <w:sz w:val="24"/>
+          <w:szCs w:val="24"/>
+          <w:lang w:val="en-US"/>
+        </w:rPr>
+        <w:t xml:space="preserve"> ≠</w:t>
+      </w:r>
+      <w:bookmarkStart w:id="0" w:name="_GoBack"/>
+      <w:bookmarkEnd w:id="0"/>
+      <w:r>
+        <w:rPr>
+          <w:rFonts w:ascii="Times New Roman" w:hAnsi="Times New Roman" w:cs="Times New Roman"/>
+          <w:sz w:val="24"/>
+          <w:szCs w:val="24"/>
+          <w:lang w:val="en-US"/>
+        </w:rPr>
+        <w:t xml:space="preserve"> 0...</w:t>
+      </w:r>
+      <w:r>
+        <w:rPr>
+          <w:rFonts w:ascii="Times New Roman" w:hAnsi="Times New Roman" w:cs="Times New Roman"/>
+          <w:sz w:val="24"/>
+          <w:szCs w:val="24"/>
+          <w:lang w:val="en-US"/>
+        </w:rPr>
+        <w:t xml:space="preserve"> ada pengaruh yang signifikan secara simultan antara seluruh  variabel bebas terhadap variabel terikat.</w:t>
+      </w:r>
+    </w:p>
+    <w:p>
+      <w:pPr>
+        <w:pStyle w:val="NoSpacing"/>
+        <w:numPr>
+          <w:ilvl w:val="0"/>
+          <w:numId w:val="11"/>
+        </w:numPr>
+        <w:spacing w:line="480" w:lineRule="auto"/>
+        <w:ind w:left="360"/>
+        <w:jc w:val="both"/>
+        <w:rPr>
+          <w:rFonts w:ascii="Times New Roman" w:hAnsi="Times New Roman" w:cs="Times New Roman"/>
+          <w:sz w:val="24"/>
+          <w:szCs w:val="24"/>
+          <w:lang w:val="en-US"/>
+        </w:rPr>
+      </w:pPr>
+      <w:r>
+        <w:rPr>
+          <w:rFonts w:ascii="Times New Roman" w:hAnsi="Times New Roman" w:cs="Times New Roman"/>
+          <w:sz w:val="24"/>
+          <w:szCs w:val="24"/>
+          <w:lang w:val="en-US"/>
+        </w:rPr>
+        <w:t>Menentukan tingkat signifikansi</w:t>
+      </w:r>
+    </w:p>
+    <w:p>
+      <w:pPr>
+        <w:pStyle w:val="NoSpacing"/>
+        <w:spacing w:line="480" w:lineRule="auto"/>
+        <w:ind w:left="360"/>
+        <w:jc w:val="both"/>
+        <w:rPr>
+          <w:rFonts w:ascii="Times New Roman" w:hAnsi="Times New Roman" w:cs="Times New Roman"/>
+          <w:sz w:val="24"/>
+          <w:szCs w:val="24"/>
+          <w:lang w:val="en-US"/>
+        </w:rPr>
+      </w:pPr>
+      <w:r>
+        <w:rPr>
+          <w:rFonts w:ascii="Times New Roman" w:hAnsi="Times New Roman" w:cs="Times New Roman"/>
+          <w:sz w:val="24"/>
+          <w:szCs w:val="24"/>
+          <w:lang w:val="en-US"/>
+        </w:rPr>
+        <w:t>Tin</w:t>
+      </w:r>
+      <w:r>
+        <w:rPr>
+          <w:rFonts w:ascii="Times New Roman" w:hAnsi="Times New Roman" w:cs="Times New Roman"/>
+          <w:sz w:val="24"/>
+          <w:szCs w:val="24"/>
+          <w:lang w:val="en-US"/>
+        </w:rPr>
+        <w:t xml:space="preserve">gkat signifikansi menggunakan α </w:t>
+      </w:r>
+      <w:r>
+        <w:rPr>
+          <w:rFonts w:ascii="Times New Roman" w:hAnsi="Times New Roman" w:cs="Times New Roman"/>
+          <w:sz w:val="24"/>
+          <w:szCs w:val="24"/>
+          <w:lang w:val="en-US"/>
+        </w:rPr>
+        <w:t>= 5% (signifikansi 5% atau 0,05 adalah ukuran standar yang sering digunakan dalam penelitian)</w:t>
+      </w:r>
+    </w:p>
+    <w:p>
+      <w:pPr>
+        <w:pStyle w:val="NoSpacing"/>
+        <w:numPr>
+          <w:ilvl w:val="0"/>
+          <w:numId w:val="11"/>
+        </w:numPr>
+        <w:spacing w:line="480" w:lineRule="auto"/>
+        <w:ind w:left="360"/>
+        <w:jc w:val="both"/>
+        <w:rPr>
+          <w:rFonts w:ascii="Times New Roman" w:hAnsi="Times New Roman" w:cs="Times New Roman"/>
+          <w:sz w:val="24"/>
+          <w:szCs w:val="24"/>
+          <w:lang w:val="en-US"/>
+        </w:rPr>
+      </w:pPr>
+      <w:r>
+        <w:rPr>
+          <w:rFonts w:ascii="Times New Roman" w:hAnsi="Times New Roman" w:cs="Times New Roman"/>
+          <w:sz w:val="24"/>
+          <w:szCs w:val="24"/>
+          <w:lang w:val="en-US"/>
+        </w:rPr>
+        <w:lastRenderedPageBreak/>
+        <w:t>Menentukan F hitung</w:t>
+      </w:r>
+    </w:p>
+    <w:p>
+      <w:pPr>
+        <w:pStyle w:val="NoSpacing"/>
+        <w:spacing w:line="480" w:lineRule="auto"/>
+        <w:ind w:left="360"/>
+        <w:rPr>
+          <w:rFonts w:ascii="Times New Roman" w:hAnsi="Times New Roman" w:cs="Times New Roman"/>
+          <w:sz w:val="24"/>
+          <w:szCs w:val="24"/>
+          <w:lang w:val="en-US"/>
+        </w:rPr>
+      </w:pPr>
+      <w:r>
+        <w:rPr>
+          <w:rFonts w:ascii="Times New Roman" w:hAnsi="Times New Roman" w:cs="Times New Roman"/>
+          <w:sz w:val="24"/>
+          <w:szCs w:val="24"/>
+          <w:lang w:val="en-US"/>
+        </w:rPr>
+        <w:t>Menghitung nilai F untuk mengetahui hubungan secara simultan antara variabel bebas dan variabel terikat dengan formulasi sebagai berikut:</w:t>
+      </w:r>
+    </w:p>
+    <w:p>
+      <w:pPr>
+        <w:pStyle w:val="NoSpacing"/>
+        <w:spacing w:line="480" w:lineRule="auto"/>
+        <w:ind w:left="360"/>
+        <w:jc w:val="center"/>
+        <w:rPr>
+          <w:rFonts w:ascii="Times New Roman" w:eastAsiaTheme="minorEastAsia" w:hAnsi="Times New Roman" w:cs="Times New Roman"/>
+          <w:sz w:val="24"/>
+          <w:szCs w:val="24"/>
+          <w:lang w:val="en-US"/>
+        </w:rPr>
+      </w:pPr>
+      <w:r>
+        <w:rPr>
+          <w:rFonts w:ascii="Times New Roman" w:hAnsi="Times New Roman" w:cs="Times New Roman"/>
+          <w:sz w:val="24"/>
+          <w:szCs w:val="24"/>
+          <w:lang w:val="en-US"/>
+        </w:rPr>
+        <w:t xml:space="preserve">F </w:t>
+      </w:r>
+      <w:r>
+        <w:rPr>
+          <w:rFonts w:ascii="Times New Roman" w:hAnsi="Times New Roman" w:cs="Times New Roman"/>
+          <w:sz w:val="24"/>
+          <w:szCs w:val="24"/>
+          <w:vertAlign w:val="subscript"/>
+          <w:lang w:val="en-US"/>
+        </w:rPr>
+        <w:t>hitung</w:t>
+      </w:r>
+      <w:r>
+        <w:rPr>
+          <w:rFonts w:ascii="Times New Roman" w:hAnsi="Times New Roman" w:cs="Times New Roman"/>
+          <w:sz w:val="24"/>
+          <w:szCs w:val="24"/>
+          <w:lang w:val="en-US"/>
+        </w:rPr>
+        <w:t xml:space="preserve"> = </w:t>
+      </w:r>
+      <m:oMath>
+        <m:f>
+          <m:fPr>
+            <m:ctrlPr>
+              <w:rPr>
+                <w:rFonts w:ascii="Cambria Math" w:hAnsi="Cambria Math" w:cs="Times New Roman"/>
+                <w:i/>
+                <w:sz w:val="24"/>
+                <w:szCs w:val="24"/>
+                <w:lang w:val="en-US"/>
+              </w:rPr>
+            </m:ctrlPr>
+          </m:fPr>
+          <m:num>
+            <m:sSup>
+              <m:sSupPr>
+                <m:ctrlPr>
+                  <w:rPr>
+                    <w:rFonts w:ascii="Cambria Math" w:hAnsi="Cambria Math" w:cs="Times New Roman"/>
+                    <w:i/>
+                    <w:sz w:val="24"/>
+                    <w:szCs w:val="24"/>
+                    <w:lang w:val="en-US"/>
+                  </w:rPr>
+                </m:ctrlPr>
+              </m:sSupPr>
+              <m:e>
+                <m:r>
+                  <w:rPr>
+                    <w:rFonts w:ascii="Cambria Math" w:hAnsi="Cambria Math" w:cs="Times New Roman"/>
+                    <w:sz w:val="24"/>
+                    <w:szCs w:val="24"/>
+                    <w:lang w:val="en-US"/>
+                  </w:rPr>
+                  <m:t>R</m:t>
+                </m:r>
+              </m:e>
+              <m:sup>
+                <m:r>
+                  <w:rPr>
+                    <w:rFonts w:ascii="Cambria Math" w:hAnsi="Cambria Math" w:cs="Times New Roman"/>
+                    <w:sz w:val="24"/>
+                    <w:szCs w:val="24"/>
+                    <w:lang w:val="en-US"/>
+                  </w:rPr>
+                  <m:t>2</m:t>
+                </m:r>
+              </m:sup>
+            </m:sSup>
+          </m:num>
+          <m:den>
+            <m:r>
+              <w:rPr>
+                <w:rFonts w:ascii="Cambria Math" w:hAnsi="Cambria Math" w:cs="Times New Roman"/>
+                <w:sz w:val="24"/>
+                <w:szCs w:val="24"/>
+                <w:lang w:val="en-US"/>
+              </w:rPr>
+              <m:t>(1-</m:t>
+            </m:r>
+            <m:sSup>
+              <m:sSupPr>
+                <m:ctrlPr>
+                  <w:rPr>
+                    <w:rFonts w:ascii="Cambria Math" w:hAnsi="Cambria Math" w:cs="Times New Roman"/>
+                    <w:i/>
+                    <w:sz w:val="24"/>
+                    <w:szCs w:val="24"/>
+                    <w:lang w:val="en-US"/>
+                  </w:rPr>
+                </m:ctrlPr>
+              </m:sSupPr>
+              <m:e>
+                <m:r>
+                  <w:rPr>
+                    <w:rFonts w:ascii="Cambria Math" w:hAnsi="Cambria Math" w:cs="Times New Roman"/>
+                    <w:sz w:val="24"/>
+                    <w:szCs w:val="24"/>
+                    <w:lang w:val="en-US"/>
+                  </w:rPr>
+                  <m:t>R</m:t>
+                </m:r>
+              </m:e>
+              <m:sup>
+                <m:r>
+                  <w:rPr>
+                    <w:rFonts w:ascii="Cambria Math" w:hAnsi="Cambria Math" w:cs="Times New Roman"/>
+                    <w:sz w:val="24"/>
+                    <w:szCs w:val="24"/>
+                    <w:lang w:val="en-US"/>
+                  </w:rPr>
+                  <m:t>2</m:t>
+                </m:r>
+              </m:sup>
+            </m:sSup>
+            <m:r>
+              <w:rPr>
+                <w:rFonts w:ascii="Cambria Math" w:hAnsi="Cambria Math" w:cs="Times New Roman"/>
+                <w:sz w:val="24"/>
+                <w:szCs w:val="24"/>
+                <w:lang w:val="en-US"/>
+              </w:rPr>
+              <m:t>)/(n-k-1)</m:t>
+            </m:r>
+          </m:den>
+        </m:f>
+      </m:oMath>
+    </w:p>
+    <w:p>
+      <w:pPr>
+        <w:pStyle w:val="NoSpacing"/>
+        <w:spacing w:line="480" w:lineRule="auto"/>
+        <w:ind w:left="360"/>
+        <w:jc w:val="both"/>
+        <w:rPr>
+          <w:rFonts w:ascii="Times New Roman" w:hAnsi="Times New Roman" w:cs="Times New Roman"/>
+          <w:sz w:val="24"/>
+          <w:szCs w:val="24"/>
+          <w:lang w:val="en-US"/>
+        </w:rPr>
+      </w:pPr>
+      <w:r>
+        <w:rPr>
+          <w:rFonts w:ascii="Times New Roman" w:hAnsi="Times New Roman" w:cs="Times New Roman"/>
+          <w:sz w:val="24"/>
+          <w:szCs w:val="24"/>
+          <w:lang w:val="en-US"/>
+        </w:rPr>
+        <w:t>Dimana :</w:t>
+      </w:r>
+    </w:p>
+    <w:p>
+      <w:pPr>
+        <w:pStyle w:val="NoSpacing"/>
+        <w:spacing w:line="480" w:lineRule="auto"/>
+        <w:ind w:left="360"/>
+        <w:jc w:val="both"/>
+        <w:rPr>
+          <w:rFonts w:ascii="Times New Roman" w:hAnsi="Times New Roman" w:cs="Times New Roman"/>
+          <w:sz w:val="24"/>
+          <w:szCs w:val="24"/>
+          <w:lang w:val="en-US"/>
+        </w:rPr>
+      </w:pPr>
+      <w:r>
+        <w:rPr>
+          <w:rFonts w:ascii="Times New Roman" w:hAnsi="Times New Roman" w:cs="Times New Roman"/>
+          <w:sz w:val="24"/>
+          <w:szCs w:val="24"/>
+          <w:lang w:val="en-US"/>
+        </w:rPr>
+        <w:t>R</w:t>
+      </w:r>
+      <w:r>
+        <w:rPr>
+          <w:rFonts w:ascii="Times New Roman" w:hAnsi="Times New Roman" w:cs="Times New Roman"/>
+          <w:sz w:val="24"/>
+          <w:szCs w:val="24"/>
+          <w:vertAlign w:val="superscript"/>
+          <w:lang w:val="en-US"/>
+        </w:rPr>
+        <w:t>2</w:t>
+      </w:r>
+      <w:r>
+        <w:rPr>
+          <w:rFonts w:ascii="Times New Roman" w:hAnsi="Times New Roman" w:cs="Times New Roman"/>
+          <w:sz w:val="24"/>
+          <w:szCs w:val="24"/>
+          <w:lang w:val="en-US"/>
+        </w:rPr>
+        <w:t xml:space="preserve"> </w:t>
+      </w:r>
+      <w:r>
+        <w:rPr>
+          <w:rFonts w:ascii="Times New Roman" w:hAnsi="Times New Roman" w:cs="Times New Roman"/>
+          <w:sz w:val="24"/>
+          <w:szCs w:val="24"/>
+          <w:lang w:val="en-US"/>
+        </w:rPr>
+        <w:tab/>
+        <w:t>= Koefisien determinasi</w:t>
+      </w:r>
+    </w:p>
+    <w:p>
+      <w:pPr>
+        <w:pStyle w:val="NoSpacing"/>
+        <w:spacing w:line="480" w:lineRule="auto"/>
+        <w:ind w:left="360"/>
+        <w:jc w:val="both"/>
+        <w:rPr>
+          <w:rFonts w:ascii="Times New Roman" w:hAnsi="Times New Roman" w:cs="Times New Roman"/>
+          <w:sz w:val="24"/>
+          <w:szCs w:val="24"/>
+          <w:lang w:val="en-US"/>
+        </w:rPr>
+      </w:pPr>
+      <w:r>
+        <w:rPr>
+          <w:rFonts w:ascii="Times New Roman" w:hAnsi="Times New Roman" w:cs="Times New Roman"/>
+          <w:sz w:val="24"/>
+          <w:szCs w:val="24"/>
+          <w:lang w:val="en-US"/>
+        </w:rPr>
+        <w:t xml:space="preserve">n </w:t>
+      </w:r>
+      <w:r>
+        <w:rPr>
+          <w:rFonts w:ascii="Times New Roman" w:hAnsi="Times New Roman" w:cs="Times New Roman"/>
+          <w:sz w:val="24"/>
+          <w:szCs w:val="24"/>
+          <w:lang w:val="en-US"/>
+        </w:rPr>
+        <w:tab/>
+        <w:t>= jumlah data</w:t>
+      </w:r>
+    </w:p>
+    <w:p>
+      <w:pPr>
+        <w:pStyle w:val="NoSpacing"/>
+        <w:spacing w:line="480" w:lineRule="auto"/>
+        <w:ind w:left="360"/>
+        <w:jc w:val="both"/>
+        <w:rPr>
+          <w:rFonts w:ascii="Times New Roman" w:hAnsi="Times New Roman" w:cs="Times New Roman"/>
+          <w:sz w:val="24"/>
+          <w:szCs w:val="24"/>
+          <w:lang w:val="en-US"/>
+        </w:rPr>
+      </w:pPr>
+      <w:r>
+        <w:rPr>
+          <w:rFonts w:ascii="Times New Roman" w:hAnsi="Times New Roman" w:cs="Times New Roman"/>
+          <w:sz w:val="24"/>
+          <w:szCs w:val="24"/>
+          <w:lang w:val="en-US"/>
+        </w:rPr>
+        <w:t>k</w:t>
+      </w:r>
+      <w:r>
+        <w:rPr>
+          <w:rFonts w:ascii="Times New Roman" w:hAnsi="Times New Roman" w:cs="Times New Roman"/>
+          <w:sz w:val="24"/>
+          <w:szCs w:val="24"/>
+          <w:lang w:val="en-US"/>
+        </w:rPr>
+        <w:tab/>
+        <w:t xml:space="preserve">= jumlah variabel </w:t>
+      </w:r>
+      <w:r>
+        <w:rPr>
+          <w:rFonts w:ascii="Times New Roman" w:hAnsi="Times New Roman" w:cs="Times New Roman"/>
+          <w:sz w:val="24"/>
+          <w:szCs w:val="24"/>
+          <w:lang w:val="en-US"/>
+        </w:rPr>
+        <w:t>bebas</w:t>
+      </w:r>
+    </w:p>
+    <w:p>
+      <w:pPr>
+        <w:pStyle w:val="NoSpacing"/>
+        <w:numPr>
+          <w:ilvl w:val="0"/>
+          <w:numId w:val="11"/>
+        </w:numPr>
+        <w:spacing w:line="480" w:lineRule="auto"/>
+        <w:ind w:left="360"/>
+        <w:jc w:val="both"/>
+        <w:rPr>
+          <w:rFonts w:ascii="Times New Roman" w:hAnsi="Times New Roman" w:cs="Times New Roman"/>
+          <w:sz w:val="24"/>
+          <w:szCs w:val="24"/>
+          <w:lang w:val="en-US"/>
+        </w:rPr>
+      </w:pPr>
+      <w:r>
+        <w:rPr>
+          <w:rFonts w:ascii="Times New Roman" w:hAnsi="Times New Roman" w:cs="Times New Roman"/>
+          <w:sz w:val="24"/>
+          <w:szCs w:val="24"/>
+          <w:lang w:val="en-US"/>
+        </w:rPr>
+        <w:t>Menentukan F tabel</w:t>
+      </w:r>
+    </w:p>
+    <w:p>
+      <w:pPr>
+        <w:pStyle w:val="NoSpacing"/>
+        <w:spacing w:line="480" w:lineRule="auto"/>
+        <w:ind w:left="360"/>
+        <w:jc w:val="both"/>
+        <w:rPr>
+          <w:rFonts w:ascii="Times New Roman" w:hAnsi="Times New Roman" w:cs="Times New Roman"/>
+          <w:sz w:val="24"/>
+          <w:szCs w:val="24"/>
+          <w:lang w:val="en-US"/>
+        </w:rPr>
+      </w:pPr>
+      <w:r>
+        <w:rPr>
+          <w:rFonts w:ascii="Times New Roman" w:hAnsi="Times New Roman" w:cs="Times New Roman"/>
+          <w:sz w:val="24"/>
+          <w:szCs w:val="24"/>
+          <w:lang w:val="en-US"/>
+        </w:rPr>
+        <w:t>Dengan menggunakan tingkat keyakinan 95%, α = 5%, df 1 (jumlah variabel 1) = 2, dan df 2 (n-k-l) (n adalah jumlah kasus dan k adalah jumlah variabel independen).</w:t>
+      </w:r>
+    </w:p>
+    <w:p>
+      <w:pPr>
+        <w:pStyle w:val="NoSpacing"/>
+        <w:numPr>
+          <w:ilvl w:val="0"/>
+          <w:numId w:val="11"/>
+        </w:numPr>
+        <w:spacing w:line="480" w:lineRule="auto"/>
+        <w:ind w:left="360"/>
+        <w:jc w:val="both"/>
+        <w:rPr>
+          <w:rFonts w:ascii="Times New Roman" w:hAnsi="Times New Roman" w:cs="Times New Roman"/>
+          <w:sz w:val="24"/>
+          <w:szCs w:val="24"/>
+          <w:lang w:val="en-US"/>
+        </w:rPr>
+      </w:pPr>
+      <w:r>
+        <w:rPr>
+          <w:rFonts w:ascii="Times New Roman" w:hAnsi="Times New Roman" w:cs="Times New Roman"/>
+          <w:sz w:val="24"/>
+          <w:szCs w:val="24"/>
+          <w:lang w:val="en-US"/>
+        </w:rPr>
+        <w:t>Kriteria pengujia</w:t>
+      </w:r>
+      <w:r>
+        <w:rPr>
+          <w:rFonts w:ascii="Times New Roman" w:hAnsi="Times New Roman" w:cs="Times New Roman"/>
+          <w:sz w:val="24"/>
+          <w:szCs w:val="24"/>
+          <w:lang w:val="en-US"/>
+        </w:rPr>
+        <w:t>n</w:t>
+      </w:r>
+      <w:r>
+        <w:rPr>
+          <w:rFonts w:ascii="Times New Roman" w:hAnsi="Times New Roman" w:cs="Times New Roman"/>
+          <w:sz w:val="24"/>
+          <w:szCs w:val="24"/>
+          <w:lang w:val="en-US"/>
+        </w:rPr>
+        <w:t xml:space="preserve"> </w:t>
+      </w:r>
+    </w:p>
+    <w:p>
+      <w:pPr>
+        <w:pStyle w:val="NoSpacing"/>
+        <w:spacing w:line="480" w:lineRule="auto"/>
+        <w:ind w:left="360"/>
+        <w:jc w:val="both"/>
+        <w:rPr>
+          <w:rFonts w:ascii="Times New Roman" w:hAnsi="Times New Roman" w:cs="Times New Roman"/>
+          <w:sz w:val="24"/>
+          <w:szCs w:val="24"/>
+          <w:lang w:val="en-US"/>
+        </w:rPr>
+      </w:pPr>
+      <w:r>
+        <w:rPr>
+          <w:rFonts w:ascii="Times New Roman" w:hAnsi="Times New Roman" w:cs="Times New Roman"/>
+          <w:sz w:val="24"/>
+          <w:szCs w:val="24"/>
+          <w:lang w:val="en-US"/>
+        </w:rPr>
+        <w:t>Ho diterima apabila F hitung &lt; F tabel</w:t>
+      </w:r>
+    </w:p>
+    <w:p>
+      <w:pPr>
+        <w:pStyle w:val="NoSpacing"/>
+        <w:spacing w:line="480" w:lineRule="auto"/>
+        <w:ind w:left="360"/>
+        <w:jc w:val="both"/>
+        <w:rPr>
+          <w:rFonts w:ascii="Times New Roman" w:hAnsi="Times New Roman" w:cs="Times New Roman"/>
+          <w:sz w:val="24"/>
+          <w:szCs w:val="24"/>
+          <w:lang w:val="en-US"/>
+        </w:rPr>
+      </w:pPr>
+      <w:r>
+        <w:rPr>
+          <w:rFonts w:ascii="Times New Roman" w:hAnsi="Times New Roman" w:cs="Times New Roman"/>
+          <w:sz w:val="24"/>
+          <w:szCs w:val="24"/>
+          <w:lang w:val="en-US"/>
+        </w:rPr>
+        <w:t>Ho ditolak apabila F hitung &gt; F tabel</w:t>
+      </w:r>
+    </w:p>
+    <w:p>
+      <w:pPr>
+        <w:pStyle w:val="NoSpacing"/>
+        <w:numPr>
+          <w:ilvl w:val="0"/>
+          <w:numId w:val="11"/>
+        </w:numPr>
+        <w:spacing w:line="480" w:lineRule="auto"/>
+        <w:ind w:left="360"/>
+        <w:jc w:val="both"/>
+        <w:rPr>
+          <w:rFonts w:ascii="Times New Roman" w:hAnsi="Times New Roman" w:cs="Times New Roman"/>
+          <w:sz w:val="24"/>
+          <w:szCs w:val="24"/>
+          <w:lang w:val="en-US"/>
+        </w:rPr>
+      </w:pPr>
+      <w:r>
+        <w:rPr>
+          <w:rFonts w:ascii="Times New Roman" w:hAnsi="Times New Roman" w:cs="Times New Roman"/>
+          <w:sz w:val="24"/>
+          <w:szCs w:val="24"/>
+          <w:lang w:val="en-US"/>
+        </w:rPr>
+        <w:t>Membandingkan F hitung dengan F tabel</w:t>
+      </w:r>
+    </w:p>
+    <w:p>
+      <w:pPr>
+        <w:pStyle w:val="NoSpacing"/>
+        <w:spacing w:line="480" w:lineRule="auto"/>
+        <w:ind w:left="360"/>
+        <w:jc w:val="both"/>
+        <w:rPr>
+          <w:rFonts w:ascii="Times New Roman" w:hAnsi="Times New Roman" w:cs="Times New Roman"/>
+          <w:sz w:val="24"/>
+          <w:szCs w:val="24"/>
+          <w:lang w:val="en-US"/>
+        </w:rPr>
+      </w:pPr>
+      <w:r>
+        <w:rPr>
+          <w:rFonts w:ascii="Times New Roman" w:hAnsi="Times New Roman" w:cs="Times New Roman"/>
+          <w:sz w:val="24"/>
+          <w:szCs w:val="24"/>
+          <w:lang w:val="en-US"/>
+        </w:rPr>
+        <w:t>Kriteria pengujiannya adalah dengan m</w:t>
+      </w:r>
+      <w:r>
+        <w:rPr>
+          <w:rFonts w:ascii="Times New Roman" w:hAnsi="Times New Roman" w:cs="Times New Roman"/>
+          <w:sz w:val="24"/>
+          <w:szCs w:val="24"/>
+          <w:lang w:val="en-US"/>
+        </w:rPr>
+        <w:t>embandingkan F hitung dengan F tabel</w:t>
+      </w:r>
+      <w:r>
+        <w:rPr>
+          <w:rFonts w:ascii="Times New Roman" w:hAnsi="Times New Roman" w:cs="Times New Roman"/>
+          <w:sz w:val="24"/>
+          <w:szCs w:val="24"/>
+          <w:lang w:val="en-US"/>
+        </w:rPr>
+        <w:t xml:space="preserve">, </w:t>
+      </w:r>
+      <w:r>
+        <w:rPr>
+          <w:rFonts w:ascii="Times New Roman" w:hAnsi="Times New Roman" w:cs="Times New Roman"/>
+          <w:sz w:val="24"/>
+          <w:szCs w:val="24"/>
+          <w:lang w:val="en-US"/>
+        </w:rPr>
+        <w:t>Apabila nilai F hitung &gt; nilai F tabel maka Ho ditolak dan Ha diterima</w:t>
+      </w:r>
+      <w:r>
+        <w:rPr>
+          <w:rFonts w:ascii="Times New Roman" w:hAnsi="Times New Roman" w:cs="Times New Roman"/>
+          <w:sz w:val="24"/>
+          <w:szCs w:val="24"/>
+          <w:lang w:val="en-US"/>
+        </w:rPr>
+        <w:t xml:space="preserve"> dan sebaliknya, a</w:t>
+      </w:r>
+      <w:r>
+        <w:rPr>
+          <w:rFonts w:ascii="Times New Roman" w:hAnsi="Times New Roman" w:cs="Times New Roman"/>
+          <w:sz w:val="24"/>
+          <w:szCs w:val="24"/>
+          <w:lang w:val="en-US"/>
+        </w:rPr>
+        <w:t>pabila nilai F hitung &lt; nilai F tabel maka Ho diterima dan Ha ditolak</w:t>
       </w:r>
       <w:r>
         <w:rPr>
@@ -6744,7 +8050,7 @@
             <w:rFonts w:ascii="Times New Roman" w:hAnsi="Times New Roman" w:cs="Times New Roman"/>
             <w:noProof/>
           </w:rPr>
-          <w:t>19</w:t>
+          <w:t>20</w:t>
         </w:r>
         <w:r>
           <w:rPr>
@@ -7632,6 +8938,178 @@
       <w:lvlJc w:val="right"/>
       <w:pPr>
         <w:ind w:left="8100" w:hanging="180"/>
+      </w:pPr>
+    </w:lvl>
+  </w:abstractNum>
+  <w:abstractNum w:abstractNumId="9">
+    <w:nsid w:val="6F2228CF"/>
+    <w:multiLevelType w:val="hybridMultilevel"/>
+    <w:tmpl w:val="70D4E056"/>
+    <w:lvl w:ilvl="0" w:tplc="0409000F">
+      <w:start w:val="1"/>
+      <w:numFmt w:val="decimal"/>
+      <w:lvlText w:val="%1."/>
+      <w:lvlJc w:val="left"/>
+      <w:pPr>
+        <w:ind w:left="1350" w:hanging="360"/>
+      </w:pPr>
+    </w:lvl>
+    <w:lvl w:ilvl="1" w:tplc="04090019" w:tentative="1">
+      <w:start w:val="1"/>
+      <w:numFmt w:val="lowerLetter"/>
+      <w:lvlText w:val="%2."/>
+      <w:lvlJc w:val="left"/>
+      <w:pPr>
+        <w:ind w:left="2070" w:hanging="360"/>
+      </w:pPr>
+    </w:lvl>
+    <w:lvl w:ilvl="2" w:tplc="0409001B" w:tentative="1">
+      <w:start w:val="1"/>
+      <w:numFmt w:val="lowerRoman"/>
+      <w:lvlText w:val="%3."/>
+      <w:lvlJc w:val="right"/>
+      <w:pPr>
+        <w:ind w:left="2790" w:hanging="180"/>
+      </w:pPr>
+    </w:lvl>
+    <w:lvl w:ilvl="3" w:tplc="0409000F" w:tentative="1">
+      <w:start w:val="1"/>
+      <w:numFmt w:val="decimal"/>
+      <w:lvlText w:val="%4."/>
+      <w:lvlJc w:val="left"/>
+      <w:pPr>
+        <w:ind w:left="3510" w:hanging="360"/>
+      </w:pPr>
+    </w:lvl>
+    <w:lvl w:ilvl="4" w:tplc="04090019" w:tentative="1">
+      <w:start w:val="1"/>
+      <w:numFmt w:val="lowerLetter"/>
+      <w:lvlText w:val="%5."/>
+      <w:lvlJc w:val="left"/>
+      <w:pPr>
+        <w:ind w:left="4230" w:hanging="360"/>
+      </w:pPr>
+    </w:lvl>
+    <w:lvl w:ilvl="5" w:tplc="0409001B" w:tentative="1">
+      <w:start w:val="1"/>
+      <w:numFmt w:val="lowerRoman"/>
+      <w:lvlText w:val="%6."/>
+      <w:lvlJc w:val="right"/>
+      <w:pPr>
+        <w:ind w:left="4950" w:hanging="180"/>
+      </w:pPr>
+    </w:lvl>
+    <w:lvl w:ilvl="6" w:tplc="0409000F" w:tentative="1">
+      <w:start w:val="1"/>
+      <w:numFmt w:val="decimal"/>
+      <w:lvlText w:val="%7."/>
+      <w:lvlJc w:val="left"/>
+      <w:pPr>
+        <w:ind w:left="5670" w:hanging="360"/>
+      </w:pPr>
+    </w:lvl>
+    <w:lvl w:ilvl="7" w:tplc="04090019" w:tentative="1">
+      <w:start w:val="1"/>
+      <w:numFmt w:val="lowerLetter"/>
+      <w:lvlText w:val="%8."/>
+      <w:lvlJc w:val="left"/>
+      <w:pPr>
+        <w:ind w:left="6390" w:hanging="360"/>
+      </w:pPr>
+    </w:lvl>
+    <w:lvl w:ilvl="8" w:tplc="0409001B" w:tentative="1">
+      <w:start w:val="1"/>
+      <w:numFmt w:val="lowerRoman"/>
+      <w:lvlText w:val="%9."/>
+      <w:lvlJc w:val="right"/>
+      <w:pPr>
+        <w:ind w:left="7110" w:hanging="180"/>
+      </w:pPr>
+    </w:lvl>
+  </w:abstractNum>
+  <w:abstractNum w:abstractNumId="10">
+    <w:nsid w:val="72B43938"/>
+    <w:multiLevelType w:val="hybridMultilevel"/>
+    <w:tmpl w:val="B4C2012A"/>
+    <w:lvl w:ilvl="0" w:tplc="0409000F">
+      <w:start w:val="1"/>
+      <w:numFmt w:val="decimal"/>
+      <w:lvlText w:val="%1."/>
+      <w:lvlJc w:val="left"/>
+      <w:pPr>
+        <w:ind w:left="1413" w:hanging="360"/>
+      </w:pPr>
+    </w:lvl>
+    <w:lvl w:ilvl="1" w:tplc="04090019" w:tentative="1">
+      <w:start w:val="1"/>
+      <w:numFmt w:val="lowerLetter"/>
+      <w:lvlText w:val="%2."/>
+      <w:lvlJc w:val="left"/>
+      <w:pPr>
+        <w:ind w:left="2133" w:hanging="360"/>
+      </w:pPr>
+    </w:lvl>
+    <w:lvl w:ilvl="2" w:tplc="0409001B" w:tentative="1">
+      <w:start w:val="1"/>
+      <w:numFmt w:val="lowerRoman"/>
+      <w:lvlText w:val="%3."/>
+      <w:lvlJc w:val="right"/>
+      <w:pPr>
+        <w:ind w:left="2853" w:hanging="180"/>
+      </w:pPr>
+    </w:lvl>
+    <w:lvl w:ilvl="3" w:tplc="0409000F" w:tentative="1">
+      <w:start w:val="1"/>
+      <w:numFmt w:val="decimal"/>
+      <w:lvlText w:val="%4."/>
+      <w:lvlJc w:val="left"/>
+      <w:pPr>
+        <w:ind w:left="3573" w:hanging="360"/>
+      </w:pPr>
+    </w:lvl>
+    <w:lvl w:ilvl="4" w:tplc="04090019" w:tentative="1">
+      <w:start w:val="1"/>
+      <w:numFmt w:val="lowerLetter"/>
+      <w:lvlText w:val="%5."/>
+      <w:lvlJc w:val="left"/>
+      <w:pPr>
+        <w:ind w:left="4293" w:hanging="360"/>
+      </w:pPr>
+    </w:lvl>
+    <w:lvl w:ilvl="5" w:tplc="0409001B" w:tentative="1">
+      <w:start w:val="1"/>
+      <w:numFmt w:val="lowerRoman"/>
+      <w:lvlText w:val="%6."/>
+      <w:lvlJc w:val="right"/>
+      <w:pPr>
+        <w:ind w:left="5013" w:hanging="180"/>
+      </w:pPr>
+    </w:lvl>
+    <w:lvl w:ilvl="6" w:tplc="0409000F" w:tentative="1">
+      <w:start w:val="1"/>
+      <w:numFmt w:val="decimal"/>
+      <w:lvlText w:val="%7."/>
+      <w:lvlJc w:val="left"/>
+      <w:pPr>
+        <w:ind w:left="5733" w:hanging="360"/>
+      </w:pPr>
+    </w:lvl>
+    <w:lvl w:ilvl="7" w:tplc="04090019" w:tentative="1">
+      <w:start w:val="1"/>
+      <w:numFmt w:val="lowerLetter"/>
+      <w:lvlText w:val="%8."/>
+      <w:lvlJc w:val="left"/>
+      <w:pPr>
+        <w:ind w:left="6453" w:hanging="360"/>
+      </w:pPr>
+    </w:lvl>
+    <w:lvl w:ilvl="8" w:tplc="0409001B" w:tentative="1">
+      <w:start w:val="1"/>
+      <w:numFmt w:val="lowerRoman"/>
+      <w:lvlText w:val="%9."/>
+      <w:lvlJc w:val="right"/>
+      <w:pPr>
+        <w:ind w:left="7173" w:hanging="180"/>
       </w:pPr>
     </w:lvl>
   </w:abstractNum>
@@ -7661,6 +9139,12 @@
   </w:num>
   <w:num w:numId="9">
     <w:abstractNumId w:val="2"/>
+  </w:num>
+  <w:num w:numId="10">
+    <w:abstractNumId w:val="9"/>
+  </w:num>
+  <w:num w:numId="11">
+    <w:abstractNumId w:val="10"/>
   </w:num>
 </w:numbering>
 </file>
@@ -8617,7 +10101,9 @@
   </w:compat>
   <w:rsids>
     <w:rsidRoot w:val="00BA0416"/>
+    <w:rsid w:val="000A1631"/>
     <w:rsid w:val="003E36CB"/>
+    <w:rsid w:val="00B44D35"/>
     <w:rsid w:val="00BA0416"/>
   </w:rsids>
   <m:mathPr>
@@ -9067,7 +10553,7 @@
     <w:basedOn w:val="DefaultParagraphFont"/>
     <w:uiPriority w:val="99"/>
     <w:semiHidden/>
-    <w:rsid w:val="00BA0416"/>
+    <w:rsid w:val="000A1631"/>
     <w:rPr>
       <w:color w:val="808080"/>
     </w:rPr>
@@ -9348,7 +10834,7 @@
 </file>
 
 <file path=customXml/itemProps1.xml><?xml version="1.0" encoding="utf-8"?>
-<ds:datastoreItem xmlns:ds="http://schemas.openxmlformats.org/officeDocument/2006/customXml" ds:itemID="{29345B3D-5CB7-4E37-9AFD-8DA87312CC83}">
+<ds:datastoreItem xmlns:ds="http://schemas.openxmlformats.org/officeDocument/2006/customXml" ds:itemID="{45E18177-6FCD-463F-98B2-41BB15274A1A}">
   <ds:schemaRefs>
     <ds:schemaRef ds:uri="http://schemas.openxmlformats.org/officeDocument/2006/bibliography"/>
   </ds:schemaRefs>

</xml_diff>